<commit_message>
Fix #9, temporarily demonstrate how it would work with mammoth.to_markdown() (which doesn't work well)
</commit_message>
<xml_diff>
--- a/docassemble/tclpgoogledocsmerger/data/templates/ClausesTemplate.docx
+++ b/docassemble/tclpgoogledocsmerger/data/templates/ClausesTemplate.docx
@@ -1,32 +1,29 @@
 
 <file path=word/document.xml><?xml version="1.0" encoding="utf-8"?>
-<w:document xmlns:o="urn:schemas-microsoft-com:office:office" xmlns:r="http://schemas.openxmlformats.org/officeDocument/2006/relationships" xmlns:v="urn:schemas-microsoft-com:vml" xmlns:w="http://schemas.openxmlformats.org/wordprocessingml/2006/main" xmlns:w10="urn:schemas-microsoft-com:office:word" xmlns:wp="http://schemas.openxmlformats.org/drawingml/2006/wordprocessingDrawing" xmlns:wps="http://schemas.microsoft.com/office/word/2010/wordprocessingShape" xmlns:wpg="http://schemas.microsoft.com/office/word/2010/wordprocessingGroup" xmlns:mc="http://schemas.openxmlformats.org/markup-compatibility/2006" xmlns:wp14="http://schemas.microsoft.com/office/word/2010/wordprocessingDrawing" xmlns:w14="http://schemas.microsoft.com/office/word/2010/wordml" mc:Ignorable="w14 wp14">
+<w:document xmlns:wpc="http://schemas.microsoft.com/office/word/2010/wordprocessingCanvas" xmlns:cx="http://schemas.microsoft.com/office/drawing/2014/chartex" xmlns:cx1="http://schemas.microsoft.com/office/drawing/2015/9/8/chartex" xmlns:cx2="http://schemas.microsoft.com/office/drawing/2015/10/21/chartex" xmlns:cx3="http://schemas.microsoft.com/office/drawing/2016/5/9/chartex" xmlns:cx4="http://schemas.microsoft.com/office/drawing/2016/5/10/chartex" xmlns:cx5="http://schemas.microsoft.com/office/drawing/2016/5/11/chartex" xmlns:cx6="http://schemas.microsoft.com/office/drawing/2016/5/12/chartex" xmlns:cx7="http://schemas.microsoft.com/office/drawing/2016/5/13/chartex" xmlns:cx8="http://schemas.microsoft.com/office/drawing/2016/5/14/chartex" xmlns:mc="http://schemas.openxmlformats.org/markup-compatibility/2006" xmlns:aink="http://schemas.microsoft.com/office/drawing/2016/ink" xmlns:am3d="http://schemas.microsoft.com/office/drawing/2017/model3d" xmlns:o="urn:schemas-microsoft-com:office:office" xmlns:r="http://schemas.openxmlformats.org/officeDocument/2006/relationships" xmlns:m="http://schemas.openxmlformats.org/officeDocument/2006/math" xmlns:v="urn:schemas-microsoft-com:vml" xmlns:wp14="http://schemas.microsoft.com/office/word/2010/wordprocessingDrawing" xmlns:wp="http://schemas.openxmlformats.org/drawingml/2006/wordprocessingDrawing" xmlns:w10="urn:schemas-microsoft-com:office:word" xmlns:w="http://schemas.openxmlformats.org/wordprocessingml/2006/main" xmlns:w14="http://schemas.microsoft.com/office/word/2010/wordml" xmlns:w15="http://schemas.microsoft.com/office/word/2012/wordml" xmlns:w16cex="http://schemas.microsoft.com/office/word/2018/wordml/cex" xmlns:w16cid="http://schemas.microsoft.com/office/word/2016/wordml/cid" xmlns:w16="http://schemas.microsoft.com/office/word/2018/wordml" xmlns:w16sdtdh="http://schemas.microsoft.com/office/word/2020/wordml/sdtdatahash" xmlns:w16se="http://schemas.microsoft.com/office/word/2015/wordml/symex" xmlns:wpg="http://schemas.microsoft.com/office/word/2010/wordprocessingGroup" xmlns:wpi="http://schemas.microsoft.com/office/word/2010/wordprocessingInk" xmlns:wne="http://schemas.microsoft.com/office/word/2006/wordml" xmlns:wps="http://schemas.microsoft.com/office/word/2010/wordprocessingShape" mc:Ignorable="w14 w15 w16se w16cid w16 w16cex w16sdtdh wp14">
   <w:body>
     <w:p>
       <w:pPr>
-        <w:pStyle w:val="LOnormal"/>
-        <w:keepNext w:val="true"/>
+        <w:pStyle w:val="LO-normal"/>
+        <w:keepNext/>
         <w:keepLines/>
-        <w:spacing w:lineRule="auto" w:line="240" w:before="0" w:after="240"/>
-        <w:jc w:val="both"/>
         <w:rPr>
-          <w:rFonts w:ascii="Source Sans Pro" w:hAnsi="Source Sans Pro" w:eastAsia="Source Sans Pro" w:cs="Source Sans Pro"/>
-          <w:b/>
+          <w:rFonts w:ascii="Source Sans Pro" w:eastAsia="Source Sans Pro" w:hAnsi="Source Sans Pro" w:cs="Source Sans Pro"/>
           <w:b/>
           <w:color w:val="FFFFFF"/>
           <w:sz w:val="96"/>
           <w:szCs w:val="96"/>
         </w:rPr>
       </w:pPr>
-      <w:bookmarkStart w:id="0" w:name="_e1k7wb6aixjj"/>
-      <w:bookmarkEnd w:id="0"/>
-      <w:r>
-        <w:rPr/>
+      <w:r>
+        <w:rPr>
+          <w:noProof/>
+        </w:rPr>
         <w:drawing>
-          <wp:inline distT="0" distB="0" distL="0" distR="0">
+          <wp:inline distT="0" distB="0" distL="0" distR="0" wp14:anchorId="5A454F18" wp14:editId="2FF83332">
             <wp:extent cx="2220595" cy="1080770"/>
             <wp:effectExtent l="0" t="0" r="0" b="0"/>
-            <wp:docPr id="1" name="image3.png" descr=""/>
+            <wp:docPr id="1" name="image3.png"/>
             <wp:cNvGraphicFramePr>
               <a:graphicFrameLocks xmlns:a="http://schemas.openxmlformats.org/drawingml/2006/main" noChangeAspect="1"/>
             </wp:cNvGraphicFramePr>
@@ -34,13 +31,13 @@
               <a:graphicData uri="http://schemas.openxmlformats.org/drawingml/2006/picture">
                 <pic:pic xmlns:pic="http://schemas.openxmlformats.org/drawingml/2006/picture">
                   <pic:nvPicPr>
-                    <pic:cNvPr id="1" name="image3.png" descr=""/>
+                    <pic:cNvPr id="1" name="image3.png"/>
                     <pic:cNvPicPr>
                       <a:picLocks noChangeAspect="1" noChangeArrowheads="1"/>
                     </pic:cNvPicPr>
                   </pic:nvPicPr>
                   <pic:blipFill>
-                    <a:blip r:embed="rId2"/>
+                    <a:blip r:embed="rId8"/>
                     <a:stretch>
                       <a:fillRect/>
                     </a:stretch>
@@ -60,67 +57,68 @@
           </wp:inline>
         </w:drawing>
       </w:r>
-      <w:bookmarkStart w:id="1" w:name="_6p9e43leqsip"/>
-      <w:bookmarkEnd w:id="1"/>
+      <w:bookmarkStart w:id="0" w:name="_6p9e43leqsip"/>
+      <w:bookmarkEnd w:id="0"/>
     </w:p>
     <w:p>
       <w:pPr>
+        <w:pStyle w:val="Title"/>
         <w:sectPr>
-          <w:headerReference w:type="default" r:id="rId3"/>
-          <w:footerReference w:type="default" r:id="rId4"/>
-          <w:type w:val="nextPage"/>
+          <w:headerReference w:type="default" r:id="rId9"/>
+          <w:footerReference w:type="default" r:id="rId10"/>
           <w:pgSz w:w="11906" w:h="16838"/>
-          <w:pgMar w:left="1440" w:right="1440" w:header="720" w:top="2692" w:footer="720" w:bottom="1440" w:gutter="0"/>
-          <w:pgNumType w:start="1" w:fmt="decimal"/>
-          <w:formProt w:val="false"/>
-          <w:textDirection w:val="lrTb"/>
-          <w:docGrid w:type="default" w:linePitch="100" w:charSpace="8192"/>
+          <w:pgMar w:top="2692" w:right="1440" w:bottom="1440" w:left="1440" w:header="720" w:footer="720" w:gutter="0"/>
+          <w:pgNumType w:start="1"/>
+          <w:cols w:space="720"/>
+          <w:formProt w:val="0"/>
+          <w:docGrid w:linePitch="100" w:charSpace="8192"/>
         </w:sectPr>
-        <w:pStyle w:val="Title"/>
-        <w:keepNext w:val="true"/>
-        <w:keepLines/>
-        <w:rPr/>
-      </w:pPr>
-      <w:r>
-        <w:rPr/>
+      </w:pPr>
+      <w:r>
         <w:t>Claus</w:t>
       </w:r>
-      <w:bookmarkStart w:id="2" w:name="_2cxwo03z1nom"/>
-      <w:bookmarkEnd w:id="2"/>
-      <w:r>
-        <w:rPr/>
+      <w:bookmarkStart w:id="1" w:name="_2cxwo03z1nom"/>
+      <w:bookmarkEnd w:id="1"/>
+      <w:r>
         <w:t>es</w:t>
       </w:r>
     </w:p>
     <w:p>
       <w:pPr>
-        <w:pStyle w:val="Heading1"/>
-        <w:keepNext w:val="true"/>
-        <w:keepLines/>
-        <w:spacing w:lineRule="auto" w:line="240" w:before="0" w:after="240"/>
-        <w:jc w:val="both"/>
+        <w:pStyle w:val="Heading"/>
         <w:rPr>
-          <w:rFonts w:ascii="Source Sans Pro" w:hAnsi="Source Sans Pro" w:eastAsia="Source Sans Pro" w:cs="Source Sans Pro"/>
-          <w:b/>
+          <w:color w:val="FFFFFF"/>
+          <w:sz w:val="96"/>
+          <w:szCs w:val="96"/>
+        </w:rPr>
+      </w:pPr>
+      <w:bookmarkStart w:id="2" w:name="_4a2ei5vywoeo"/>
+      <w:bookmarkEnd w:id="2"/>
+      <w:r>
+        <w:lastRenderedPageBreak/>
+        <w:t>Disclaimer</w:t>
+      </w:r>
+    </w:p>
+    <w:p>
+      <w:pPr>
+        <w:pStyle w:val="LO-normal"/>
+        <w:rPr>
+          <w:rFonts w:ascii="Source Sans Pro" w:eastAsia="Source Sans Pro" w:hAnsi="Source Sans Pro" w:cs="Source Sans Pro"/>
           <w:b/>
           <w:color w:val="FFFFFF"/>
           <w:sz w:val="96"/>
           <w:szCs w:val="96"/>
         </w:rPr>
       </w:pPr>
-      <w:bookmarkStart w:id="3" w:name="_4a2ei5vywoeo"/>
-      <w:bookmarkEnd w:id="3"/>
-      <w:r>
-        <w:rPr/>
-        <w:t>Disclaimer</w:t>
+      <w:r>
+        <w:t>The clauses in this Climate Contract Playbook have been prepared in good faith on a pro bono basis and are free to download and use. The clauses have been drafted and edited by a variety of lawyers and, as such, the approaches to drafting may not conform to any particular drafting norms. We acknowledge this as a consequence of the collaborative drafting process.</w:t>
       </w:r>
     </w:p>
     <w:p>
       <w:pPr>
-        <w:pStyle w:val="LOnormal"/>
+        <w:pStyle w:val="LO-normal"/>
         <w:rPr>
-          <w:rFonts w:ascii="Source Sans Pro" w:hAnsi="Source Sans Pro" w:eastAsia="Source Sans Pro" w:cs="Source Sans Pro"/>
-          <w:b/>
+          <w:rFonts w:ascii="Source Sans Pro" w:eastAsia="Source Sans Pro" w:hAnsi="Source Sans Pro" w:cs="Source Sans Pro"/>
           <w:b/>
           <w:color w:val="FFFFFF"/>
           <w:sz w:val="96"/>
@@ -128,16 +126,14 @@
         </w:rPr>
       </w:pPr>
       <w:r>
-        <w:rPr/>
-        <w:t>The clauses in this Climate Contract Playbook have been prepared in good faith on a pro bono basis and are free to download and use. The clauses have been drafted and edited by a variety of lawyers and, as such, the approaches to drafting may not conform to any particular drafting norms. We acknowledge this as a consequence of the collaborative drafting process.</w:t>
+        <w:t>This Climate Contract Playbook and the clauses in it are provided on an ‘as is’ basis and without any representation or warranty as to accuracy or that the clauses will achieve the relevant climate goal or any other welcome.</w:t>
       </w:r>
     </w:p>
     <w:p>
       <w:pPr>
-        <w:pStyle w:val="LOnormal"/>
+        <w:pStyle w:val="LO-normal"/>
         <w:rPr>
-          <w:rFonts w:ascii="Source Sans Pro" w:hAnsi="Source Sans Pro" w:eastAsia="Source Sans Pro" w:cs="Source Sans Pro"/>
-          <w:b/>
+          <w:rFonts w:ascii="Source Sans Pro" w:eastAsia="Source Sans Pro" w:hAnsi="Source Sans Pro" w:cs="Source Sans Pro"/>
           <w:b/>
           <w:color w:val="FFFFFF"/>
           <w:sz w:val="96"/>
@@ -145,16 +141,14 @@
         </w:rPr>
       </w:pPr>
       <w:r>
-        <w:rPr/>
-        <w:t>This Climate Contract Playbook and the clauses in it are provided on an ‘as is’ basis and without any representation or warranty as to accuracy or that the clauses will achieve the relevant climate goal or any other welcome.</w:t>
+        <w:t>This Climate Contract Playbook does not comprise, constitute or provide personal, specific or individual recommendations or advice of any kind, and does not contain legal or financial advice. The clauses are precedents for legal professionals to use, amend and negotiate using their professional skill and judgement and at their own risk.</w:t>
       </w:r>
     </w:p>
     <w:p>
       <w:pPr>
-        <w:pStyle w:val="LOnormal"/>
+        <w:pStyle w:val="LO-normal"/>
         <w:rPr>
-          <w:rFonts w:ascii="Source Sans Pro" w:hAnsi="Source Sans Pro" w:eastAsia="Source Sans Pro" w:cs="Source Sans Pro"/>
-          <w:b/>
+          <w:rFonts w:ascii="Source Sans Pro" w:eastAsia="Source Sans Pro" w:hAnsi="Source Sans Pro" w:cs="Source Sans Pro"/>
           <w:b/>
           <w:color w:val="FFFFFF"/>
           <w:sz w:val="96"/>
@@ -162,314 +156,368 @@
         </w:rPr>
       </w:pPr>
       <w:r>
-        <w:rPr/>
-        <w:t>This Climate Contract Playbook does not comprise, constitute or provide personal, specific or individual recommendations or advice of any kind, and does not contain legal or financial advice. The clauses are precedents for legal professionals to use, amend and negotiate using their professional skill and judgement and at their own risk.</w:t>
+        <w:t>While care has been taken in the drafting of these clauses, neither The Chancery Lane Project nor any of its contributors owe a duty of care to any party in relation to the preparation of the Climate Change Playbook and do not accept any liability for any errors or omissions, nor for any loss incurred by any person relying on or using this Climate Contract Playbook or any other person. Users should use their own professional judgement in the application of these clauses to any particular circumstance or jurisdiction or seek independent legal advice.</w:t>
       </w:r>
     </w:p>
     <w:p>
       <w:pPr>
-        <w:pStyle w:val="LOnormal"/>
+        <w:pStyle w:val="LO-normal"/>
+        <w:sectPr>
+          <w:headerReference w:type="default" r:id="rId11"/>
+          <w:footerReference w:type="default" r:id="rId12"/>
+          <w:pgSz w:w="11906" w:h="16838"/>
+          <w:pgMar w:top="1275" w:right="1440" w:bottom="1440" w:left="1440" w:header="720" w:footer="0" w:gutter="0"/>
+          <w:cols w:space="720"/>
+          <w:formProt w:val="0"/>
+          <w:docGrid w:linePitch="100" w:charSpace="8192"/>
+        </w:sectPr>
+      </w:pPr>
+      <w:r>
+        <w:t>At present, all the clauses are based on the laws of England and Wales. We encourage the conversion of these precedent clauses for use in other jurisdictions.</w:t>
+      </w:r>
+    </w:p>
+    <w:sdt>
+      <w:sdtPr>
         <w:rPr>
-          <w:rFonts w:ascii="Source Sans Pro" w:hAnsi="Source Sans Pro" w:eastAsia="Source Sans Pro" w:cs="Source Sans Pro"/>
-          <w:b/>
-          <w:b/>
-          <w:color w:val="FFFFFF"/>
-          <w:sz w:val="96"/>
-          <w:szCs w:val="96"/>
-        </w:rPr>
-      </w:pPr>
-      <w:r>
-        <w:rPr/>
-        <w:t>While care has been taken in the drafting of these clauses, neither The Chancery Lane Project nor any of its contributors owe a duty of care to any party in relation to the preparation of the Climate Change Playbook and do not accept any liability for any errors or omissions, nor for any loss incurred by any person relying on or using this Climate Contract Playbook or any other person. Users should use their own professional judgement in the application of these clauses to any particular circumstance or jurisdiction or seek independent legal advice.</w:t>
-      </w:r>
-    </w:p>
-    <w:p>
-      <w:pPr>
-        <w:pStyle w:val="LOnormal"/>
-        <w:rPr>
-          <w:rFonts w:ascii="Source Sans Pro Light" w:hAnsi="Source Sans Pro Light" w:eastAsia="Source Sans Pro Light" w:cs="Source Sans Pro Light"/>
+          <w:rFonts w:ascii="Source Sans Pro Light" w:eastAsia="Source Sans Pro Light" w:hAnsi="Source Sans Pro Light" w:cs="Source Sans Pro Light"/>
+          <w:color w:val="auto"/>
           <w:sz w:val="20"/>
           <w:szCs w:val="20"/>
+          <w:lang w:eastAsia="zh-CN" w:bidi="hi-IN"/>
         </w:rPr>
-      </w:pPr>
-      <w:r>
-        <w:rPr/>
-        <w:t>At present, all the clauses are based on the laws of England and Wales. We encourage the conversion of these precedent clauses for use in other jurisdictions.</w:t>
-      </w:r>
+        <w:id w:val="1696203236"/>
+        <w:docPartObj>
+          <w:docPartGallery w:val="Table of Contents"/>
+          <w:docPartUnique/>
+        </w:docPartObj>
+      </w:sdtPr>
+      <w:sdtEndPr>
+        <w:rPr>
+          <w:b/>
+          <w:bCs/>
+          <w:noProof/>
+        </w:rPr>
+      </w:sdtEndPr>
+      <w:sdtContent>
+        <w:p>
+          <w:pPr>
+            <w:pStyle w:val="TOCHeading"/>
+          </w:pPr>
+          <w:r>
+            <w:t>Table of Contents</w:t>
+          </w:r>
+        </w:p>
+        <w:p>
+          <w:pPr>
+            <w:pStyle w:val="TOC2"/>
+            <w:tabs>
+              <w:tab w:val="right" w:leader="dot" w:pos="9016"/>
+            </w:tabs>
+            <w:rPr>
+              <w:rFonts w:asciiTheme="minorHAnsi" w:eastAsiaTheme="minorEastAsia" w:hAnsiTheme="minorHAnsi" w:cstheme="minorBidi"/>
+              <w:noProof/>
+              <w:sz w:val="22"/>
+              <w:szCs w:val="22"/>
+              <w:lang w:eastAsia="en-US" w:bidi="ar-SA"/>
+            </w:rPr>
+          </w:pPr>
+          <w:r>
+            <w:fldChar w:fldCharType="begin"/>
+          </w:r>
+          <w:r>
+            <w:instrText xml:space="preserve"> TOC \o "1-3" \h \z \u </w:instrText>
+          </w:r>
+          <w:r>
+            <w:fldChar w:fldCharType="separate"/>
+          </w:r>
+          <w:hyperlink w:anchor="_Toc90128866" w:history="1">
+            <w:r>
+              <w:rPr>
+                <w:rStyle w:val="Hyperlink"/>
+                <w:noProof/>
+              </w:rPr>
+              <w:t>{{ clause.name }}</w:t>
+            </w:r>
+            <w:r>
+              <w:rPr>
+                <w:noProof/>
+                <w:webHidden/>
+              </w:rPr>
+              <w:tab/>
+            </w:r>
+            <w:r>
+              <w:rPr>
+                <w:noProof/>
+                <w:webHidden/>
+              </w:rPr>
+              <w:fldChar w:fldCharType="begin"/>
+            </w:r>
+            <w:r>
+              <w:rPr>
+                <w:noProof/>
+                <w:webHidden/>
+              </w:rPr>
+              <w:instrText xml:space="preserve"> PAGEREF _Toc90128866 \h </w:instrText>
+            </w:r>
+            <w:r>
+              <w:rPr>
+                <w:noProof/>
+                <w:webHidden/>
+              </w:rPr>
+            </w:r>
+            <w:r>
+              <w:rPr>
+                <w:noProof/>
+                <w:webHidden/>
+              </w:rPr>
+              <w:fldChar w:fldCharType="separate"/>
+            </w:r>
+            <w:r>
+              <w:rPr>
+                <w:noProof/>
+                <w:webHidden/>
+              </w:rPr>
+              <w:t>3</w:t>
+            </w:r>
+            <w:r>
+              <w:rPr>
+                <w:noProof/>
+                <w:webHidden/>
+              </w:rPr>
+              <w:fldChar w:fldCharType="end"/>
+            </w:r>
+          </w:hyperlink>
+        </w:p>
+        <w:p>
+          <w:r>
+            <w:rPr>
+              <w:b/>
+              <w:bCs/>
+              <w:noProof/>
+            </w:rPr>
+            <w:fldChar w:fldCharType="end"/>
+          </w:r>
+        </w:p>
+      </w:sdtContent>
+    </w:sdt>
+    <w:p>
+      <w:pPr>
+        <w:pStyle w:val="LO-normal"/>
+        <w:rPr>
+          <w:rFonts w:ascii="Source Sans Pro" w:eastAsia="Source Sans Pro" w:hAnsi="Source Sans Pro" w:cs="Source Sans Pro"/>
+        </w:rPr>
+      </w:pPr>
     </w:p>
+    <w:p/>
     <w:p>
       <w:pPr>
-        <w:pStyle w:val="LOnormal"/>
-        <w:spacing w:lineRule="auto" w:line="240" w:before="0" w:after="240"/>
-        <w:jc w:val="both"/>
         <w:rPr>
-          <w:sz w:val="20"/>
-          <w:szCs w:val="20"/>
-        </w:rPr>
-      </w:pPr>
-      <w:r>
-        <w:rPr>
-          <w:sz w:val="20"/>
-          <w:szCs w:val="20"/>
-        </w:rPr>
-      </w:r>
-      <w:r>
-        <w:br w:type="page"/>
-      </w:r>
-    </w:p>
-    <w:p>
-      <w:pPr>
-        <w:pStyle w:val="Heading1"/>
-        <w:rPr>
-          <w:rFonts w:ascii="Source Sans Pro" w:hAnsi="Source Sans Pro" w:eastAsia="Source Sans Pro" w:cs="Source Sans Pro"/>
           <w:sz w:val="54"/>
           <w:szCs w:val="54"/>
         </w:rPr>
       </w:pPr>
-      <w:r>
+      <w:bookmarkStart w:id="3" w:name="MainText"/>
+      <w:r>
+        <w:t>{%</w:t>
+      </w:r>
+      <w:r>
+        <w:t>p</w:t>
+      </w:r>
+      <w:r>
+        <w:t xml:space="preserve"> for clause in all_clause</w:t>
+      </w:r>
+      <w:r>
+        <w:t>_objects</w:t>
+      </w:r>
+      <w:r>
+        <w:t xml:space="preserve"> %}</w:t>
+      </w:r>
+    </w:p>
+    <w:p>
+      <w:pPr>
+        <w:pStyle w:val="Heading2"/>
+      </w:pPr>
+      <w:bookmarkStart w:id="4" w:name="_Toc90128590"/>
+      <w:bookmarkStart w:id="5" w:name="_Toc90128866"/>
+      <w:r>
+        <w:t>{{ clause</w:t>
+      </w:r>
+      <w:r>
+        <w:t>.name</w:t>
+      </w:r>
+      <w:r>
+        <w:t xml:space="preserve"> }}</w:t>
+      </w:r>
+      <w:bookmarkEnd w:id="4"/>
+      <w:bookmarkEnd w:id="5"/>
+    </w:p>
+    <w:p>
+      <w:r>
+        <w:t>Body of document</w:t>
+      </w:r>
+    </w:p>
+    <w:p>
+      <w:r>
+        <w:t>{%p for c_file in clause.files %}</w:t>
+      </w:r>
+    </w:p>
+    <w:p>
+      <w:r>
+        <w:t>{{</w:t>
+      </w:r>
+      <w:r>
+        <w:t>p</w:t>
+      </w:r>
+      <w:r>
+        <w:t xml:space="preserve"> </w:t>
+      </w:r>
+      <w:r>
+        <w:t>mammoth.convert_to_markdown</w:t>
+      </w:r>
+      <w:r>
+        <w:t>(c_file</w:t>
+      </w:r>
+      <w:r>
+        <w:t>.path()</w:t>
+      </w:r>
+      <w:r>
+        <w:t>)</w:t>
+      </w:r>
+      <w:r>
+        <w:t>.value</w:t>
+      </w:r>
+      <w:r>
+        <w:t xml:space="preserve"> </w:t>
+      </w:r>
+      <w:r>
+        <w:t xml:space="preserve">| </w:t>
+      </w:r>
+      <w:r>
+        <w:t xml:space="preserve">striptags | </w:t>
+      </w:r>
+      <w:r>
+        <w:t>markdown</w:t>
+      </w:r>
+      <w:r>
+        <w:t xml:space="preserve"> }}</w:t>
+      </w:r>
+    </w:p>
+    <w:p>
+      <w:r>
+        <w:t>{%p endfor %}</w:t>
+      </w:r>
+    </w:p>
+    <w:p>
+      <w:pPr>
         <w:rPr>
-          <w:rFonts w:eastAsia="Source Sans Pro" w:cs="Source Sans Pro" w:ascii="Source Sans Pro" w:hAnsi="Source Sans Pro"/>
           <w:sz w:val="54"/>
           <w:szCs w:val="54"/>
         </w:rPr>
-        <w:t>Table of Contents</w:t>
-      </w:r>
-    </w:p>
-    <w:p>
-      <w:pPr>
-        <w:pStyle w:val="LOnormal"/>
-        <w:rPr>
-          <w:rFonts w:ascii="Source Sans Pro" w:hAnsi="Source Sans Pro" w:eastAsia="Source Sans Pro" w:cs="Source Sans Pro"/>
-          <w:sz w:val="54"/>
-          <w:szCs w:val="54"/>
-        </w:rPr>
-      </w:pPr>
-      <w:r>
-        <w:rPr>
-          <w:rFonts w:eastAsia="Source Sans Pro" w:cs="Source Sans Pro" w:ascii="Source Sans Pro" w:hAnsi="Source Sans Pro"/>
-          <w:sz w:val="20"/>
-          <w:szCs w:val="20"/>
-        </w:rPr>
-        <w:t>{% for clause in all_clauses %}</w:t>
-      </w:r>
-    </w:p>
-    <w:p>
-      <w:pPr>
-        <w:pStyle w:val="LOnormal"/>
-        <w:numPr>
-          <w:ilvl w:val="0"/>
-          <w:numId w:val="1"/>
-        </w:numPr>
-        <w:rPr>
-          <w:rFonts w:ascii="Source Sans Pro" w:hAnsi="Source Sans Pro" w:eastAsia="Source Sans Pro" w:cs="Source Sans Pro"/>
-          <w:sz w:val="54"/>
-          <w:szCs w:val="54"/>
-        </w:rPr>
-      </w:pPr>
-      <w:r>
-        <w:rPr>
-          <w:rFonts w:eastAsia="Source Sans Pro" w:cs="Source Sans Pro" w:ascii="Source Sans Pro" w:hAnsi="Source Sans Pro"/>
-          <w:sz w:val="20"/>
-          <w:szCs w:val="20"/>
-        </w:rPr>
-        <w:t>{{ clause }}</w:t>
-      </w:r>
-    </w:p>
-    <w:p>
-      <w:pPr>
-        <w:pStyle w:val="LOnormal"/>
-        <w:spacing w:before="0" w:after="240"/>
-        <w:rPr>
-          <w:rFonts w:ascii="Source Sans Pro" w:hAnsi="Source Sans Pro" w:eastAsia="Source Sans Pro" w:cs="Source Sans Pro"/>
-          <w:sz w:val="54"/>
-          <w:szCs w:val="54"/>
-        </w:rPr>
-      </w:pPr>
-      <w:r>
-        <w:rPr>
-          <w:rFonts w:eastAsia="Source Sans Pro" w:cs="Source Sans Pro" w:ascii="Source Sans Pro" w:hAnsi="Source Sans Pro"/>
-          <w:sz w:val="20"/>
-          <w:szCs w:val="20"/>
-        </w:rPr>
-        <w:t>{% endfor %}</w:t>
-      </w:r>
-    </w:p>
-    <w:p>
-      <w:pPr>
-        <w:pStyle w:val="LOnormal"/>
-        <w:spacing w:before="0" w:after="240"/>
-        <w:rPr>
-          <w:rFonts w:ascii="Source Sans Pro" w:hAnsi="Source Sans Pro" w:eastAsia="Source Sans Pro" w:cs="Source Sans Pro"/>
-          <w:sz w:val="54"/>
-          <w:szCs w:val="54"/>
-        </w:rPr>
-      </w:pPr>
-      <w:r>
-        <w:rPr>
-          <w:rFonts w:eastAsia="Source Sans Pro" w:cs="Source Sans Pro" w:ascii="Source Sans Pro" w:hAnsi="Source Sans Pro"/>
-          <w:sz w:val="54"/>
-          <w:szCs w:val="54"/>
-        </w:rPr>
-      </w:r>
-    </w:p>
-    <w:p>
-      <w:pPr>
-        <w:pStyle w:val="LOnormal"/>
-        <w:spacing w:before="0" w:after="240"/>
-        <w:rPr>
-          <w:rFonts w:ascii="Source Sans Pro" w:hAnsi="Source Sans Pro" w:eastAsia="Source Sans Pro" w:cs="Source Sans Pro"/>
-          <w:sz w:val="54"/>
-          <w:szCs w:val="54"/>
-        </w:rPr>
-      </w:pPr>
-      <w:r>
-        <w:rPr>
-          <w:rFonts w:eastAsia="Source Sans Pro" w:cs="Source Sans Pro" w:ascii="Source Sans Pro" w:hAnsi="Source Sans Pro"/>
-          <w:sz w:val="54"/>
-          <w:szCs w:val="54"/>
-        </w:rPr>
-      </w:r>
-    </w:p>
-    <w:p>
-      <w:pPr>
-        <w:pStyle w:val="LOnormal"/>
-        <w:spacing w:before="0" w:after="240"/>
-        <w:rPr>
-          <w:rFonts w:ascii="Source Sans Pro" w:hAnsi="Source Sans Pro" w:eastAsia="Source Sans Pro" w:cs="Source Sans Pro"/>
-          <w:sz w:val="54"/>
-          <w:szCs w:val="54"/>
-        </w:rPr>
-      </w:pPr>
-      <w:r>
-        <w:rPr>
-          <w:rFonts w:eastAsia="Source Sans Pro" w:cs="Source Sans Pro" w:ascii="Source Sans Pro" w:hAnsi="Source Sans Pro"/>
-          <w:sz w:val="20"/>
-          <w:szCs w:val="20"/>
-        </w:rPr>
-        <w:t xml:space="preserve"> </w:t>
-      </w:r>
-      <w:r>
-        <w:rPr>
-          <w:rFonts w:eastAsia="Source Sans Pro" w:cs="Source Sans Pro" w:ascii="Source Sans Pro" w:hAnsi="Source Sans Pro"/>
-          <w:sz w:val="20"/>
-          <w:szCs w:val="20"/>
-        </w:rPr>
-        <w:t xml:space="preserve">for clause_doc in all_clause_docs </w:t>
-      </w:r>
-    </w:p>
-    <w:p>
-      <w:pPr>
-        <w:pStyle w:val="LOnormal"/>
-        <w:spacing w:before="0" w:after="240"/>
-        <w:rPr>
-          <w:rFonts w:ascii="Source Sans Pro" w:hAnsi="Source Sans Pro" w:eastAsia="Source Sans Pro" w:cs="Source Sans Pro"/>
-          <w:sz w:val="54"/>
-          <w:szCs w:val="54"/>
-        </w:rPr>
-      </w:pPr>
-      <w:r>
-        <w:rPr>
-          <w:rFonts w:eastAsia="Source Sans Pro" w:cs="Source Sans Pro" w:ascii="Source Sans Pro" w:hAnsi="Source Sans Pro"/>
-          <w:sz w:val="20"/>
-          <w:szCs w:val="20"/>
-        </w:rPr>
-        <w:t xml:space="preserve">p include_docx_template(clause_doc) </w:t>
-      </w:r>
-    </w:p>
-    <w:p>
-      <w:pPr>
-        <w:pStyle w:val="LOnormal"/>
-        <w:spacing w:before="0" w:after="240"/>
-        <w:rPr>
-          <w:rFonts w:ascii="Source Sans Pro" w:hAnsi="Source Sans Pro" w:eastAsia="Source Sans Pro" w:cs="Source Sans Pro"/>
-          <w:sz w:val="54"/>
-          <w:szCs w:val="54"/>
-        </w:rPr>
-      </w:pPr>
-      <w:r>
-        <w:rPr>
-          <w:rFonts w:eastAsia="Source Sans Pro" w:cs="Source Sans Pro" w:ascii="Source Sans Pro" w:hAnsi="Source Sans Pro"/>
-          <w:sz w:val="20"/>
-          <w:szCs w:val="20"/>
-        </w:rPr>
-        <w:t xml:space="preserve"> </w:t>
-      </w:r>
-      <w:r>
-        <w:rPr>
-          <w:rFonts w:eastAsia="Source Sans Pro" w:cs="Source Sans Pro" w:ascii="Source Sans Pro" w:hAnsi="Source Sans Pro"/>
-          <w:sz w:val="20"/>
-          <w:szCs w:val="20"/>
-        </w:rPr>
-        <w:t xml:space="preserve">endfor </w:t>
-      </w:r>
+      </w:pPr>
+      <w:r>
+        <w:t>{%</w:t>
+      </w:r>
+      <w:r>
+        <w:t>p</w:t>
+      </w:r>
+      <w:r>
+        <w:t xml:space="preserve"> endfor %}</w:t>
+      </w:r>
+      <w:bookmarkEnd w:id="3"/>
     </w:p>
     <w:sectPr>
-      <w:headerReference w:type="default" r:id="rId5"/>
-      <w:footerReference w:type="default" r:id="rId6"/>
-      <w:type w:val="nextPage"/>
       <w:pgSz w:w="11906" w:h="16838"/>
-      <w:pgMar w:left="1440" w:right="1440" w:header="720" w:top="1275" w:footer="0" w:bottom="1440" w:gutter="0"/>
-      <w:pgNumType w:fmt="decimal"/>
-      <w:formProt w:val="false"/>
-      <w:textDirection w:val="lrTb"/>
-      <w:docGrid w:type="default" w:linePitch="100" w:charSpace="8192"/>
+      <w:pgMar w:top="1275" w:right="1440" w:bottom="1440" w:left="1440" w:header="720" w:footer="0" w:gutter="0"/>
+      <w:cols w:space="720"/>
+      <w:formProt w:val="0"/>
+      <w:docGrid w:linePitch="100" w:charSpace="8192"/>
     </w:sectPr>
   </w:body>
 </w:document>
 </file>
 
+<file path=word/endnotes.xml><?xml version="1.0" encoding="utf-8"?>
+<w:endnotes xmlns:wpc="http://schemas.microsoft.com/office/word/2010/wordprocessingCanvas" xmlns:cx="http://schemas.microsoft.com/office/drawing/2014/chartex" xmlns:cx1="http://schemas.microsoft.com/office/drawing/2015/9/8/chartex" xmlns:cx2="http://schemas.microsoft.com/office/drawing/2015/10/21/chartex" xmlns:cx3="http://schemas.microsoft.com/office/drawing/2016/5/9/chartex" xmlns:cx4="http://schemas.microsoft.com/office/drawing/2016/5/10/chartex" xmlns:cx5="http://schemas.microsoft.com/office/drawing/2016/5/11/chartex" xmlns:cx6="http://schemas.microsoft.com/office/drawing/2016/5/12/chartex" xmlns:cx7="http://schemas.microsoft.com/office/drawing/2016/5/13/chartex" xmlns:cx8="http://schemas.microsoft.com/office/drawing/2016/5/14/chartex" xmlns:mc="http://schemas.openxmlformats.org/markup-compatibility/2006" xmlns:aink="http://schemas.microsoft.com/office/drawing/2016/ink" xmlns:am3d="http://schemas.microsoft.com/office/drawing/2017/model3d" xmlns:o="urn:schemas-microsoft-com:office:office" xmlns:r="http://schemas.openxmlformats.org/officeDocument/2006/relationships" xmlns:m="http://schemas.openxmlformats.org/officeDocument/2006/math" xmlns:v="urn:schemas-microsoft-com:vml" xmlns:wp14="http://schemas.microsoft.com/office/word/2010/wordprocessingDrawing" xmlns:wp="http://schemas.openxmlformats.org/drawingml/2006/wordprocessingDrawing" xmlns:w10="urn:schemas-microsoft-com:office:word" xmlns:w="http://schemas.openxmlformats.org/wordprocessingml/2006/main" xmlns:w14="http://schemas.microsoft.com/office/word/2010/wordml" xmlns:w15="http://schemas.microsoft.com/office/word/2012/wordml" xmlns:w16cex="http://schemas.microsoft.com/office/word/2018/wordml/cex" xmlns:w16cid="http://schemas.microsoft.com/office/word/2016/wordml/cid" xmlns:w16="http://schemas.microsoft.com/office/word/2018/wordml" xmlns:w16sdtdh="http://schemas.microsoft.com/office/word/2020/wordml/sdtdatahash" xmlns:w16se="http://schemas.microsoft.com/office/word/2015/wordml/symex" xmlns:wpg="http://schemas.microsoft.com/office/word/2010/wordprocessingGroup" xmlns:wpi="http://schemas.microsoft.com/office/word/2010/wordprocessingInk" xmlns:wne="http://schemas.microsoft.com/office/word/2006/wordml" xmlns:wps="http://schemas.microsoft.com/office/word/2010/wordprocessingShape" mc:Ignorable="w14 w15 w16se w16cid w16 w16cex w16sdtdh wp14">
+  <w:endnote w:type="separator" w:id="-1">
+    <w:p>
+      <w:pPr>
+        <w:spacing w:after="0"/>
+      </w:pPr>
+      <w:r>
+        <w:separator/>
+      </w:r>
+    </w:p>
+  </w:endnote>
+  <w:endnote w:type="continuationSeparator" w:id="0">
+    <w:p>
+      <w:pPr>
+        <w:spacing w:after="0"/>
+      </w:pPr>
+      <w:r>
+        <w:continuationSeparator/>
+      </w:r>
+    </w:p>
+  </w:endnote>
+</w:endnotes>
+</file>
+
 <file path=word/footer1.xml><?xml version="1.0" encoding="utf-8"?>
-<w:ftr xmlns:o="urn:schemas-microsoft-com:office:office" xmlns:r="http://schemas.openxmlformats.org/officeDocument/2006/relationships" xmlns:v="urn:schemas-microsoft-com:vml" xmlns:w="http://schemas.openxmlformats.org/wordprocessingml/2006/main" xmlns:w10="urn:schemas-microsoft-com:office:word" xmlns:wp="http://schemas.openxmlformats.org/drawingml/2006/wordprocessingDrawing" xmlns:wps="http://schemas.microsoft.com/office/word/2010/wordprocessingShape" xmlns:wpg="http://schemas.microsoft.com/office/word/2010/wordprocessingGroup" xmlns:mc="http://schemas.openxmlformats.org/markup-compatibility/2006" xmlns:wp14="http://schemas.microsoft.com/office/word/2010/wordprocessingDrawing" xmlns:w14="http://schemas.microsoft.com/office/word/2010/wordml" mc:Ignorable="w14 wp14">
+<w:ftr xmlns:wpc="http://schemas.microsoft.com/office/word/2010/wordprocessingCanvas" xmlns:cx="http://schemas.microsoft.com/office/drawing/2014/chartex" xmlns:cx1="http://schemas.microsoft.com/office/drawing/2015/9/8/chartex" xmlns:cx2="http://schemas.microsoft.com/office/drawing/2015/10/21/chartex" xmlns:cx3="http://schemas.microsoft.com/office/drawing/2016/5/9/chartex" xmlns:cx4="http://schemas.microsoft.com/office/drawing/2016/5/10/chartex" xmlns:cx5="http://schemas.microsoft.com/office/drawing/2016/5/11/chartex" xmlns:cx6="http://schemas.microsoft.com/office/drawing/2016/5/12/chartex" xmlns:cx7="http://schemas.microsoft.com/office/drawing/2016/5/13/chartex" xmlns:cx8="http://schemas.microsoft.com/office/drawing/2016/5/14/chartex" xmlns:mc="http://schemas.openxmlformats.org/markup-compatibility/2006" xmlns:aink="http://schemas.microsoft.com/office/drawing/2016/ink" xmlns:am3d="http://schemas.microsoft.com/office/drawing/2017/model3d" xmlns:o="urn:schemas-microsoft-com:office:office" xmlns:r="http://schemas.openxmlformats.org/officeDocument/2006/relationships" xmlns:m="http://schemas.openxmlformats.org/officeDocument/2006/math" xmlns:v="urn:schemas-microsoft-com:vml" xmlns:wp14="http://schemas.microsoft.com/office/word/2010/wordprocessingDrawing" xmlns:wp="http://schemas.openxmlformats.org/drawingml/2006/wordprocessingDrawing" xmlns:w10="urn:schemas-microsoft-com:office:word" xmlns:w="http://schemas.openxmlformats.org/wordprocessingml/2006/main" xmlns:w14="http://schemas.microsoft.com/office/word/2010/wordml" xmlns:w15="http://schemas.microsoft.com/office/word/2012/wordml" xmlns:w16cex="http://schemas.microsoft.com/office/word/2018/wordml/cex" xmlns:w16cid="http://schemas.microsoft.com/office/word/2016/wordml/cid" xmlns:w16="http://schemas.microsoft.com/office/word/2018/wordml" xmlns:w16sdtdh="http://schemas.microsoft.com/office/word/2020/wordml/sdtdatahash" xmlns:w16se="http://schemas.microsoft.com/office/word/2015/wordml/symex" xmlns:wpg="http://schemas.microsoft.com/office/word/2010/wordprocessingGroup" xmlns:wpi="http://schemas.microsoft.com/office/word/2010/wordprocessingInk" xmlns:wne="http://schemas.microsoft.com/office/word/2006/wordml" xmlns:wps="http://schemas.microsoft.com/office/word/2010/wordprocessingShape" mc:Ignorable="w14 w15 w16se w16cid w16 w16cex w16sdtdh wp14">
   <w:p>
     <w:pPr>
-      <w:pStyle w:val="LOnormal"/>
-      <w:widowControl/>
-      <w:bidi w:val="0"/>
-      <w:spacing w:lineRule="auto" w:line="240" w:before="0" w:after="240"/>
-      <w:jc w:val="both"/>
-      <w:rPr/>
-    </w:pPr>
-    <w:r>
-      <w:rPr/>
-    </w:r>
+      <w:pStyle w:val="LO-normal"/>
+    </w:pPr>
   </w:p>
 </w:ftr>
 </file>
 
 <file path=word/footer2.xml><?xml version="1.0" encoding="utf-8"?>
-<w:ftr xmlns:o="urn:schemas-microsoft-com:office:office" xmlns:r="http://schemas.openxmlformats.org/officeDocument/2006/relationships" xmlns:v="urn:schemas-microsoft-com:vml" xmlns:w="http://schemas.openxmlformats.org/wordprocessingml/2006/main" xmlns:w10="urn:schemas-microsoft-com:office:word" xmlns:wp="http://schemas.openxmlformats.org/drawingml/2006/wordprocessingDrawing" xmlns:wps="http://schemas.microsoft.com/office/word/2010/wordprocessingShape" xmlns:wpg="http://schemas.microsoft.com/office/word/2010/wordprocessingGroup" xmlns:mc="http://schemas.openxmlformats.org/markup-compatibility/2006" xmlns:wp14="http://schemas.microsoft.com/office/word/2010/wordprocessingDrawing" xmlns:w14="http://schemas.microsoft.com/office/word/2010/wordml" mc:Ignorable="w14 wp14">
+<w:ftr xmlns:wpc="http://schemas.microsoft.com/office/word/2010/wordprocessingCanvas" xmlns:cx="http://schemas.microsoft.com/office/drawing/2014/chartex" xmlns:cx1="http://schemas.microsoft.com/office/drawing/2015/9/8/chartex" xmlns:cx2="http://schemas.microsoft.com/office/drawing/2015/10/21/chartex" xmlns:cx3="http://schemas.microsoft.com/office/drawing/2016/5/9/chartex" xmlns:cx4="http://schemas.microsoft.com/office/drawing/2016/5/10/chartex" xmlns:cx5="http://schemas.microsoft.com/office/drawing/2016/5/11/chartex" xmlns:cx6="http://schemas.microsoft.com/office/drawing/2016/5/12/chartex" xmlns:cx7="http://schemas.microsoft.com/office/drawing/2016/5/13/chartex" xmlns:cx8="http://schemas.microsoft.com/office/drawing/2016/5/14/chartex" xmlns:mc="http://schemas.openxmlformats.org/markup-compatibility/2006" xmlns:aink="http://schemas.microsoft.com/office/drawing/2016/ink" xmlns:am3d="http://schemas.microsoft.com/office/drawing/2017/model3d" xmlns:o="urn:schemas-microsoft-com:office:office" xmlns:r="http://schemas.openxmlformats.org/officeDocument/2006/relationships" xmlns:m="http://schemas.openxmlformats.org/officeDocument/2006/math" xmlns:v="urn:schemas-microsoft-com:vml" xmlns:wp14="http://schemas.microsoft.com/office/word/2010/wordprocessingDrawing" xmlns:wp="http://schemas.openxmlformats.org/drawingml/2006/wordprocessingDrawing" xmlns:w10="urn:schemas-microsoft-com:office:word" xmlns:w="http://schemas.openxmlformats.org/wordprocessingml/2006/main" xmlns:w14="http://schemas.microsoft.com/office/word/2010/wordml" xmlns:w15="http://schemas.microsoft.com/office/word/2012/wordml" xmlns:w16cex="http://schemas.microsoft.com/office/word/2018/wordml/cex" xmlns:w16cid="http://schemas.microsoft.com/office/word/2016/wordml/cid" xmlns:w16="http://schemas.microsoft.com/office/word/2018/wordml" xmlns:w16sdtdh="http://schemas.microsoft.com/office/word/2020/wordml/sdtdatahash" xmlns:w16se="http://schemas.microsoft.com/office/word/2015/wordml/symex" xmlns:wpg="http://schemas.microsoft.com/office/word/2010/wordprocessingGroup" xmlns:wpi="http://schemas.microsoft.com/office/word/2010/wordprocessingInk" xmlns:wne="http://schemas.microsoft.com/office/word/2006/wordml" xmlns:wps="http://schemas.microsoft.com/office/word/2010/wordprocessingShape" mc:Ignorable="w14 w15 w16se w16cid w16 w16cex w16sdtdh wp14">
   <w:p>
     <w:pPr>
-      <w:pStyle w:val="LOnormal"/>
-      <w:widowControl/>
-      <w:suppressAutoHyphens w:val="true"/>
-      <w:bidi w:val="0"/>
-      <w:spacing w:lineRule="auto" w:line="240" w:before="0" w:after="240"/>
-      <w:jc w:val="both"/>
-      <w:rPr/>
-    </w:pPr>
-    <w:r>
-      <w:rPr/>
-    </w:r>
+      <w:pStyle w:val="LO-normal"/>
+    </w:pPr>
   </w:p>
 </w:ftr>
 </file>
 
+<file path=word/footnotes.xml><?xml version="1.0" encoding="utf-8"?>
+<w:footnotes xmlns:wpc="http://schemas.microsoft.com/office/word/2010/wordprocessingCanvas" xmlns:cx="http://schemas.microsoft.com/office/drawing/2014/chartex" xmlns:cx1="http://schemas.microsoft.com/office/drawing/2015/9/8/chartex" xmlns:cx2="http://schemas.microsoft.com/office/drawing/2015/10/21/chartex" xmlns:cx3="http://schemas.microsoft.com/office/drawing/2016/5/9/chartex" xmlns:cx4="http://schemas.microsoft.com/office/drawing/2016/5/10/chartex" xmlns:cx5="http://schemas.microsoft.com/office/drawing/2016/5/11/chartex" xmlns:cx6="http://schemas.microsoft.com/office/drawing/2016/5/12/chartex" xmlns:cx7="http://schemas.microsoft.com/office/drawing/2016/5/13/chartex" xmlns:cx8="http://schemas.microsoft.com/office/drawing/2016/5/14/chartex" xmlns:mc="http://schemas.openxmlformats.org/markup-compatibility/2006" xmlns:aink="http://schemas.microsoft.com/office/drawing/2016/ink" xmlns:am3d="http://schemas.microsoft.com/office/drawing/2017/model3d" xmlns:o="urn:schemas-microsoft-com:office:office" xmlns:r="http://schemas.openxmlformats.org/officeDocument/2006/relationships" xmlns:m="http://schemas.openxmlformats.org/officeDocument/2006/math" xmlns:v="urn:schemas-microsoft-com:vml" xmlns:wp14="http://schemas.microsoft.com/office/word/2010/wordprocessingDrawing" xmlns:wp="http://schemas.openxmlformats.org/drawingml/2006/wordprocessingDrawing" xmlns:w10="urn:schemas-microsoft-com:office:word" xmlns:w="http://schemas.openxmlformats.org/wordprocessingml/2006/main" xmlns:w14="http://schemas.microsoft.com/office/word/2010/wordml" xmlns:w15="http://schemas.microsoft.com/office/word/2012/wordml" xmlns:w16cex="http://schemas.microsoft.com/office/word/2018/wordml/cex" xmlns:w16cid="http://schemas.microsoft.com/office/word/2016/wordml/cid" xmlns:w16="http://schemas.microsoft.com/office/word/2018/wordml" xmlns:w16sdtdh="http://schemas.microsoft.com/office/word/2020/wordml/sdtdatahash" xmlns:w16se="http://schemas.microsoft.com/office/word/2015/wordml/symex" xmlns:wpg="http://schemas.microsoft.com/office/word/2010/wordprocessingGroup" xmlns:wpi="http://schemas.microsoft.com/office/word/2010/wordprocessingInk" xmlns:wne="http://schemas.microsoft.com/office/word/2006/wordml" xmlns:wps="http://schemas.microsoft.com/office/word/2010/wordprocessingShape" mc:Ignorable="w14 w15 w16se w16cid w16 w16cex w16sdtdh wp14">
+  <w:footnote w:type="separator" w:id="-1">
+    <w:p>
+      <w:pPr>
+        <w:spacing w:after="0"/>
+      </w:pPr>
+      <w:r>
+        <w:separator/>
+      </w:r>
+    </w:p>
+  </w:footnote>
+  <w:footnote w:type="continuationSeparator" w:id="0">
+    <w:p>
+      <w:pPr>
+        <w:spacing w:after="0"/>
+      </w:pPr>
+      <w:r>
+        <w:continuationSeparator/>
+      </w:r>
+    </w:p>
+  </w:footnote>
+</w:footnotes>
+</file>
+
 <file path=word/header1.xml><?xml version="1.0" encoding="utf-8"?>
-<w:hdr xmlns:o="urn:schemas-microsoft-com:office:office" xmlns:r="http://schemas.openxmlformats.org/officeDocument/2006/relationships" xmlns:v="urn:schemas-microsoft-com:vml" xmlns:w="http://schemas.openxmlformats.org/wordprocessingml/2006/main" xmlns:w10="urn:schemas-microsoft-com:office:word" xmlns:wp="http://schemas.openxmlformats.org/drawingml/2006/wordprocessingDrawing" xmlns:wps="http://schemas.microsoft.com/office/word/2010/wordprocessingShape" xmlns:wpg="http://schemas.microsoft.com/office/word/2010/wordprocessingGroup" xmlns:mc="http://schemas.openxmlformats.org/markup-compatibility/2006" xmlns:wp14="http://schemas.microsoft.com/office/word/2010/wordprocessingDrawing" xmlns:w14="http://schemas.microsoft.com/office/word/2010/wordml" mc:Ignorable="w14 wp14">
+<w:hdr xmlns:wpc="http://schemas.microsoft.com/office/word/2010/wordprocessingCanvas" xmlns:cx="http://schemas.microsoft.com/office/drawing/2014/chartex" xmlns:cx1="http://schemas.microsoft.com/office/drawing/2015/9/8/chartex" xmlns:cx2="http://schemas.microsoft.com/office/drawing/2015/10/21/chartex" xmlns:cx3="http://schemas.microsoft.com/office/drawing/2016/5/9/chartex" xmlns:cx4="http://schemas.microsoft.com/office/drawing/2016/5/10/chartex" xmlns:cx5="http://schemas.microsoft.com/office/drawing/2016/5/11/chartex" xmlns:cx6="http://schemas.microsoft.com/office/drawing/2016/5/12/chartex" xmlns:cx7="http://schemas.microsoft.com/office/drawing/2016/5/13/chartex" xmlns:cx8="http://schemas.microsoft.com/office/drawing/2016/5/14/chartex" xmlns:mc="http://schemas.openxmlformats.org/markup-compatibility/2006" xmlns:aink="http://schemas.microsoft.com/office/drawing/2016/ink" xmlns:am3d="http://schemas.microsoft.com/office/drawing/2017/model3d" xmlns:o="urn:schemas-microsoft-com:office:office" xmlns:r="http://schemas.openxmlformats.org/officeDocument/2006/relationships" xmlns:m="http://schemas.openxmlformats.org/officeDocument/2006/math" xmlns:v="urn:schemas-microsoft-com:vml" xmlns:wp14="http://schemas.microsoft.com/office/word/2010/wordprocessingDrawing" xmlns:wp="http://schemas.openxmlformats.org/drawingml/2006/wordprocessingDrawing" xmlns:w10="urn:schemas-microsoft-com:office:word" xmlns:w="http://schemas.openxmlformats.org/wordprocessingml/2006/main" xmlns:w14="http://schemas.microsoft.com/office/word/2010/wordml" xmlns:w15="http://schemas.microsoft.com/office/word/2012/wordml" xmlns:w16cex="http://schemas.microsoft.com/office/word/2018/wordml/cex" xmlns:w16cid="http://schemas.microsoft.com/office/word/2016/wordml/cid" xmlns:w16="http://schemas.microsoft.com/office/word/2018/wordml" xmlns:w16sdtdh="http://schemas.microsoft.com/office/word/2020/wordml/sdtdatahash" xmlns:w16se="http://schemas.microsoft.com/office/word/2015/wordml/symex" xmlns:wpg="http://schemas.microsoft.com/office/word/2010/wordprocessingGroup" xmlns:wpi="http://schemas.microsoft.com/office/word/2010/wordprocessingInk" xmlns:wne="http://schemas.microsoft.com/office/word/2006/wordml" xmlns:wps="http://schemas.microsoft.com/office/word/2010/wordprocessingShape" mc:Ignorable="w14 w15 w16se w16cid w16 w16cex w16sdtdh wp14">
   <w:p>
     <w:pPr>
-      <w:pStyle w:val="LOnormal"/>
-      <w:widowControl/>
-      <w:bidi w:val="0"/>
-      <w:spacing w:lineRule="auto" w:line="240" w:before="0" w:after="240"/>
-      <w:jc w:val="both"/>
-      <w:rPr/>
+      <w:pStyle w:val="LO-normal"/>
     </w:pPr>
     <w:r>
-      <w:rPr/>
+      <w:rPr>
+        <w:noProof/>
+      </w:rPr>
       <w:drawing>
-        <wp:anchor behindDoc="1" distT="0" distB="0" distL="0" distR="0" simplePos="0" locked="0" layoutInCell="1" allowOverlap="1" relativeHeight="2">
+        <wp:anchor distT="0" distB="0" distL="0" distR="0" simplePos="0" relativeHeight="2" behindDoc="1" locked="0" layoutInCell="1" allowOverlap="1" wp14:anchorId="1E24AC9A" wp14:editId="7FFE43A4">
           <wp:simplePos x="0" y="0"/>
           <wp:positionH relativeFrom="page">
             <wp:posOffset>-1495425</wp:posOffset>
@@ -480,7 +528,7 @@
           <wp:extent cx="7560310" cy="10687050"/>
           <wp:effectExtent l="0" t="0" r="0" b="0"/>
           <wp:wrapNone/>
-          <wp:docPr id="2" name="image4.png" descr=""/>
+          <wp:docPr id="4" name="image4.png"/>
           <wp:cNvGraphicFramePr>
             <a:graphicFrameLocks xmlns:a="http://schemas.openxmlformats.org/drawingml/2006/main" noChangeAspect="1"/>
           </wp:cNvGraphicFramePr>
@@ -488,14 +536,14 @@
             <a:graphicData uri="http://schemas.openxmlformats.org/drawingml/2006/picture">
               <pic:pic xmlns:pic="http://schemas.openxmlformats.org/drawingml/2006/picture">
                 <pic:nvPicPr>
-                  <pic:cNvPr id="2" name="image4.png" descr=""/>
+                  <pic:cNvPr id="2" name="image4.png"/>
                   <pic:cNvPicPr>
                     <a:picLocks noChangeAspect="1" noChangeArrowheads="1"/>
                   </pic:cNvPicPr>
                 </pic:nvPicPr>
                 <pic:blipFill>
                   <a:blip r:embed="rId1"/>
-                  <a:srcRect l="5607" t="0" r="5607" b="0"/>
+                  <a:srcRect l="5607" r="5607"/>
                   <a:stretch>
                     <a:fillRect/>
                   </a:stretch>
@@ -520,26 +568,21 @@
 </file>
 
 <file path=word/header2.xml><?xml version="1.0" encoding="utf-8"?>
-<w:hdr xmlns:o="urn:schemas-microsoft-com:office:office" xmlns:r="http://schemas.openxmlformats.org/officeDocument/2006/relationships" xmlns:v="urn:schemas-microsoft-com:vml" xmlns:w="http://schemas.openxmlformats.org/wordprocessingml/2006/main" xmlns:w10="urn:schemas-microsoft-com:office:word" xmlns:wp="http://schemas.openxmlformats.org/drawingml/2006/wordprocessingDrawing" xmlns:wps="http://schemas.microsoft.com/office/word/2010/wordprocessingShape" xmlns:wpg="http://schemas.microsoft.com/office/word/2010/wordprocessingGroup" xmlns:mc="http://schemas.openxmlformats.org/markup-compatibility/2006" xmlns:wp14="http://schemas.microsoft.com/office/word/2010/wordprocessingDrawing" xmlns:w14="http://schemas.microsoft.com/office/word/2010/wordml" mc:Ignorable="w14 wp14">
+<w:hdr xmlns:wpc="http://schemas.microsoft.com/office/word/2010/wordprocessingCanvas" xmlns:cx="http://schemas.microsoft.com/office/drawing/2014/chartex" xmlns:cx1="http://schemas.microsoft.com/office/drawing/2015/9/8/chartex" xmlns:cx2="http://schemas.microsoft.com/office/drawing/2015/10/21/chartex" xmlns:cx3="http://schemas.microsoft.com/office/drawing/2016/5/9/chartex" xmlns:cx4="http://schemas.microsoft.com/office/drawing/2016/5/10/chartex" xmlns:cx5="http://schemas.microsoft.com/office/drawing/2016/5/11/chartex" xmlns:cx6="http://schemas.microsoft.com/office/drawing/2016/5/12/chartex" xmlns:cx7="http://schemas.microsoft.com/office/drawing/2016/5/13/chartex" xmlns:cx8="http://schemas.microsoft.com/office/drawing/2016/5/14/chartex" xmlns:mc="http://schemas.openxmlformats.org/markup-compatibility/2006" xmlns:aink="http://schemas.microsoft.com/office/drawing/2016/ink" xmlns:am3d="http://schemas.microsoft.com/office/drawing/2017/model3d" xmlns:o="urn:schemas-microsoft-com:office:office" xmlns:r="http://schemas.openxmlformats.org/officeDocument/2006/relationships" xmlns:m="http://schemas.openxmlformats.org/officeDocument/2006/math" xmlns:v="urn:schemas-microsoft-com:vml" xmlns:wp14="http://schemas.microsoft.com/office/word/2010/wordprocessingDrawing" xmlns:wp="http://schemas.openxmlformats.org/drawingml/2006/wordprocessingDrawing" xmlns:w10="urn:schemas-microsoft-com:office:word" xmlns:w="http://schemas.openxmlformats.org/wordprocessingml/2006/main" xmlns:w14="http://schemas.microsoft.com/office/word/2010/wordml" xmlns:w15="http://schemas.microsoft.com/office/word/2012/wordml" xmlns:w16cex="http://schemas.microsoft.com/office/word/2018/wordml/cex" xmlns:w16cid="http://schemas.microsoft.com/office/word/2016/wordml/cid" xmlns:w16="http://schemas.microsoft.com/office/word/2018/wordml" xmlns:w16sdtdh="http://schemas.microsoft.com/office/word/2020/wordml/sdtdatahash" xmlns:w16se="http://schemas.microsoft.com/office/word/2015/wordml/symex" xmlns:wpg="http://schemas.microsoft.com/office/word/2010/wordprocessingGroup" xmlns:wpi="http://schemas.microsoft.com/office/word/2010/wordprocessingInk" xmlns:wne="http://schemas.microsoft.com/office/word/2006/wordml" xmlns:wps="http://schemas.microsoft.com/office/word/2010/wordprocessingShape" mc:Ignorable="w14 w15 w16se w16cid w16 w16cex w16sdtdh wp14">
   <w:p>
     <w:pPr>
-      <w:pStyle w:val="LOnormal"/>
-      <w:widowControl/>
-      <w:bidi w:val="0"/>
-      <w:spacing w:lineRule="auto" w:line="240" w:before="0" w:after="240"/>
-      <w:jc w:val="both"/>
-      <w:rPr/>
-    </w:pPr>
-    <w:r>
-      <w:rPr/>
-    </w:r>
+      <w:pStyle w:val="LO-normal"/>
+    </w:pPr>
   </w:p>
 </w:hdr>
 </file>
 
 <file path=word/numbering.xml><?xml version="1.0" encoding="utf-8"?>
-<w:numbering xmlns:w="http://schemas.openxmlformats.org/wordprocessingml/2006/main" xmlns:o="urn:schemas-microsoft-com:office:office" xmlns:r="http://schemas.openxmlformats.org/officeDocument/2006/relationships" xmlns:v="urn:schemas-microsoft-com:vml">
-  <w:abstractNum w:abstractNumId="1">
+<w:numbering xmlns:wpc="http://schemas.microsoft.com/office/word/2010/wordprocessingCanvas" xmlns:cx="http://schemas.microsoft.com/office/drawing/2014/chartex" xmlns:cx1="http://schemas.microsoft.com/office/drawing/2015/9/8/chartex" xmlns:cx2="http://schemas.microsoft.com/office/drawing/2015/10/21/chartex" xmlns:cx3="http://schemas.microsoft.com/office/drawing/2016/5/9/chartex" xmlns:cx4="http://schemas.microsoft.com/office/drawing/2016/5/10/chartex" xmlns:cx5="http://schemas.microsoft.com/office/drawing/2016/5/11/chartex" xmlns:cx6="http://schemas.microsoft.com/office/drawing/2016/5/12/chartex" xmlns:cx7="http://schemas.microsoft.com/office/drawing/2016/5/13/chartex" xmlns:cx8="http://schemas.microsoft.com/office/drawing/2016/5/14/chartex" xmlns:mc="http://schemas.openxmlformats.org/markup-compatibility/2006" xmlns:aink="http://schemas.microsoft.com/office/drawing/2016/ink" xmlns:am3d="http://schemas.microsoft.com/office/drawing/2017/model3d" xmlns:o="urn:schemas-microsoft-com:office:office" xmlns:r="http://schemas.openxmlformats.org/officeDocument/2006/relationships" xmlns:m="http://schemas.openxmlformats.org/officeDocument/2006/math" xmlns:v="urn:schemas-microsoft-com:vml" xmlns:wp14="http://schemas.microsoft.com/office/word/2010/wordprocessingDrawing" xmlns:wp="http://schemas.openxmlformats.org/drawingml/2006/wordprocessingDrawing" xmlns:w10="urn:schemas-microsoft-com:office:word" xmlns:w="http://schemas.openxmlformats.org/wordprocessingml/2006/main" xmlns:w14="http://schemas.microsoft.com/office/word/2010/wordml" xmlns:w15="http://schemas.microsoft.com/office/word/2012/wordml" xmlns:w16cex="http://schemas.microsoft.com/office/word/2018/wordml/cex" xmlns:w16cid="http://schemas.microsoft.com/office/word/2016/wordml/cid" xmlns:w16="http://schemas.microsoft.com/office/word/2018/wordml" xmlns:w16sdtdh="http://schemas.microsoft.com/office/word/2020/wordml/sdtdatahash" xmlns:w16se="http://schemas.microsoft.com/office/word/2015/wordml/symex" xmlns:wpg="http://schemas.microsoft.com/office/word/2010/wordprocessingGroup" xmlns:wpi="http://schemas.microsoft.com/office/word/2010/wordprocessingInk" xmlns:wne="http://schemas.microsoft.com/office/word/2006/wordml" xmlns:wps="http://schemas.microsoft.com/office/word/2010/wordprocessingShape" mc:Ignorable="w14 w15 w16se w16cid w16 w16cex w16sdtdh wp14">
+  <w:abstractNum w:abstractNumId="0" w15:restartNumberingAfterBreak="0">
+    <w:nsid w:val="377A08D8"/>
+    <w:multiLevelType w:val="multilevel"/>
+    <w:tmpl w:val="DBE4542C"/>
     <w:lvl w:ilvl="0">
       <w:start w:val="1"/>
       <w:numFmt w:val="bullet"/>
@@ -676,7 +719,10 @@
       </w:rPr>
     </w:lvl>
   </w:abstractNum>
-  <w:abstractNum w:abstractNumId="2">
+  <w:abstractNum w:abstractNumId="1" w15:restartNumberingAfterBreak="0">
+    <w:nsid w:val="3FBD7AC0"/>
+    <w:multiLevelType w:val="multilevel"/>
+    <w:tmpl w:val="FA529D20"/>
     <w:lvl w:ilvl="0">
       <w:start w:val="1"/>
       <w:numFmt w:val="none"/>
@@ -687,7 +733,7 @@
         <w:tabs>
           <w:tab w:val="num" w:pos="0"/>
         </w:tabs>
-        <w:ind w:left="0" w:hanging="0"/>
+        <w:ind w:left="0" w:firstLine="0"/>
       </w:pPr>
     </w:lvl>
     <w:lvl w:ilvl="1">
@@ -700,7 +746,7 @@
         <w:tabs>
           <w:tab w:val="num" w:pos="0"/>
         </w:tabs>
-        <w:ind w:left="0" w:hanging="0"/>
+        <w:ind w:left="0" w:firstLine="0"/>
       </w:pPr>
     </w:lvl>
     <w:lvl w:ilvl="2">
@@ -713,7 +759,7 @@
         <w:tabs>
           <w:tab w:val="num" w:pos="0"/>
         </w:tabs>
-        <w:ind w:left="0" w:hanging="0"/>
+        <w:ind w:left="0" w:firstLine="0"/>
       </w:pPr>
     </w:lvl>
     <w:lvl w:ilvl="3">
@@ -726,7 +772,7 @@
         <w:tabs>
           <w:tab w:val="num" w:pos="0"/>
         </w:tabs>
-        <w:ind w:left="0" w:hanging="0"/>
+        <w:ind w:left="0" w:firstLine="0"/>
       </w:pPr>
     </w:lvl>
     <w:lvl w:ilvl="4">
@@ -739,7 +785,7 @@
         <w:tabs>
           <w:tab w:val="num" w:pos="0"/>
         </w:tabs>
-        <w:ind w:left="0" w:hanging="0"/>
+        <w:ind w:left="0" w:firstLine="0"/>
       </w:pPr>
     </w:lvl>
     <w:lvl w:ilvl="5">
@@ -752,7 +798,7 @@
         <w:tabs>
           <w:tab w:val="num" w:pos="0"/>
         </w:tabs>
-        <w:ind w:left="0" w:hanging="0"/>
+        <w:ind w:left="0" w:firstLine="0"/>
       </w:pPr>
     </w:lvl>
     <w:lvl w:ilvl="6">
@@ -765,7 +811,7 @@
         <w:tabs>
           <w:tab w:val="num" w:pos="0"/>
         </w:tabs>
-        <w:ind w:left="0" w:hanging="0"/>
+        <w:ind w:left="0" w:firstLine="0"/>
       </w:pPr>
     </w:lvl>
     <w:lvl w:ilvl="7">
@@ -778,7 +824,7 @@
         <w:tabs>
           <w:tab w:val="num" w:pos="0"/>
         </w:tabs>
-        <w:ind w:left="0" w:hanging="0"/>
+        <w:ind w:left="0" w:firstLine="0"/>
       </w:pPr>
     </w:lvl>
     <w:lvl w:ilvl="8">
@@ -791,115 +837,490 @@
         <w:tabs>
           <w:tab w:val="num" w:pos="0"/>
         </w:tabs>
-        <w:ind w:left="0" w:hanging="0"/>
+        <w:ind w:left="0" w:firstLine="0"/>
       </w:pPr>
     </w:lvl>
   </w:abstractNum>
   <w:num w:numId="1">
-    <w:abstractNumId w:val="1"/>
+    <w:abstractNumId w:val="0"/>
   </w:num>
   <w:num w:numId="2">
-    <w:abstractNumId w:val="2"/>
+    <w:abstractNumId w:val="1"/>
   </w:num>
 </w:numbering>
 </file>
 
 <file path=word/styles.xml><?xml version="1.0" encoding="utf-8"?>
-<w:styles xmlns:w="http://schemas.openxmlformats.org/wordprocessingml/2006/main" xmlns:w14="http://schemas.microsoft.com/office/word/2010/wordml" xmlns:mc="http://schemas.openxmlformats.org/markup-compatibility/2006" mc:Ignorable="w14">
+<w:styles xmlns:mc="http://schemas.openxmlformats.org/markup-compatibility/2006" xmlns:r="http://schemas.openxmlformats.org/officeDocument/2006/relationships" xmlns:w="http://schemas.openxmlformats.org/wordprocessingml/2006/main" xmlns:w14="http://schemas.microsoft.com/office/word/2010/wordml" xmlns:w15="http://schemas.microsoft.com/office/word/2012/wordml" xmlns:w16cex="http://schemas.microsoft.com/office/word/2018/wordml/cex" xmlns:w16cid="http://schemas.microsoft.com/office/word/2016/wordml/cid" xmlns:w16="http://schemas.microsoft.com/office/word/2018/wordml" xmlns:w16sdtdh="http://schemas.microsoft.com/office/word/2020/wordml/sdtdatahash" xmlns:w16se="http://schemas.microsoft.com/office/word/2015/wordml/symex" mc:Ignorable="w14 w15 w16se w16cid w16 w16cex w16sdtdh">
   <w:docDefaults>
     <w:rPrDefault>
       <w:rPr>
-        <w:rFonts w:ascii="Source Sans Pro Light" w:hAnsi="Source Sans Pro Light" w:eastAsia="Source Sans Pro Light" w:cs="Source Sans Pro Light"/>
+        <w:rFonts w:ascii="Source Sans Pro Light" w:eastAsia="Source Sans Pro Light" w:hAnsi="Source Sans Pro Light" w:cs="Source Sans Pro Light"/>
         <w:lang w:val="en-US" w:eastAsia="zh-CN" w:bidi="hi-IN"/>
       </w:rPr>
     </w:rPrDefault>
     <w:pPrDefault>
       <w:pPr>
-        <w:suppressAutoHyphens w:val="true"/>
+        <w:suppressAutoHyphens/>
       </w:pPr>
     </w:pPrDefault>
   </w:docDefaults>
-  <w:style w:type="paragraph" w:styleId="Normal">
+  <w:latentStyles w:defLockedState="0" w:defUIPriority="99" w:defSemiHidden="0" w:defUnhideWhenUsed="0" w:defQFormat="0" w:count="376">
+    <w:lsdException w:name="Normal" w:uiPriority="0" w:qFormat="1"/>
+    <w:lsdException w:name="heading 1" w:uiPriority="9" w:qFormat="1"/>
+    <w:lsdException w:name="heading 2" w:semiHidden="1" w:uiPriority="9" w:unhideWhenUsed="1" w:qFormat="1"/>
+    <w:lsdException w:name="heading 3" w:semiHidden="1" w:uiPriority="9" w:unhideWhenUsed="1" w:qFormat="1"/>
+    <w:lsdException w:name="heading 4" w:semiHidden="1" w:uiPriority="9" w:unhideWhenUsed="1" w:qFormat="1"/>
+    <w:lsdException w:name="heading 5" w:semiHidden="1" w:uiPriority="9" w:unhideWhenUsed="1" w:qFormat="1"/>
+    <w:lsdException w:name="heading 6" w:semiHidden="1" w:uiPriority="9" w:unhideWhenUsed="1" w:qFormat="1"/>
+    <w:lsdException w:name="heading 7" w:semiHidden="1" w:uiPriority="9" w:unhideWhenUsed="1" w:qFormat="1"/>
+    <w:lsdException w:name="heading 8" w:semiHidden="1" w:uiPriority="9" w:unhideWhenUsed="1" w:qFormat="1"/>
+    <w:lsdException w:name="heading 9" w:semiHidden="1" w:uiPriority="9" w:unhideWhenUsed="1" w:qFormat="1"/>
+    <w:lsdException w:name="index 1" w:semiHidden="1" w:unhideWhenUsed="1"/>
+    <w:lsdException w:name="index 2" w:semiHidden="1" w:unhideWhenUsed="1"/>
+    <w:lsdException w:name="index 3" w:semiHidden="1" w:unhideWhenUsed="1"/>
+    <w:lsdException w:name="index 4" w:semiHidden="1" w:unhideWhenUsed="1"/>
+    <w:lsdException w:name="index 5" w:semiHidden="1" w:unhideWhenUsed="1"/>
+    <w:lsdException w:name="index 6" w:semiHidden="1" w:unhideWhenUsed="1"/>
+    <w:lsdException w:name="index 7" w:semiHidden="1" w:unhideWhenUsed="1"/>
+    <w:lsdException w:name="index 8" w:semiHidden="1" w:unhideWhenUsed="1"/>
+    <w:lsdException w:name="index 9" w:semiHidden="1" w:unhideWhenUsed="1"/>
+    <w:lsdException w:name="toc 1" w:semiHidden="1" w:uiPriority="39" w:unhideWhenUsed="1"/>
+    <w:lsdException w:name="toc 2" w:semiHidden="1" w:uiPriority="39" w:unhideWhenUsed="1"/>
+    <w:lsdException w:name="toc 3" w:semiHidden="1" w:uiPriority="39" w:unhideWhenUsed="1"/>
+    <w:lsdException w:name="toc 4" w:semiHidden="1" w:uiPriority="39" w:unhideWhenUsed="1"/>
+    <w:lsdException w:name="toc 5" w:semiHidden="1" w:uiPriority="39" w:unhideWhenUsed="1"/>
+    <w:lsdException w:name="toc 6" w:semiHidden="1" w:uiPriority="39" w:unhideWhenUsed="1"/>
+    <w:lsdException w:name="toc 7" w:semiHidden="1" w:uiPriority="39" w:unhideWhenUsed="1"/>
+    <w:lsdException w:name="toc 8" w:semiHidden="1" w:uiPriority="39" w:unhideWhenUsed="1"/>
+    <w:lsdException w:name="toc 9" w:semiHidden="1" w:uiPriority="39" w:unhideWhenUsed="1"/>
+    <w:lsdException w:name="Normal Indent" w:semiHidden="1" w:unhideWhenUsed="1"/>
+    <w:lsdException w:name="footnote text" w:semiHidden="1" w:unhideWhenUsed="1"/>
+    <w:lsdException w:name="annotation text" w:semiHidden="1" w:unhideWhenUsed="1"/>
+    <w:lsdException w:name="header" w:semiHidden="1" w:unhideWhenUsed="1"/>
+    <w:lsdException w:name="footer" w:semiHidden="1" w:unhideWhenUsed="1"/>
+    <w:lsdException w:name="index heading" w:semiHidden="1" w:unhideWhenUsed="1"/>
+    <w:lsdException w:name="caption" w:semiHidden="1" w:uiPriority="35" w:unhideWhenUsed="1" w:qFormat="1"/>
+    <w:lsdException w:name="table of figures" w:semiHidden="1" w:unhideWhenUsed="1"/>
+    <w:lsdException w:name="envelope address" w:semiHidden="1" w:unhideWhenUsed="1"/>
+    <w:lsdException w:name="envelope return" w:semiHidden="1" w:unhideWhenUsed="1"/>
+    <w:lsdException w:name="footnote reference" w:semiHidden="1" w:unhideWhenUsed="1"/>
+    <w:lsdException w:name="annotation reference" w:semiHidden="1" w:unhideWhenUsed="1"/>
+    <w:lsdException w:name="line number" w:semiHidden="1" w:unhideWhenUsed="1"/>
+    <w:lsdException w:name="page number" w:semiHidden="1" w:unhideWhenUsed="1"/>
+    <w:lsdException w:name="endnote reference" w:semiHidden="1" w:unhideWhenUsed="1"/>
+    <w:lsdException w:name="endnote text" w:semiHidden="1" w:unhideWhenUsed="1"/>
+    <w:lsdException w:name="table of authorities" w:semiHidden="1" w:unhideWhenUsed="1"/>
+    <w:lsdException w:name="macro" w:semiHidden="1" w:unhideWhenUsed="1"/>
+    <w:lsdException w:name="toa heading" w:semiHidden="1" w:unhideWhenUsed="1"/>
+    <w:lsdException w:name="List" w:semiHidden="1" w:unhideWhenUsed="1"/>
+    <w:lsdException w:name="List Bullet" w:semiHidden="1" w:unhideWhenUsed="1"/>
+    <w:lsdException w:name="List Number" w:semiHidden="1" w:unhideWhenUsed="1"/>
+    <w:lsdException w:name="List 2" w:semiHidden="1" w:unhideWhenUsed="1"/>
+    <w:lsdException w:name="List 3" w:semiHidden="1" w:unhideWhenUsed="1"/>
+    <w:lsdException w:name="List 4" w:semiHidden="1" w:unhideWhenUsed="1"/>
+    <w:lsdException w:name="List 5" w:semiHidden="1" w:unhideWhenUsed="1"/>
+    <w:lsdException w:name="List Bullet 2" w:semiHidden="1" w:unhideWhenUsed="1"/>
+    <w:lsdException w:name="List Bullet 3" w:semiHidden="1" w:unhideWhenUsed="1"/>
+    <w:lsdException w:name="List Bullet 4" w:semiHidden="1" w:unhideWhenUsed="1"/>
+    <w:lsdException w:name="List Bullet 5" w:semiHidden="1" w:unhideWhenUsed="1"/>
+    <w:lsdException w:name="List Number 2" w:semiHidden="1" w:unhideWhenUsed="1"/>
+    <w:lsdException w:name="List Number 3" w:semiHidden="1" w:unhideWhenUsed="1"/>
+    <w:lsdException w:name="List Number 4" w:semiHidden="1" w:unhideWhenUsed="1"/>
+    <w:lsdException w:name="List Number 5" w:semiHidden="1" w:unhideWhenUsed="1"/>
+    <w:lsdException w:name="Title" w:uiPriority="10" w:qFormat="1"/>
+    <w:lsdException w:name="Closing" w:semiHidden="1" w:unhideWhenUsed="1"/>
+    <w:lsdException w:name="Signature" w:semiHidden="1" w:unhideWhenUsed="1"/>
+    <w:lsdException w:name="Default Paragraph Font" w:semiHidden="1" w:uiPriority="1" w:unhideWhenUsed="1"/>
+    <w:lsdException w:name="Body Text" w:semiHidden="1" w:unhideWhenUsed="1"/>
+    <w:lsdException w:name="Body Text Indent" w:semiHidden="1" w:unhideWhenUsed="1"/>
+    <w:lsdException w:name="List Continue" w:semiHidden="1" w:unhideWhenUsed="1"/>
+    <w:lsdException w:name="List Continue 2" w:semiHidden="1" w:unhideWhenUsed="1"/>
+    <w:lsdException w:name="List Continue 3" w:semiHidden="1" w:unhideWhenUsed="1"/>
+    <w:lsdException w:name="List Continue 4" w:semiHidden="1" w:unhideWhenUsed="1"/>
+    <w:lsdException w:name="List Continue 5" w:semiHidden="1" w:unhideWhenUsed="1"/>
+    <w:lsdException w:name="Message Header" w:semiHidden="1" w:unhideWhenUsed="1"/>
+    <w:lsdException w:name="Subtitle" w:uiPriority="11" w:qFormat="1"/>
+    <w:lsdException w:name="Salutation" w:semiHidden="1" w:unhideWhenUsed="1"/>
+    <w:lsdException w:name="Date" w:semiHidden="1" w:unhideWhenUsed="1"/>
+    <w:lsdException w:name="Body Text First Indent" w:semiHidden="1" w:unhideWhenUsed="1"/>
+    <w:lsdException w:name="Body Text First Indent 2" w:semiHidden="1" w:unhideWhenUsed="1"/>
+    <w:lsdException w:name="Note Heading" w:semiHidden="1" w:unhideWhenUsed="1"/>
+    <w:lsdException w:name="Body Text 2" w:semiHidden="1" w:unhideWhenUsed="1"/>
+    <w:lsdException w:name="Body Text 3" w:semiHidden="1" w:unhideWhenUsed="1"/>
+    <w:lsdException w:name="Body Text Indent 2" w:semiHidden="1" w:unhideWhenUsed="1"/>
+    <w:lsdException w:name="Body Text Indent 3" w:semiHidden="1" w:unhideWhenUsed="1"/>
+    <w:lsdException w:name="Block Text" w:semiHidden="1" w:unhideWhenUsed="1"/>
+    <w:lsdException w:name="Hyperlink" w:semiHidden="1" w:unhideWhenUsed="1"/>
+    <w:lsdException w:name="FollowedHyperlink" w:semiHidden="1" w:unhideWhenUsed="1"/>
+    <w:lsdException w:name="Strong" w:uiPriority="22" w:qFormat="1"/>
+    <w:lsdException w:name="Emphasis" w:uiPriority="20" w:qFormat="1"/>
+    <w:lsdException w:name="Document Map" w:semiHidden="1" w:unhideWhenUsed="1"/>
+    <w:lsdException w:name="Plain Text" w:semiHidden="1" w:unhideWhenUsed="1"/>
+    <w:lsdException w:name="E-mail Signature" w:semiHidden="1" w:unhideWhenUsed="1"/>
+    <w:lsdException w:name="HTML Top of Form" w:semiHidden="1" w:unhideWhenUsed="1"/>
+    <w:lsdException w:name="HTML Bottom of Form" w:semiHidden="1" w:unhideWhenUsed="1"/>
+    <w:lsdException w:name="Normal (Web)" w:semiHidden="1" w:unhideWhenUsed="1"/>
+    <w:lsdException w:name="HTML Acronym" w:semiHidden="1" w:unhideWhenUsed="1"/>
+    <w:lsdException w:name="HTML Address" w:semiHidden="1" w:unhideWhenUsed="1"/>
+    <w:lsdException w:name="HTML Cite" w:semiHidden="1" w:unhideWhenUsed="1"/>
+    <w:lsdException w:name="HTML Code" w:semiHidden="1" w:unhideWhenUsed="1"/>
+    <w:lsdException w:name="HTML Definition" w:semiHidden="1" w:unhideWhenUsed="1"/>
+    <w:lsdException w:name="HTML Keyboard" w:semiHidden="1" w:unhideWhenUsed="1"/>
+    <w:lsdException w:name="HTML Preformatted" w:semiHidden="1" w:unhideWhenUsed="1"/>
+    <w:lsdException w:name="HTML Sample" w:semiHidden="1" w:unhideWhenUsed="1"/>
+    <w:lsdException w:name="HTML Typewriter" w:semiHidden="1" w:unhideWhenUsed="1"/>
+    <w:lsdException w:name="HTML Variable" w:semiHidden="1" w:unhideWhenUsed="1"/>
+    <w:lsdException w:name="Normal Table" w:semiHidden="1" w:unhideWhenUsed="1"/>
+    <w:lsdException w:name="annotation subject" w:semiHidden="1" w:unhideWhenUsed="1"/>
+    <w:lsdException w:name="No List" w:semiHidden="1" w:unhideWhenUsed="1"/>
+    <w:lsdException w:name="Outline List 1" w:semiHidden="1" w:unhideWhenUsed="1"/>
+    <w:lsdException w:name="Outline List 2" w:semiHidden="1" w:unhideWhenUsed="1"/>
+    <w:lsdException w:name="Outline List 3" w:semiHidden="1" w:unhideWhenUsed="1"/>
+    <w:lsdException w:name="Table Simple 1" w:semiHidden="1" w:unhideWhenUsed="1"/>
+    <w:lsdException w:name="Table Simple 2" w:semiHidden="1" w:unhideWhenUsed="1"/>
+    <w:lsdException w:name="Table Simple 3" w:semiHidden="1" w:unhideWhenUsed="1"/>
+    <w:lsdException w:name="Table Classic 1" w:semiHidden="1" w:unhideWhenUsed="1"/>
+    <w:lsdException w:name="Table Classic 2" w:semiHidden="1" w:unhideWhenUsed="1"/>
+    <w:lsdException w:name="Table Classic 3" w:semiHidden="1" w:unhideWhenUsed="1"/>
+    <w:lsdException w:name="Table Classic 4" w:semiHidden="1" w:unhideWhenUsed="1"/>
+    <w:lsdException w:name="Table Colorful 1" w:semiHidden="1" w:unhideWhenUsed="1"/>
+    <w:lsdException w:name="Table Colorful 2" w:semiHidden="1" w:unhideWhenUsed="1"/>
+    <w:lsdException w:name="Table Colorful 3" w:semiHidden="1" w:unhideWhenUsed="1"/>
+    <w:lsdException w:name="Table Columns 1" w:semiHidden="1" w:unhideWhenUsed="1"/>
+    <w:lsdException w:name="Table Columns 2" w:semiHidden="1" w:unhideWhenUsed="1"/>
+    <w:lsdException w:name="Table Columns 3" w:semiHidden="1" w:unhideWhenUsed="1"/>
+    <w:lsdException w:name="Table Columns 4" w:semiHidden="1" w:unhideWhenUsed="1"/>
+    <w:lsdException w:name="Table Columns 5" w:semiHidden="1" w:unhideWhenUsed="1"/>
+    <w:lsdException w:name="Table Grid 1" w:semiHidden="1" w:unhideWhenUsed="1"/>
+    <w:lsdException w:name="Table Grid 2" w:semiHidden="1" w:unhideWhenUsed="1"/>
+    <w:lsdException w:name="Table Grid 3" w:semiHidden="1" w:unhideWhenUsed="1"/>
+    <w:lsdException w:name="Table Grid 4" w:semiHidden="1" w:unhideWhenUsed="1"/>
+    <w:lsdException w:name="Table Grid 5" w:semiHidden="1" w:unhideWhenUsed="1"/>
+    <w:lsdException w:name="Table Grid 6" w:semiHidden="1" w:unhideWhenUsed="1"/>
+    <w:lsdException w:name="Table Grid 7" w:semiHidden="1" w:unhideWhenUsed="1"/>
+    <w:lsdException w:name="Table Grid 8" w:semiHidden="1" w:unhideWhenUsed="1"/>
+    <w:lsdException w:name="Table List 1" w:semiHidden="1" w:unhideWhenUsed="1"/>
+    <w:lsdException w:name="Table List 2" w:semiHidden="1" w:unhideWhenUsed="1"/>
+    <w:lsdException w:name="Table List 3" w:semiHidden="1" w:unhideWhenUsed="1"/>
+    <w:lsdException w:name="Table List 4" w:semiHidden="1" w:unhideWhenUsed="1"/>
+    <w:lsdException w:name="Table List 5" w:semiHidden="1" w:unhideWhenUsed="1"/>
+    <w:lsdException w:name="Table List 6" w:semiHidden="1" w:unhideWhenUsed="1"/>
+    <w:lsdException w:name="Table List 7" w:semiHidden="1" w:unhideWhenUsed="1"/>
+    <w:lsdException w:name="Table List 8" w:semiHidden="1" w:unhideWhenUsed="1"/>
+    <w:lsdException w:name="Table 3D effects 1" w:semiHidden="1" w:unhideWhenUsed="1"/>
+    <w:lsdException w:name="Table 3D effects 2" w:semiHidden="1" w:unhideWhenUsed="1"/>
+    <w:lsdException w:name="Table 3D effects 3" w:semiHidden="1" w:unhideWhenUsed="1"/>
+    <w:lsdException w:name="Table Contemporary" w:semiHidden="1" w:unhideWhenUsed="1"/>
+    <w:lsdException w:name="Table Elegant" w:semiHidden="1" w:unhideWhenUsed="1"/>
+    <w:lsdException w:name="Table Professional" w:semiHidden="1" w:unhideWhenUsed="1"/>
+    <w:lsdException w:name="Table Subtle 1" w:semiHidden="1" w:unhideWhenUsed="1"/>
+    <w:lsdException w:name="Table Subtle 2" w:semiHidden="1" w:unhideWhenUsed="1"/>
+    <w:lsdException w:name="Table Web 1" w:semiHidden="1" w:unhideWhenUsed="1"/>
+    <w:lsdException w:name="Table Web 2" w:semiHidden="1" w:unhideWhenUsed="1"/>
+    <w:lsdException w:name="Table Web 3" w:semiHidden="1" w:unhideWhenUsed="1"/>
+    <w:lsdException w:name="Balloon Text" w:semiHidden="1" w:unhideWhenUsed="1"/>
+    <w:lsdException w:name="Table Grid" w:uiPriority="39"/>
+    <w:lsdException w:name="Table Theme" w:semiHidden="1" w:unhideWhenUsed="1"/>
+    <w:lsdException w:name="Placeholder Text" w:semiHidden="1"/>
+    <w:lsdException w:name="No Spacing" w:uiPriority="1" w:qFormat="1"/>
+    <w:lsdException w:name="Light Shading" w:uiPriority="60"/>
+    <w:lsdException w:name="Light List" w:uiPriority="61"/>
+    <w:lsdException w:name="Light Grid" w:uiPriority="62"/>
+    <w:lsdException w:name="Medium Shading 1" w:uiPriority="63"/>
+    <w:lsdException w:name="Medium Shading 2" w:uiPriority="64"/>
+    <w:lsdException w:name="Medium List 1" w:uiPriority="65"/>
+    <w:lsdException w:name="Medium List 2" w:uiPriority="66"/>
+    <w:lsdException w:name="Medium Grid 1" w:uiPriority="67"/>
+    <w:lsdException w:name="Medium Grid 2" w:uiPriority="68"/>
+    <w:lsdException w:name="Medium Grid 3" w:uiPriority="69"/>
+    <w:lsdException w:name="Dark List" w:uiPriority="70"/>
+    <w:lsdException w:name="Colorful Shading" w:uiPriority="71"/>
+    <w:lsdException w:name="Colorful List" w:uiPriority="72"/>
+    <w:lsdException w:name="Colorful Grid" w:uiPriority="73"/>
+    <w:lsdException w:name="Light Shading Accent 1" w:uiPriority="60"/>
+    <w:lsdException w:name="Light List Accent 1" w:uiPriority="61"/>
+    <w:lsdException w:name="Light Grid Accent 1" w:uiPriority="62"/>
+    <w:lsdException w:name="Medium Shading 1 Accent 1" w:uiPriority="63"/>
+    <w:lsdException w:name="Medium Shading 2 Accent 1" w:uiPriority="64"/>
+    <w:lsdException w:name="Medium List 1 Accent 1" w:uiPriority="65"/>
+    <w:lsdException w:name="Revision" w:semiHidden="1"/>
+    <w:lsdException w:name="List Paragraph" w:uiPriority="34" w:qFormat="1"/>
+    <w:lsdException w:name="Quote" w:uiPriority="29" w:qFormat="1"/>
+    <w:lsdException w:name="Intense Quote" w:uiPriority="30" w:qFormat="1"/>
+    <w:lsdException w:name="Medium List 2 Accent 1" w:uiPriority="66"/>
+    <w:lsdException w:name="Medium Grid 1 Accent 1" w:uiPriority="67"/>
+    <w:lsdException w:name="Medium Grid 2 Accent 1" w:uiPriority="68"/>
+    <w:lsdException w:name="Medium Grid 3 Accent 1" w:uiPriority="69"/>
+    <w:lsdException w:name="Dark List Accent 1" w:uiPriority="70"/>
+    <w:lsdException w:name="Colorful Shading Accent 1" w:uiPriority="71"/>
+    <w:lsdException w:name="Colorful List Accent 1" w:uiPriority="72"/>
+    <w:lsdException w:name="Colorful Grid Accent 1" w:uiPriority="73"/>
+    <w:lsdException w:name="Light Shading Accent 2" w:uiPriority="60"/>
+    <w:lsdException w:name="Light List Accent 2" w:uiPriority="61"/>
+    <w:lsdException w:name="Light Grid Accent 2" w:uiPriority="62"/>
+    <w:lsdException w:name="Medium Shading 1 Accent 2" w:uiPriority="63"/>
+    <w:lsdException w:name="Medium Shading 2 Accent 2" w:uiPriority="64"/>
+    <w:lsdException w:name="Medium List 1 Accent 2" w:uiPriority="65"/>
+    <w:lsdException w:name="Medium List 2 Accent 2" w:uiPriority="66"/>
+    <w:lsdException w:name="Medium Grid 1 Accent 2" w:uiPriority="67"/>
+    <w:lsdException w:name="Medium Grid 2 Accent 2" w:uiPriority="68"/>
+    <w:lsdException w:name="Medium Grid 3 Accent 2" w:uiPriority="69"/>
+    <w:lsdException w:name="Dark List Accent 2" w:uiPriority="70"/>
+    <w:lsdException w:name="Colorful Shading Accent 2" w:uiPriority="71"/>
+    <w:lsdException w:name="Colorful List Accent 2" w:uiPriority="72"/>
+    <w:lsdException w:name="Colorful Grid Accent 2" w:uiPriority="73"/>
+    <w:lsdException w:name="Light Shading Accent 3" w:uiPriority="60"/>
+    <w:lsdException w:name="Light List Accent 3" w:uiPriority="61"/>
+    <w:lsdException w:name="Light Grid Accent 3" w:uiPriority="62"/>
+    <w:lsdException w:name="Medium Shading 1 Accent 3" w:uiPriority="63"/>
+    <w:lsdException w:name="Medium Shading 2 Accent 3" w:uiPriority="64"/>
+    <w:lsdException w:name="Medium List 1 Accent 3" w:uiPriority="65"/>
+    <w:lsdException w:name="Medium List 2 Accent 3" w:uiPriority="66"/>
+    <w:lsdException w:name="Medium Grid 1 Accent 3" w:uiPriority="67"/>
+    <w:lsdException w:name="Medium Grid 2 Accent 3" w:uiPriority="68"/>
+    <w:lsdException w:name="Medium Grid 3 Accent 3" w:uiPriority="69"/>
+    <w:lsdException w:name="Dark List Accent 3" w:uiPriority="70"/>
+    <w:lsdException w:name="Colorful Shading Accent 3" w:uiPriority="71"/>
+    <w:lsdException w:name="Colorful List Accent 3" w:uiPriority="72"/>
+    <w:lsdException w:name="Colorful Grid Accent 3" w:uiPriority="73"/>
+    <w:lsdException w:name="Light Shading Accent 4" w:uiPriority="60"/>
+    <w:lsdException w:name="Light List Accent 4" w:uiPriority="61"/>
+    <w:lsdException w:name="Light Grid Accent 4" w:uiPriority="62"/>
+    <w:lsdException w:name="Medium Shading 1 Accent 4" w:uiPriority="63"/>
+    <w:lsdException w:name="Medium Shading 2 Accent 4" w:uiPriority="64"/>
+    <w:lsdException w:name="Medium List 1 Accent 4" w:uiPriority="65"/>
+    <w:lsdException w:name="Medium List 2 Accent 4" w:uiPriority="66"/>
+    <w:lsdException w:name="Medium Grid 1 Accent 4" w:uiPriority="67"/>
+    <w:lsdException w:name="Medium Grid 2 Accent 4" w:uiPriority="68"/>
+    <w:lsdException w:name="Medium Grid 3 Accent 4" w:uiPriority="69"/>
+    <w:lsdException w:name="Dark List Accent 4" w:uiPriority="70"/>
+    <w:lsdException w:name="Colorful Shading Accent 4" w:uiPriority="71"/>
+    <w:lsdException w:name="Colorful List Accent 4" w:uiPriority="72"/>
+    <w:lsdException w:name="Colorful Grid Accent 4" w:uiPriority="73"/>
+    <w:lsdException w:name="Light Shading Accent 5" w:uiPriority="60"/>
+    <w:lsdException w:name="Light List Accent 5" w:uiPriority="61"/>
+    <w:lsdException w:name="Light Grid Accent 5" w:uiPriority="62"/>
+    <w:lsdException w:name="Medium Shading 1 Accent 5" w:uiPriority="63"/>
+    <w:lsdException w:name="Medium Shading 2 Accent 5" w:uiPriority="64"/>
+    <w:lsdException w:name="Medium List 1 Accent 5" w:uiPriority="65"/>
+    <w:lsdException w:name="Medium List 2 Accent 5" w:uiPriority="66"/>
+    <w:lsdException w:name="Medium Grid 1 Accent 5" w:uiPriority="67"/>
+    <w:lsdException w:name="Medium Grid 2 Accent 5" w:uiPriority="68"/>
+    <w:lsdException w:name="Medium Grid 3 Accent 5" w:uiPriority="69"/>
+    <w:lsdException w:name="Dark List Accent 5" w:uiPriority="70"/>
+    <w:lsdException w:name="Colorful Shading Accent 5" w:uiPriority="71"/>
+    <w:lsdException w:name="Colorful List Accent 5" w:uiPriority="72"/>
+    <w:lsdException w:name="Colorful Grid Accent 5" w:uiPriority="73"/>
+    <w:lsdException w:name="Light Shading Accent 6" w:uiPriority="60"/>
+    <w:lsdException w:name="Light List Accent 6" w:uiPriority="61"/>
+    <w:lsdException w:name="Light Grid Accent 6" w:uiPriority="62"/>
+    <w:lsdException w:name="Medium Shading 1 Accent 6" w:uiPriority="63"/>
+    <w:lsdException w:name="Medium Shading 2 Accent 6" w:uiPriority="64"/>
+    <w:lsdException w:name="Medium List 1 Accent 6" w:uiPriority="65"/>
+    <w:lsdException w:name="Medium List 2 Accent 6" w:uiPriority="66"/>
+    <w:lsdException w:name="Medium Grid 1 Accent 6" w:uiPriority="67"/>
+    <w:lsdException w:name="Medium Grid 2 Accent 6" w:uiPriority="68"/>
+    <w:lsdException w:name="Medium Grid 3 Accent 6" w:uiPriority="69"/>
+    <w:lsdException w:name="Dark List Accent 6" w:uiPriority="70"/>
+    <w:lsdException w:name="Colorful Shading Accent 6" w:uiPriority="71"/>
+    <w:lsdException w:name="Colorful List Accent 6" w:uiPriority="72"/>
+    <w:lsdException w:name="Colorful Grid Accent 6" w:uiPriority="73"/>
+    <w:lsdException w:name="Subtle Emphasis" w:uiPriority="19" w:qFormat="1"/>
+    <w:lsdException w:name="Intense Emphasis" w:uiPriority="21" w:qFormat="1"/>
+    <w:lsdException w:name="Subtle Reference" w:uiPriority="31" w:qFormat="1"/>
+    <w:lsdException w:name="Intense Reference" w:uiPriority="32" w:qFormat="1"/>
+    <w:lsdException w:name="Book Title" w:uiPriority="33" w:qFormat="1"/>
+    <w:lsdException w:name="Bibliography" w:semiHidden="1" w:uiPriority="37" w:unhideWhenUsed="1"/>
+    <w:lsdException w:name="TOC Heading" w:semiHidden="1" w:uiPriority="39" w:unhideWhenUsed="1" w:qFormat="1"/>
+    <w:lsdException w:name="Plain Table 1" w:uiPriority="41"/>
+    <w:lsdException w:name="Plain Table 2" w:uiPriority="42"/>
+    <w:lsdException w:name="Plain Table 3" w:uiPriority="43"/>
+    <w:lsdException w:name="Plain Table 4" w:uiPriority="44"/>
+    <w:lsdException w:name="Plain Table 5" w:uiPriority="45"/>
+    <w:lsdException w:name="Grid Table Light" w:uiPriority="40"/>
+    <w:lsdException w:name="Grid Table 1 Light" w:uiPriority="46"/>
+    <w:lsdException w:name="Grid Table 2" w:uiPriority="47"/>
+    <w:lsdException w:name="Grid Table 3" w:uiPriority="48"/>
+    <w:lsdException w:name="Grid Table 4" w:uiPriority="49"/>
+    <w:lsdException w:name="Grid Table 5 Dark" w:uiPriority="50"/>
+    <w:lsdException w:name="Grid Table 6 Colorful" w:uiPriority="51"/>
+    <w:lsdException w:name="Grid Table 7 Colorful" w:uiPriority="52"/>
+    <w:lsdException w:name="Grid Table 1 Light Accent 1" w:uiPriority="46"/>
+    <w:lsdException w:name="Grid Table 2 Accent 1" w:uiPriority="47"/>
+    <w:lsdException w:name="Grid Table 3 Accent 1" w:uiPriority="48"/>
+    <w:lsdException w:name="Grid Table 4 Accent 1" w:uiPriority="49"/>
+    <w:lsdException w:name="Grid Table 5 Dark Accent 1" w:uiPriority="50"/>
+    <w:lsdException w:name="Grid Table 6 Colorful Accent 1" w:uiPriority="51"/>
+    <w:lsdException w:name="Grid Table 7 Colorful Accent 1" w:uiPriority="52"/>
+    <w:lsdException w:name="Grid Table 1 Light Accent 2" w:uiPriority="46"/>
+    <w:lsdException w:name="Grid Table 2 Accent 2" w:uiPriority="47"/>
+    <w:lsdException w:name="Grid Table 3 Accent 2" w:uiPriority="48"/>
+    <w:lsdException w:name="Grid Table 4 Accent 2" w:uiPriority="49"/>
+    <w:lsdException w:name="Grid Table 5 Dark Accent 2" w:uiPriority="50"/>
+    <w:lsdException w:name="Grid Table 6 Colorful Accent 2" w:uiPriority="51"/>
+    <w:lsdException w:name="Grid Table 7 Colorful Accent 2" w:uiPriority="52"/>
+    <w:lsdException w:name="Grid Table 1 Light Accent 3" w:uiPriority="46"/>
+    <w:lsdException w:name="Grid Table 2 Accent 3" w:uiPriority="47"/>
+    <w:lsdException w:name="Grid Table 3 Accent 3" w:uiPriority="48"/>
+    <w:lsdException w:name="Grid Table 4 Accent 3" w:uiPriority="49"/>
+    <w:lsdException w:name="Grid Table 5 Dark Accent 3" w:uiPriority="50"/>
+    <w:lsdException w:name="Grid Table 6 Colorful Accent 3" w:uiPriority="51"/>
+    <w:lsdException w:name="Grid Table 7 Colorful Accent 3" w:uiPriority="52"/>
+    <w:lsdException w:name="Grid Table 1 Light Accent 4" w:uiPriority="46"/>
+    <w:lsdException w:name="Grid Table 2 Accent 4" w:uiPriority="47"/>
+    <w:lsdException w:name="Grid Table 3 Accent 4" w:uiPriority="48"/>
+    <w:lsdException w:name="Grid Table 4 Accent 4" w:uiPriority="49"/>
+    <w:lsdException w:name="Grid Table 5 Dark Accent 4" w:uiPriority="50"/>
+    <w:lsdException w:name="Grid Table 6 Colorful Accent 4" w:uiPriority="51"/>
+    <w:lsdException w:name="Grid Table 7 Colorful Accent 4" w:uiPriority="52"/>
+    <w:lsdException w:name="Grid Table 1 Light Accent 5" w:uiPriority="46"/>
+    <w:lsdException w:name="Grid Table 2 Accent 5" w:uiPriority="47"/>
+    <w:lsdException w:name="Grid Table 3 Accent 5" w:uiPriority="48"/>
+    <w:lsdException w:name="Grid Table 4 Accent 5" w:uiPriority="49"/>
+    <w:lsdException w:name="Grid Table 5 Dark Accent 5" w:uiPriority="50"/>
+    <w:lsdException w:name="Grid Table 6 Colorful Accent 5" w:uiPriority="51"/>
+    <w:lsdException w:name="Grid Table 7 Colorful Accent 5" w:uiPriority="52"/>
+    <w:lsdException w:name="Grid Table 1 Light Accent 6" w:uiPriority="46"/>
+    <w:lsdException w:name="Grid Table 2 Accent 6" w:uiPriority="47"/>
+    <w:lsdException w:name="Grid Table 3 Accent 6" w:uiPriority="48"/>
+    <w:lsdException w:name="Grid Table 4 Accent 6" w:uiPriority="49"/>
+    <w:lsdException w:name="Grid Table 5 Dark Accent 6" w:uiPriority="50"/>
+    <w:lsdException w:name="Grid Table 6 Colorful Accent 6" w:uiPriority="51"/>
+    <w:lsdException w:name="Grid Table 7 Colorful Accent 6" w:uiPriority="52"/>
+    <w:lsdException w:name="List Table 1 Light" w:uiPriority="46"/>
+    <w:lsdException w:name="List Table 2" w:uiPriority="47"/>
+    <w:lsdException w:name="List Table 3" w:uiPriority="48"/>
+    <w:lsdException w:name="List Table 4" w:uiPriority="49"/>
+    <w:lsdException w:name="List Table 5 Dark" w:uiPriority="50"/>
+    <w:lsdException w:name="List Table 6 Colorful" w:uiPriority="51"/>
+    <w:lsdException w:name="List Table 7 Colorful" w:uiPriority="52"/>
+    <w:lsdException w:name="List Table 1 Light Accent 1" w:uiPriority="46"/>
+    <w:lsdException w:name="List Table 2 Accent 1" w:uiPriority="47"/>
+    <w:lsdException w:name="List Table 3 Accent 1" w:uiPriority="48"/>
+    <w:lsdException w:name="List Table 4 Accent 1" w:uiPriority="49"/>
+    <w:lsdException w:name="List Table 5 Dark Accent 1" w:uiPriority="50"/>
+    <w:lsdException w:name="List Table 6 Colorful Accent 1" w:uiPriority="51"/>
+    <w:lsdException w:name="List Table 7 Colorful Accent 1" w:uiPriority="52"/>
+    <w:lsdException w:name="List Table 1 Light Accent 2" w:uiPriority="46"/>
+    <w:lsdException w:name="List Table 2 Accent 2" w:uiPriority="47"/>
+    <w:lsdException w:name="List Table 3 Accent 2" w:uiPriority="48"/>
+    <w:lsdException w:name="List Table 4 Accent 2" w:uiPriority="49"/>
+    <w:lsdException w:name="List Table 5 Dark Accent 2" w:uiPriority="50"/>
+    <w:lsdException w:name="List Table 6 Colorful Accent 2" w:uiPriority="51"/>
+    <w:lsdException w:name="List Table 7 Colorful Accent 2" w:uiPriority="52"/>
+    <w:lsdException w:name="List Table 1 Light Accent 3" w:uiPriority="46"/>
+    <w:lsdException w:name="List Table 2 Accent 3" w:uiPriority="47"/>
+    <w:lsdException w:name="List Table 3 Accent 3" w:uiPriority="48"/>
+    <w:lsdException w:name="List Table 4 Accent 3" w:uiPriority="49"/>
+    <w:lsdException w:name="List Table 5 Dark Accent 3" w:uiPriority="50"/>
+    <w:lsdException w:name="List Table 6 Colorful Accent 3" w:uiPriority="51"/>
+    <w:lsdException w:name="List Table 7 Colorful Accent 3" w:uiPriority="52"/>
+    <w:lsdException w:name="List Table 1 Light Accent 4" w:uiPriority="46"/>
+    <w:lsdException w:name="List Table 2 Accent 4" w:uiPriority="47"/>
+    <w:lsdException w:name="List Table 3 Accent 4" w:uiPriority="48"/>
+    <w:lsdException w:name="List Table 4 Accent 4" w:uiPriority="49"/>
+    <w:lsdException w:name="List Table 5 Dark Accent 4" w:uiPriority="50"/>
+    <w:lsdException w:name="List Table 6 Colorful Accent 4" w:uiPriority="51"/>
+    <w:lsdException w:name="List Table 7 Colorful Accent 4" w:uiPriority="52"/>
+    <w:lsdException w:name="List Table 1 Light Accent 5" w:uiPriority="46"/>
+    <w:lsdException w:name="List Table 2 Accent 5" w:uiPriority="47"/>
+    <w:lsdException w:name="List Table 3 Accent 5" w:uiPriority="48"/>
+    <w:lsdException w:name="List Table 4 Accent 5" w:uiPriority="49"/>
+    <w:lsdException w:name="List Table 5 Dark Accent 5" w:uiPriority="50"/>
+    <w:lsdException w:name="List Table 6 Colorful Accent 5" w:uiPriority="51"/>
+    <w:lsdException w:name="List Table 7 Colorful Accent 5" w:uiPriority="52"/>
+    <w:lsdException w:name="List Table 1 Light Accent 6" w:uiPriority="46"/>
+    <w:lsdException w:name="List Table 2 Accent 6" w:uiPriority="47"/>
+    <w:lsdException w:name="List Table 3 Accent 6" w:uiPriority="48"/>
+    <w:lsdException w:name="List Table 4 Accent 6" w:uiPriority="49"/>
+    <w:lsdException w:name="List Table 5 Dark Accent 6" w:uiPriority="50"/>
+    <w:lsdException w:name="List Table 6 Colorful Accent 6" w:uiPriority="51"/>
+    <w:lsdException w:name="List Table 7 Colorful Accent 6" w:uiPriority="52"/>
+    <w:lsdException w:name="Mention" w:semiHidden="1" w:unhideWhenUsed="1"/>
+    <w:lsdException w:name="Smart Hyperlink" w:semiHidden="1" w:unhideWhenUsed="1"/>
+    <w:lsdException w:name="Hashtag" w:semiHidden="1" w:unhideWhenUsed="1"/>
+    <w:lsdException w:name="Unresolved Mention" w:semiHidden="1" w:unhideWhenUsed="1"/>
+    <w:lsdException w:name="Smart Link" w:semiHidden="1" w:unhideWhenUsed="1"/>
+  </w:latentStyles>
+  <w:style w:type="paragraph" w:default="1" w:styleId="Normal">
     <w:name w:val="Normal"/>
     <w:qFormat/>
     <w:pPr>
-      <w:widowControl/>
-      <w:suppressAutoHyphens w:val="true"/>
-      <w:bidi w:val="0"/>
-      <w:spacing w:lineRule="auto" w:line="240" w:before="0" w:after="240"/>
+      <w:spacing w:after="240"/>
       <w:jc w:val="both"/>
     </w:pPr>
+  </w:style>
+  <w:style w:type="paragraph" w:styleId="Heading1">
+    <w:name w:val="heading 1"/>
+    <w:basedOn w:val="LO-normal"/>
+    <w:next w:val="LO-normal"/>
+    <w:uiPriority w:val="9"/>
+    <w:qFormat/>
+    <w:pPr>
+      <w:keepNext/>
+      <w:keepLines/>
+      <w:outlineLvl w:val="0"/>
+    </w:pPr>
     <w:rPr>
-      <w:rFonts w:ascii="Source Sans Pro Light" w:hAnsi="Source Sans Pro Light" w:eastAsia="Source Sans Pro Light" w:cs="Source Sans Pro Light"/>
-      <w:color w:val="auto"/>
-      <w:kern w:val="0"/>
-      <w:sz w:val="20"/>
-      <w:szCs w:val="20"/>
-      <w:lang w:val="en-US" w:eastAsia="zh-CN" w:bidi="hi-IN"/>
-    </w:rPr>
-  </w:style>
-  <w:style w:type="paragraph" w:styleId="Heading1">
-    <w:name w:val="Heading 1"/>
-    <w:basedOn w:val="LOnormal"/>
-    <w:next w:val="LOnormal"/>
-    <w:qFormat/>
-    <w:pPr>
-      <w:keepNext w:val="true"/>
-      <w:keepLines/>
-      <w:spacing w:lineRule="auto" w:line="240" w:before="0" w:after="240"/>
-      <w:jc w:val="both"/>
-    </w:pPr>
-    <w:rPr>
-      <w:rFonts w:ascii="Source Sans Pro" w:hAnsi="Source Sans Pro" w:eastAsia="Source Sans Pro" w:cs="Source Sans Pro"/>
+      <w:rFonts w:ascii="Source Sans Pro" w:eastAsia="Source Sans Pro" w:hAnsi="Source Sans Pro" w:cs="Source Sans Pro"/>
       <w:b/>
       <w:sz w:val="54"/>
       <w:szCs w:val="54"/>
     </w:rPr>
   </w:style>
   <w:style w:type="paragraph" w:styleId="Heading2">
-    <w:name w:val="Heading 2"/>
-    <w:basedOn w:val="LOnormal"/>
-    <w:next w:val="LOnormal"/>
+    <w:name w:val="heading 2"/>
+    <w:basedOn w:val="LO-normal"/>
+    <w:next w:val="LO-normal"/>
+    <w:uiPriority w:val="9"/>
+    <w:unhideWhenUsed/>
     <w:qFormat/>
     <w:pPr>
-      <w:keepNext w:val="true"/>
+      <w:keepNext/>
       <w:keepLines/>
+      <w:outlineLvl w:val="1"/>
     </w:pPr>
     <w:rPr>
-      <w:rFonts w:ascii="Source Sans Pro" w:hAnsi="Source Sans Pro" w:eastAsia="Source Sans Pro" w:cs="Source Sans Pro"/>
+      <w:rFonts w:ascii="Source Sans Pro" w:eastAsia="Source Sans Pro" w:hAnsi="Source Sans Pro" w:cs="Source Sans Pro"/>
       <w:b/>
       <w:sz w:val="22"/>
       <w:szCs w:val="22"/>
     </w:rPr>
   </w:style>
   <w:style w:type="paragraph" w:styleId="Heading3">
-    <w:name w:val="Heading 3"/>
-    <w:basedOn w:val="LOnormal"/>
-    <w:next w:val="LOnormal"/>
+    <w:name w:val="heading 3"/>
+    <w:basedOn w:val="LO-normal"/>
+    <w:next w:val="LO-normal"/>
+    <w:uiPriority w:val="9"/>
+    <w:semiHidden/>
+    <w:unhideWhenUsed/>
     <w:qFormat/>
     <w:pPr>
-      <w:keepNext w:val="true"/>
+      <w:keepNext/>
       <w:keepLines/>
-      <w:pageBreakBefore w:val="false"/>
-      <w:spacing w:lineRule="auto" w:line="240" w:before="320" w:after="80"/>
+      <w:spacing w:before="320" w:after="80"/>
+      <w:outlineLvl w:val="2"/>
     </w:pPr>
     <w:rPr>
-      <w:b w:val="false"/>
       <w:color w:val="434343"/>
       <w:sz w:val="28"/>
       <w:szCs w:val="28"/>
     </w:rPr>
   </w:style>
   <w:style w:type="paragraph" w:styleId="Heading4">
-    <w:name w:val="Heading 4"/>
-    <w:basedOn w:val="LOnormal"/>
-    <w:next w:val="LOnormal"/>
+    <w:name w:val="heading 4"/>
+    <w:basedOn w:val="LO-normal"/>
+    <w:next w:val="LO-normal"/>
+    <w:uiPriority w:val="9"/>
+    <w:semiHidden/>
+    <w:unhideWhenUsed/>
     <w:qFormat/>
     <w:pPr>
-      <w:keepNext w:val="true"/>
+      <w:keepNext/>
       <w:keepLines/>
-      <w:pageBreakBefore w:val="false"/>
-      <w:spacing w:lineRule="auto" w:line="240" w:before="280" w:after="80"/>
+      <w:spacing w:before="280" w:after="80"/>
+      <w:outlineLvl w:val="3"/>
     </w:pPr>
     <w:rPr>
       <w:color w:val="666666"/>
@@ -908,15 +1329,18 @@
     </w:rPr>
   </w:style>
   <w:style w:type="paragraph" w:styleId="Heading5">
-    <w:name w:val="Heading 5"/>
-    <w:basedOn w:val="LOnormal"/>
-    <w:next w:val="LOnormal"/>
+    <w:name w:val="heading 5"/>
+    <w:basedOn w:val="LO-normal"/>
+    <w:next w:val="LO-normal"/>
+    <w:uiPriority w:val="9"/>
+    <w:semiHidden/>
+    <w:unhideWhenUsed/>
     <w:qFormat/>
     <w:pPr>
-      <w:keepNext w:val="true"/>
+      <w:keepNext/>
       <w:keepLines/>
-      <w:pageBreakBefore w:val="false"/>
-      <w:spacing w:lineRule="auto" w:line="240" w:before="240" w:after="80"/>
+      <w:spacing w:before="240" w:after="80"/>
+      <w:outlineLvl w:val="4"/>
     </w:pPr>
     <w:rPr>
       <w:color w:val="666666"/>
@@ -925,15 +1349,18 @@
     </w:rPr>
   </w:style>
   <w:style w:type="paragraph" w:styleId="Heading6">
-    <w:name w:val="Heading 6"/>
-    <w:basedOn w:val="LOnormal"/>
-    <w:next w:val="LOnormal"/>
+    <w:name w:val="heading 6"/>
+    <w:basedOn w:val="LO-normal"/>
+    <w:next w:val="LO-normal"/>
+    <w:uiPriority w:val="9"/>
+    <w:semiHidden/>
+    <w:unhideWhenUsed/>
     <w:qFormat/>
     <w:pPr>
-      <w:keepNext w:val="true"/>
+      <w:keepNext/>
       <w:keepLines/>
-      <w:pageBreakBefore w:val="false"/>
-      <w:spacing w:lineRule="auto" w:line="240" w:before="240" w:after="80"/>
+      <w:spacing w:before="240" w:after="80"/>
+      <w:outlineLvl w:val="5"/>
     </w:pPr>
     <w:rPr>
       <w:i/>
@@ -942,57 +1369,81 @@
       <w:szCs w:val="22"/>
     </w:rPr>
   </w:style>
-  <w:style w:type="character" w:styleId="FootnoteCharacters">
+  <w:style w:type="character" w:default="1" w:styleId="DefaultParagraphFont">
+    <w:name w:val="Default Paragraph Font"/>
+    <w:uiPriority w:val="1"/>
+    <w:semiHidden/>
+    <w:unhideWhenUsed/>
+  </w:style>
+  <w:style w:type="table" w:default="1" w:styleId="TableNormal">
+    <w:name w:val="Normal Table"/>
+    <w:uiPriority w:val="99"/>
+    <w:semiHidden/>
+    <w:unhideWhenUsed/>
+    <w:tblPr>
+      <w:tblInd w:w="0" w:type="dxa"/>
+      <w:tblCellMar>
+        <w:top w:w="0" w:type="dxa"/>
+        <w:left w:w="108" w:type="dxa"/>
+        <w:bottom w:w="0" w:type="dxa"/>
+        <w:right w:w="108" w:type="dxa"/>
+      </w:tblCellMar>
+    </w:tblPr>
+  </w:style>
+  <w:style w:type="numbering" w:default="1" w:styleId="NoList">
+    <w:name w:val="No List"/>
+    <w:uiPriority w:val="99"/>
+    <w:semiHidden/>
+    <w:unhideWhenUsed/>
+  </w:style>
+  <w:style w:type="character" w:customStyle="1" w:styleId="FootnoteCharacters">
     <w:name w:val="Footnote Characters"/>
     <w:qFormat/>
-    <w:rPr/>
-  </w:style>
-  <w:style w:type="character" w:styleId="FootnoteAnchor">
+  </w:style>
+  <w:style w:type="character" w:customStyle="1" w:styleId="FootnoteAnchor">
     <w:name w:val="Footnote Anchor"/>
     <w:rPr>
       <w:vertAlign w:val="superscript"/>
     </w:rPr>
   </w:style>
-  <w:style w:type="character" w:styleId="Bullets">
+  <w:style w:type="character" w:customStyle="1" w:styleId="Bullets">
     <w:name w:val="Bullets"/>
     <w:qFormat/>
     <w:rPr>
-      <w:rFonts w:ascii="OpenSymbol" w:hAnsi="OpenSymbol" w:eastAsia="OpenSymbol" w:cs="OpenSymbol"/>
+      <w:rFonts w:ascii="OpenSymbol" w:eastAsia="OpenSymbol" w:hAnsi="OpenSymbol" w:cs="OpenSymbol"/>
     </w:rPr>
   </w:style>
-  <w:style w:type="paragraph" w:styleId="Heading">
+  <w:style w:type="paragraph" w:customStyle="1" w:styleId="Heading">
     <w:name w:val="Heading"/>
     <w:basedOn w:val="Normal"/>
-    <w:next w:val="TextBody"/>
+    <w:next w:val="BodyText"/>
     <w:qFormat/>
     <w:pPr>
-      <w:keepNext w:val="true"/>
+      <w:keepNext/>
       <w:spacing w:before="240" w:after="120"/>
     </w:pPr>
     <w:rPr>
-      <w:rFonts w:ascii="Liberation Sans" w:hAnsi="Liberation Sans" w:eastAsia="Noto Sans CJK SC" w:cs="Lohit Devanagari"/>
+      <w:rFonts w:ascii="Liberation Sans" w:eastAsia="Noto Sans CJK SC" w:hAnsi="Liberation Sans" w:cs="Lohit Devanagari"/>
       <w:sz w:val="28"/>
       <w:szCs w:val="28"/>
     </w:rPr>
   </w:style>
-  <w:style w:type="paragraph" w:styleId="TextBody">
+  <w:style w:type="paragraph" w:styleId="BodyText">
     <w:name w:val="Body Text"/>
     <w:basedOn w:val="Normal"/>
     <w:pPr>
-      <w:spacing w:lineRule="auto" w:line="276" w:before="0" w:after="140"/>
-    </w:pPr>
-    <w:rPr/>
+      <w:spacing w:after="140" w:line="276" w:lineRule="auto"/>
+    </w:pPr>
   </w:style>
   <w:style w:type="paragraph" w:styleId="List">
     <w:name w:val="List"/>
-    <w:basedOn w:val="TextBody"/>
-    <w:pPr/>
+    <w:basedOn w:val="BodyText"/>
     <w:rPr>
       <w:rFonts w:cs="Lohit Devanagari"/>
     </w:rPr>
   </w:style>
   <w:style w:type="paragraph" w:styleId="Caption">
-    <w:name w:val="Caption"/>
+    <w:name w:val="caption"/>
     <w:basedOn w:val="Normal"/>
     <w:qFormat/>
     <w:pPr>
@@ -1007,7 +1458,7 @@
       <w:szCs w:val="24"/>
     </w:rPr>
   </w:style>
-  <w:style w:type="paragraph" w:styleId="Index">
+  <w:style w:type="paragraph" w:customStyle="1" w:styleId="Index">
     <w:name w:val="Index"/>
     <w:basedOn w:val="Normal"/>
     <w:qFormat/>
@@ -1018,36 +1469,26 @@
       <w:rFonts w:cs="Lohit Devanagari"/>
     </w:rPr>
   </w:style>
-  <w:style w:type="paragraph" w:styleId="LOnormal" w:default="1">
+  <w:style w:type="paragraph" w:customStyle="1" w:styleId="LO-normal">
     <w:name w:val="LO-normal"/>
     <w:qFormat/>
     <w:pPr>
-      <w:widowControl/>
-      <w:suppressAutoHyphens w:val="true"/>
-      <w:bidi w:val="0"/>
-      <w:spacing w:lineRule="auto" w:line="240" w:before="0" w:after="240"/>
+      <w:spacing w:after="240"/>
       <w:jc w:val="both"/>
     </w:pPr>
-    <w:rPr>
-      <w:rFonts w:ascii="Source Sans Pro Light" w:hAnsi="Source Sans Pro Light" w:eastAsia="Source Sans Pro Light" w:cs="Source Sans Pro Light"/>
-      <w:color w:val="auto"/>
-      <w:kern w:val="0"/>
-      <w:sz w:val="20"/>
-      <w:szCs w:val="20"/>
-      <w:lang w:val="en-US" w:eastAsia="zh-CN" w:bidi="hi-IN"/>
-    </w:rPr>
   </w:style>
   <w:style w:type="paragraph" w:styleId="Title">
     <w:name w:val="Title"/>
-    <w:basedOn w:val="LOnormal"/>
-    <w:next w:val="LOnormal"/>
+    <w:basedOn w:val="LO-normal"/>
+    <w:next w:val="LO-normal"/>
+    <w:uiPriority w:val="10"/>
     <w:qFormat/>
     <w:pPr>
-      <w:keepNext w:val="true"/>
+      <w:keepNext/>
       <w:keepLines/>
     </w:pPr>
     <w:rPr>
-      <w:rFonts w:ascii="Source Sans Pro" w:hAnsi="Source Sans Pro" w:eastAsia="Source Sans Pro" w:cs="Source Sans Pro"/>
+      <w:rFonts w:ascii="Source Sans Pro" w:eastAsia="Source Sans Pro" w:hAnsi="Source Sans Pro" w:cs="Source Sans Pro"/>
       <w:b/>
       <w:color w:val="FFFFFF"/>
       <w:sz w:val="120"/>
@@ -1056,50 +1497,105 @@
   </w:style>
   <w:style w:type="paragraph" w:styleId="Subtitle">
     <w:name w:val="Subtitle"/>
-    <w:basedOn w:val="LOnormal"/>
-    <w:next w:val="LOnormal"/>
+    <w:basedOn w:val="LO-normal"/>
+    <w:next w:val="LO-normal"/>
+    <w:uiPriority w:val="11"/>
     <w:qFormat/>
     <w:pPr>
-      <w:keepNext w:val="true"/>
+      <w:keepNext/>
       <w:keepLines/>
-      <w:pageBreakBefore w:val="false"/>
-      <w:spacing w:lineRule="auto" w:line="240" w:before="0" w:after="320"/>
+      <w:spacing w:after="320"/>
     </w:pPr>
     <w:rPr>
-      <w:rFonts w:ascii="Arial" w:hAnsi="Arial" w:eastAsia="Arial" w:cs="Arial"/>
-      <w:i w:val="false"/>
+      <w:rFonts w:ascii="Arial" w:eastAsia="Arial" w:hAnsi="Arial" w:cs="Arial"/>
       <w:color w:val="666666"/>
       <w:sz w:val="30"/>
       <w:szCs w:val="30"/>
     </w:rPr>
   </w:style>
-  <w:style w:type="paragraph" w:styleId="HeaderandFooter">
+  <w:style w:type="paragraph" w:customStyle="1" w:styleId="HeaderandFooter">
     <w:name w:val="Header and Footer"/>
     <w:basedOn w:val="Normal"/>
     <w:qFormat/>
-    <w:pPr/>
-    <w:rPr/>
   </w:style>
   <w:style w:type="paragraph" w:styleId="Header">
-    <w:name w:val="Header"/>
+    <w:name w:val="header"/>
     <w:basedOn w:val="HeaderandFooter"/>
-    <w:pPr/>
-    <w:rPr/>
   </w:style>
   <w:style w:type="paragraph" w:styleId="Footer">
-    <w:name w:val="Footer"/>
+    <w:name w:val="footer"/>
     <w:basedOn w:val="HeaderandFooter"/>
-    <w:pPr/>
-    <w:rPr/>
-  </w:style>
-  <w:style w:type="paragraph" w:styleId="Footnote">
-    <w:name w:val="Footnote Text"/>
+  </w:style>
+  <w:style w:type="paragraph" w:styleId="FootnoteText">
+    <w:name w:val="footnote text"/>
     <w:basedOn w:val="Normal"/>
-    <w:pPr/>
-    <w:rPr/>
-  </w:style>
-  <w:style w:type="table" w:default="1" w:styleId="TableNormal">
-    <w:name w:val="Table Normal"/>
+  </w:style>
+  <w:style w:type="paragraph" w:styleId="TOCHeading">
+    <w:name w:val="TOC Heading"/>
+    <w:basedOn w:val="Heading1"/>
+    <w:next w:val="Normal"/>
+    <w:uiPriority w:val="39"/>
+    <w:unhideWhenUsed/>
+    <w:qFormat/>
+    <w:rsid w:val="00027143"/>
+    <w:pPr>
+      <w:suppressAutoHyphens w:val="0"/>
+      <w:spacing w:before="240" w:after="0" w:line="259" w:lineRule="auto"/>
+      <w:jc w:val="left"/>
+      <w:outlineLvl w:val="9"/>
+    </w:pPr>
+    <w:rPr>
+      <w:rFonts w:asciiTheme="majorHAnsi" w:eastAsiaTheme="majorEastAsia" w:hAnsiTheme="majorHAnsi" w:cstheme="majorBidi"/>
+      <w:b w:val="0"/>
+      <w:color w:val="365F91" w:themeColor="accent1" w:themeShade="BF"/>
+      <w:sz w:val="32"/>
+      <w:szCs w:val="32"/>
+      <w:lang w:eastAsia="en-US" w:bidi="ar-SA"/>
+    </w:rPr>
+  </w:style>
+  <w:style w:type="paragraph" w:styleId="TOC1">
+    <w:name w:val="toc 1"/>
+    <w:basedOn w:val="Normal"/>
+    <w:next w:val="Normal"/>
+    <w:autoRedefine/>
+    <w:uiPriority w:val="39"/>
+    <w:unhideWhenUsed/>
+    <w:rsid w:val="00027143"/>
+    <w:pPr>
+      <w:spacing w:after="100"/>
+    </w:pPr>
+    <w:rPr>
+      <w:rFonts w:cs="Mangal"/>
+      <w:szCs w:val="18"/>
+    </w:rPr>
+  </w:style>
+  <w:style w:type="character" w:styleId="Hyperlink">
+    <w:name w:val="Hyperlink"/>
+    <w:basedOn w:val="DefaultParagraphFont"/>
+    <w:uiPriority w:val="99"/>
+    <w:unhideWhenUsed/>
+    <w:rsid w:val="00027143"/>
+    <w:rPr>
+      <w:color w:val="0000FF" w:themeColor="hyperlink"/>
+      <w:u w:val="single"/>
+    </w:rPr>
+  </w:style>
+  <w:style w:type="paragraph" w:styleId="TOC2">
+    <w:name w:val="toc 2"/>
+    <w:basedOn w:val="Normal"/>
+    <w:next w:val="Normal"/>
+    <w:autoRedefine/>
+    <w:uiPriority w:val="39"/>
+    <w:unhideWhenUsed/>
+    <w:rsid w:val="00905087"/>
+    <w:pPr>
+      <w:spacing w:after="100"/>
+      <w:ind w:left="200"/>
+    </w:pPr>
+    <w:rPr>
+      <w:rFonts w:cs="Mangal"/>
+      <w:szCs w:val="18"/>
+    </w:rPr>
   </w:style>
 </w:styles>
 </file>
@@ -1422,4 +1918,16 @@
   </a:objectDefaults>
   <a:extraClrSchemeLst/>
 </a:theme>
+</file>
+
+<file path=customXml/item1.xml><?xml version="1.0" encoding="utf-8"?>
+<b:Sources xmlns:b="http://schemas.openxmlformats.org/officeDocument/2006/bibliography" xmlns="http://schemas.openxmlformats.org/officeDocument/2006/bibliography" SelectedStyle="\APASixthEditionOfficeOnline.xsl" StyleName="APA" Version="6"/>
+</file>
+
+<file path=customXml/itemProps1.xml><?xml version="1.0" encoding="utf-8"?>
+<ds:datastoreItem xmlns:ds="http://schemas.openxmlformats.org/officeDocument/2006/customXml" ds:itemID="{BAA0D169-B11E-415D-9540-65CCF6F99BB6}">
+  <ds:schemaRefs>
+    <ds:schemaRef ds:uri="http://schemas.openxmlformats.org/officeDocument/2006/bibliography"/>
+  </ds:schemaRefs>
+</ds:datastoreItem>
 </file>
</xml_diff>

<commit_message>
Adds timestamp to generated template
Fixes #11.
</commit_message>
<xml_diff>
--- a/docassemble/tclpgoogledocsmerger/data/templates/ClausesTemplate.docx
+++ b/docassemble/tclpgoogledocsmerger/data/templates/ClausesTemplate.docx
@@ -1,14 +1,15 @@
 
 <file path=word/document.xml><?xml version="1.0" encoding="utf-8"?>
-<w:document xmlns:wpc="http://schemas.microsoft.com/office/word/2010/wordprocessingCanvas" xmlns:cx="http://schemas.microsoft.com/office/drawing/2014/chartex" xmlns:cx1="http://schemas.microsoft.com/office/drawing/2015/9/8/chartex" xmlns:cx2="http://schemas.microsoft.com/office/drawing/2015/10/21/chartex" xmlns:cx3="http://schemas.microsoft.com/office/drawing/2016/5/9/chartex" xmlns:cx4="http://schemas.microsoft.com/office/drawing/2016/5/10/chartex" xmlns:cx5="http://schemas.microsoft.com/office/drawing/2016/5/11/chartex" xmlns:cx6="http://schemas.microsoft.com/office/drawing/2016/5/12/chartex" xmlns:cx7="http://schemas.microsoft.com/office/drawing/2016/5/13/chartex" xmlns:cx8="http://schemas.microsoft.com/office/drawing/2016/5/14/chartex" xmlns:mc="http://schemas.openxmlformats.org/markup-compatibility/2006" xmlns:aink="http://schemas.microsoft.com/office/drawing/2016/ink" xmlns:am3d="http://schemas.microsoft.com/office/drawing/2017/model3d" xmlns:o="urn:schemas-microsoft-com:office:office" xmlns:r="http://schemas.openxmlformats.org/officeDocument/2006/relationships" xmlns:m="http://schemas.openxmlformats.org/officeDocument/2006/math" xmlns:v="urn:schemas-microsoft-com:vml" xmlns:wp14="http://schemas.microsoft.com/office/word/2010/wordprocessingDrawing" xmlns:wp="http://schemas.openxmlformats.org/drawingml/2006/wordprocessingDrawing" xmlns:w10="urn:schemas-microsoft-com:office:word" xmlns:w="http://schemas.openxmlformats.org/wordprocessingml/2006/main" xmlns:w14="http://schemas.microsoft.com/office/word/2010/wordml" xmlns:w15="http://schemas.microsoft.com/office/word/2012/wordml" xmlns:w16cex="http://schemas.microsoft.com/office/word/2018/wordml/cex" xmlns:w16cid="http://schemas.microsoft.com/office/word/2016/wordml/cid" xmlns:w16="http://schemas.microsoft.com/office/word/2018/wordml" xmlns:w16sdtdh="http://schemas.microsoft.com/office/word/2020/wordml/sdtdatahash" xmlns:w16se="http://schemas.microsoft.com/office/word/2015/wordml/symex" xmlns:wpg="http://schemas.microsoft.com/office/word/2010/wordprocessingGroup" xmlns:wpi="http://schemas.microsoft.com/office/word/2010/wordprocessingInk" xmlns:wne="http://schemas.microsoft.com/office/word/2006/wordml" xmlns:wps="http://schemas.microsoft.com/office/word/2010/wordprocessingShape" mc:Ignorable="w14 w15 w16se w16cid w16 w16cex w16sdtdh wp14">
+<w:document xmlns:o="urn:schemas-microsoft-com:office:office" xmlns:r="http://schemas.openxmlformats.org/officeDocument/2006/relationships" xmlns:v="urn:schemas-microsoft-com:vml" xmlns:w="http://schemas.openxmlformats.org/wordprocessingml/2006/main" xmlns:w10="urn:schemas-microsoft-com:office:word" xmlns:wp="http://schemas.openxmlformats.org/drawingml/2006/wordprocessingDrawing" xmlns:wps="http://schemas.microsoft.com/office/word/2010/wordprocessingShape" xmlns:wpg="http://schemas.microsoft.com/office/word/2010/wordprocessingGroup" xmlns:mc="http://schemas.openxmlformats.org/markup-compatibility/2006" xmlns:wp14="http://schemas.microsoft.com/office/word/2010/wordprocessingDrawing" xmlns:w14="http://schemas.microsoft.com/office/word/2010/wordml" mc:Ignorable="w14 wp14">
   <w:body>
     <w:p>
       <w:pPr>
-        <w:pStyle w:val="LO-normal"/>
-        <w:keepNext/>
+        <w:pStyle w:val="LOnormal"/>
+        <w:keepNext w:val="true"/>
         <w:keepLines/>
         <w:rPr>
-          <w:rFonts w:ascii="Source Sans Pro" w:eastAsia="Source Sans Pro" w:hAnsi="Source Sans Pro" w:cs="Source Sans Pro"/>
+          <w:rFonts w:ascii="Source Sans Pro" w:hAnsi="Source Sans Pro" w:eastAsia="Source Sans Pro" w:cs="Source Sans Pro"/>
+          <w:b/>
           <w:b/>
           <w:color w:val="FFFFFF"/>
           <w:sz w:val="96"/>
@@ -16,14 +17,12 @@
         </w:rPr>
       </w:pPr>
       <w:r>
-        <w:rPr>
-          <w:noProof/>
-        </w:rPr>
+        <w:rPr/>
         <w:drawing>
-          <wp:inline distT="0" distB="0" distL="0" distR="0" wp14:anchorId="5A454F18" wp14:editId="2FF83332">
+          <wp:inline distT="0" distB="0" distL="0" distR="0">
             <wp:extent cx="2220595" cy="1080770"/>
             <wp:effectExtent l="0" t="0" r="0" b="0"/>
-            <wp:docPr id="1" name="image3.png"/>
+            <wp:docPr id="1" name="image3.png" descr=""/>
             <wp:cNvGraphicFramePr>
               <a:graphicFrameLocks xmlns:a="http://schemas.openxmlformats.org/drawingml/2006/main" noChangeAspect="1"/>
             </wp:cNvGraphicFramePr>
@@ -31,13 +30,13 @@
               <a:graphicData uri="http://schemas.openxmlformats.org/drawingml/2006/picture">
                 <pic:pic xmlns:pic="http://schemas.openxmlformats.org/drawingml/2006/picture">
                   <pic:nvPicPr>
-                    <pic:cNvPr id="1" name="image3.png"/>
+                    <pic:cNvPr id="1" name="image3.png" descr=""/>
                     <pic:cNvPicPr>
                       <a:picLocks noChangeAspect="1" noChangeArrowheads="1"/>
                     </pic:cNvPicPr>
                   </pic:nvPicPr>
                   <pic:blipFill>
-                    <a:blip r:embed="rId8"/>
+                    <a:blip r:embed="rId2"/>
                     <a:stretch>
                       <a:fillRect/>
                     </a:stretch>
@@ -62,25 +61,29 @@
     </w:p>
     <w:p>
       <w:pPr>
+        <w:sectPr>
+          <w:headerReference w:type="default" r:id="rId3"/>
+          <w:footerReference w:type="default" r:id="rId4"/>
+          <w:type w:val="nextPage"/>
+          <w:pgSz w:w="11906" w:h="16838"/>
+          <w:pgMar w:left="1440" w:right="1440" w:header="720" w:top="2692" w:footer="720" w:bottom="1440" w:gutter="0"/>
+          <w:pgNumType w:start="1" w:fmt="decimal"/>
+          <w:formProt w:val="false"/>
+          <w:textDirection w:val="lrTb"/>
+          <w:docGrid w:type="default" w:linePitch="100" w:charSpace="16384"/>
+        </w:sectPr>
         <w:pStyle w:val="Title"/>
-        <w:sectPr>
-          <w:headerReference w:type="default" r:id="rId9"/>
-          <w:footerReference w:type="default" r:id="rId10"/>
-          <w:pgSz w:w="11906" w:h="16838"/>
-          <w:pgMar w:top="2692" w:right="1440" w:bottom="1440" w:left="1440" w:header="720" w:footer="720" w:gutter="0"/>
-          <w:pgNumType w:start="1"/>
-          <w:cols w:space="720"/>
-          <w:formProt w:val="0"/>
-          <w:docGrid w:linePitch="100" w:charSpace="8192"/>
-        </w:sectPr>
-      </w:pPr>
-      <w:r>
-        <w:t>Claus</w:t>
+        <w:rPr/>
+      </w:pPr>
+      <w:r>
+        <w:rPr/>
+        <w:t>Clau</w:t>
       </w:r>
       <w:bookmarkStart w:id="1" w:name="_2cxwo03z1nom"/>
       <w:bookmarkEnd w:id="1"/>
       <w:r>
-        <w:t>es</w:t>
+        <w:rPr/>
+        <w:t>ses</w:t>
       </w:r>
     </w:p>
     <w:p>
@@ -95,15 +98,16 @@
       <w:bookmarkStart w:id="2" w:name="_4a2ei5vywoeo"/>
       <w:bookmarkEnd w:id="2"/>
       <w:r>
-        <w:lastRenderedPageBreak/>
+        <w:rPr/>
         <w:t>Disclaimer</w:t>
       </w:r>
     </w:p>
     <w:p>
       <w:pPr>
-        <w:pStyle w:val="LO-normal"/>
+        <w:pStyle w:val="LOnormal"/>
         <w:rPr>
-          <w:rFonts w:ascii="Source Sans Pro" w:eastAsia="Source Sans Pro" w:hAnsi="Source Sans Pro" w:cs="Source Sans Pro"/>
+          <w:rFonts w:ascii="Source Sans Pro" w:hAnsi="Source Sans Pro" w:eastAsia="Source Sans Pro" w:cs="Source Sans Pro"/>
+          <w:b/>
           <w:b/>
           <w:color w:val="FFFFFF"/>
           <w:sz w:val="96"/>
@@ -111,14 +115,16 @@
         </w:rPr>
       </w:pPr>
       <w:r>
+        <w:rPr/>
         <w:t>The clauses in this Climate Contract Playbook have been prepared in good faith on a pro bono basis and are free to download and use. The clauses have been drafted and edited by a variety of lawyers and, as such, the approaches to drafting may not conform to any particular drafting norms. We acknowledge this as a consequence of the collaborative drafting process.</w:t>
       </w:r>
     </w:p>
     <w:p>
       <w:pPr>
-        <w:pStyle w:val="LO-normal"/>
+        <w:pStyle w:val="LOnormal"/>
         <w:rPr>
-          <w:rFonts w:ascii="Source Sans Pro" w:eastAsia="Source Sans Pro" w:hAnsi="Source Sans Pro" w:cs="Source Sans Pro"/>
+          <w:rFonts w:ascii="Source Sans Pro" w:hAnsi="Source Sans Pro" w:eastAsia="Source Sans Pro" w:cs="Source Sans Pro"/>
+          <w:b/>
           <w:b/>
           <w:color w:val="FFFFFF"/>
           <w:sz w:val="96"/>
@@ -126,14 +132,16 @@
         </w:rPr>
       </w:pPr>
       <w:r>
+        <w:rPr/>
         <w:t>This Climate Contract Playbook and the clauses in it are provided on an ‘as is’ basis and without any representation or warranty as to accuracy or that the clauses will achieve the relevant climate goal or any other welcome.</w:t>
       </w:r>
     </w:p>
     <w:p>
       <w:pPr>
-        <w:pStyle w:val="LO-normal"/>
+        <w:pStyle w:val="LOnormal"/>
         <w:rPr>
-          <w:rFonts w:ascii="Source Sans Pro" w:eastAsia="Source Sans Pro" w:hAnsi="Source Sans Pro" w:cs="Source Sans Pro"/>
+          <w:rFonts w:ascii="Source Sans Pro" w:hAnsi="Source Sans Pro" w:eastAsia="Source Sans Pro" w:cs="Source Sans Pro"/>
+          <w:b/>
           <w:b/>
           <w:color w:val="FFFFFF"/>
           <w:sz w:val="96"/>
@@ -141,14 +149,16 @@
         </w:rPr>
       </w:pPr>
       <w:r>
+        <w:rPr/>
         <w:t>This Climate Contract Playbook does not comprise, constitute or provide personal, specific or individual recommendations or advice of any kind, and does not contain legal or financial advice. The clauses are precedents for legal professionals to use, amend and negotiate using their professional skill and judgement and at their own risk.</w:t>
       </w:r>
     </w:p>
     <w:p>
       <w:pPr>
-        <w:pStyle w:val="LO-normal"/>
+        <w:pStyle w:val="LOnormal"/>
         <w:rPr>
-          <w:rFonts w:ascii="Source Sans Pro" w:eastAsia="Source Sans Pro" w:hAnsi="Source Sans Pro" w:cs="Source Sans Pro"/>
+          <w:rFonts w:ascii="Source Sans Pro" w:hAnsi="Source Sans Pro" w:eastAsia="Source Sans Pro" w:cs="Source Sans Pro"/>
+          <w:b/>
           <w:b/>
           <w:color w:val="FFFFFF"/>
           <w:sz w:val="96"/>
@@ -156,66 +166,62 @@
         </w:rPr>
       </w:pPr>
       <w:r>
+        <w:rPr/>
         <w:t>While care has been taken in the drafting of these clauses, neither The Chancery Lane Project nor any of its contributors owe a duty of care to any party in relation to the preparation of the Climate Change Playbook and do not accept any liability for any errors or omissions, nor for any loss incurred by any person relying on or using this Climate Contract Playbook or any other person. Users should use their own professional judgement in the application of these clauses to any particular circumstance or jurisdiction or seek independent legal advice.</w:t>
       </w:r>
     </w:p>
     <w:p>
       <w:pPr>
-        <w:pStyle w:val="LO-normal"/>
+        <w:pStyle w:val="LOnormal"/>
+        <w:rPr/>
+      </w:pPr>
+      <w:r>
+        <w:rPr/>
+        <w:t>At present, all the clauses are based on the laws of England and Wales. We encourage the conversion of these precedent clauses for use in other jurisdictions.</w:t>
+      </w:r>
+    </w:p>
+    <w:p>
+      <w:pPr>
         <w:sectPr>
-          <w:headerReference w:type="default" r:id="rId11"/>
-          <w:footerReference w:type="default" r:id="rId12"/>
+          <w:headerReference w:type="default" r:id="rId5"/>
+          <w:footerReference w:type="default" r:id="rId6"/>
+          <w:type w:val="nextPage"/>
           <w:pgSz w:w="11906" w:h="16838"/>
-          <w:pgMar w:top="1275" w:right="1440" w:bottom="1440" w:left="1440" w:header="720" w:footer="0" w:gutter="0"/>
-          <w:cols w:space="720"/>
-          <w:formProt w:val="0"/>
-          <w:docGrid w:linePitch="100" w:charSpace="8192"/>
+          <w:pgMar w:left="1440" w:right="1440" w:header="720" w:top="1275" w:footer="0" w:bottom="1440" w:gutter="0"/>
+          <w:pgNumType w:fmt="decimal"/>
+          <w:formProt w:val="false"/>
+          <w:textDirection w:val="lrTb"/>
+          <w:docGrid w:type="default" w:linePitch="100" w:charSpace="16384"/>
         </w:sectPr>
       </w:pPr>
-      <w:r>
-        <w:t>At present, all the clauses are based on the laws of England and Wales. We encourage the conversion of these precedent clauses for use in other jurisdictions.</w:t>
-      </w:r>
     </w:p>
     <w:sdt>
       <w:sdtPr>
-        <w:rPr>
-          <w:rFonts w:ascii="Source Sans Pro Light" w:eastAsia="Source Sans Pro Light" w:hAnsi="Source Sans Pro Light" w:cs="Source Sans Pro Light"/>
-          <w:color w:val="auto"/>
-          <w:sz w:val="20"/>
-          <w:szCs w:val="20"/>
-          <w:lang w:eastAsia="zh-CN" w:bidi="hi-IN"/>
-        </w:rPr>
-        <w:id w:val="1696203236"/>
         <w:docPartObj>
           <w:docPartGallery w:val="Table of Contents"/>
-          <w:docPartUnique/>
+          <w:docPartUnique w:val="true"/>
         </w:docPartObj>
       </w:sdtPr>
-      <w:sdtEndPr>
-        <w:rPr>
-          <w:b/>
-          <w:bCs/>
-          <w:noProof/>
-        </w:rPr>
-      </w:sdtEndPr>
       <w:sdtContent>
         <w:p>
           <w:pPr>
             <w:pStyle w:val="TOCHeading"/>
+            <w:rPr/>
           </w:pPr>
           <w:r>
+            <w:rPr/>
             <w:t>Table of Contents</w:t>
           </w:r>
         </w:p>
         <w:p>
           <w:pPr>
-            <w:pStyle w:val="TOC2"/>
+            <w:pStyle w:val="Contents2"/>
             <w:tabs>
-              <w:tab w:val="right" w:leader="dot" w:pos="9016"/>
+              <w:tab w:val="clear" w:pos="720"/>
+              <w:tab w:val="right" w:pos="9016" w:leader="dot"/>
             </w:tabs>
             <w:rPr>
-              <w:rFonts w:asciiTheme="minorHAnsi" w:eastAsiaTheme="minorEastAsia" w:hAnsiTheme="minorHAnsi" w:cstheme="minorBidi"/>
-              <w:noProof/>
+              <w:rFonts w:ascii="Cambria" w:hAnsi="Cambria" w:eastAsia="" w:cs="" w:asciiTheme="minorHAnsi" w:cstheme="minorBidi" w:eastAsiaTheme="minorEastAsia" w:hAnsiTheme="minorHAnsi"/>
               <w:sz w:val="22"/>
               <w:szCs w:val="22"/>
               <w:lang w:eastAsia="en-US" w:bidi="ar-SA"/>
@@ -225,63 +231,55 @@
             <w:fldChar w:fldCharType="begin"/>
           </w:r>
           <w:r>
-            <w:instrText xml:space="preserve"> TOC \o "1-3" \h \z \u </w:instrText>
+            <w:rPr>
+              <w:webHidden/>
+              <w:rStyle w:val="IndexLink"/>
+            </w:rPr>
+            <w:instrText> TOC \z \o "1-3" \u \h</w:instrText>
           </w:r>
           <w:r>
+            <w:rPr>
+              <w:webHidden/>
+              <w:rStyle w:val="IndexLink"/>
+            </w:rPr>
             <w:fldChar w:fldCharType="separate"/>
           </w:r>
-          <w:hyperlink w:anchor="_Toc90128866" w:history="1">
+          <w:hyperlink w:anchor="_Toc90128866">
             <w:r>
               <w:rPr>
-                <w:rStyle w:val="Hyperlink"/>
-                <w:noProof/>
+                <w:webHidden/>
+                <w:rStyle w:val="IndexLink"/>
               </w:rPr>
               <w:t>{{ clause.name }}</w:t>
             </w:r>
             <w:r>
               <w:rPr>
-                <w:noProof/>
-                <w:webHidden/>
-              </w:rPr>
-              <w:tab/>
-            </w:r>
-            <w:r>
-              <w:rPr>
-                <w:noProof/>
                 <w:webHidden/>
               </w:rPr>
               <w:fldChar w:fldCharType="begin"/>
             </w:r>
             <w:r>
               <w:rPr>
-                <w:noProof/>
                 <w:webHidden/>
               </w:rPr>
-              <w:instrText xml:space="preserve"> PAGEREF _Toc90128866 \h </w:instrText>
+              <w:instrText>PAGEREF _Toc90128866 \h</w:instrText>
             </w:r>
             <w:r>
               <w:rPr>
-                <w:noProof/>
-                <w:webHidden/>
-              </w:rPr>
-            </w:r>
-            <w:r>
-              <w:rPr>
-                <w:noProof/>
                 <w:webHidden/>
               </w:rPr>
               <w:fldChar w:fldCharType="separate"/>
             </w:r>
             <w:r>
               <w:rPr>
-                <w:noProof/>
-                <w:webHidden/>
+                <w:rStyle w:val="IndexLink"/>
+                <w:vanish w:val="false"/>
               </w:rPr>
+              <w:tab/>
               <w:t>3</w:t>
             </w:r>
             <w:r>
               <w:rPr>
-                <w:noProof/>
                 <w:webHidden/>
               </w:rPr>
               <w:fldChar w:fldCharType="end"/>
@@ -289,12 +287,15 @@
           </w:hyperlink>
         </w:p>
         <w:p>
+          <w:pPr>
+            <w:pStyle w:val="Normal"/>
+            <w:rPr/>
+          </w:pPr>
           <w:r>
-            <w:rPr>
-              <w:b/>
-              <w:bCs/>
-              <w:noProof/>
-            </w:rPr>
+            <w:rPr/>
+          </w:r>
+          <w:r>
+            <w:rPr/>
             <w:fldChar w:fldCharType="end"/>
           </w:r>
         </w:p>
@@ -302,15 +303,29 @@
     </w:sdt>
     <w:p>
       <w:pPr>
-        <w:pStyle w:val="LO-normal"/>
+        <w:pStyle w:val="LOnormal"/>
         <w:rPr>
-          <w:rFonts w:ascii="Source Sans Pro" w:eastAsia="Source Sans Pro" w:hAnsi="Source Sans Pro" w:cs="Source Sans Pro"/>
+          <w:rFonts w:ascii="Source Sans Pro" w:hAnsi="Source Sans Pro" w:eastAsia="Source Sans Pro" w:cs="Source Sans Pro"/>
         </w:rPr>
       </w:pPr>
-    </w:p>
-    <w:p/>
-    <w:p>
-      <w:pPr>
+      <w:r>
+        <w:rPr>
+          <w:rFonts w:eastAsia="Source Sans Pro" w:cs="Source Sans Pro" w:ascii="Source Sans Pro" w:hAnsi="Source Sans Pro"/>
+        </w:rPr>
+      </w:r>
+    </w:p>
+    <w:p>
+      <w:pPr>
+        <w:pStyle w:val="Normal"/>
+        <w:rPr/>
+      </w:pPr>
+      <w:r>
+        <w:rPr/>
+      </w:r>
+    </w:p>
+    <w:p>
+      <w:pPr>
+        <w:pStyle w:val="Normal"/>
         <w:rPr>
           <w:sz w:val="54"/>
           <w:szCs w:val="54"/>
@@ -318,206 +333,193 @@
       </w:pPr>
       <w:bookmarkStart w:id="3" w:name="MainText"/>
       <w:r>
-        <w:t>{%</w:t>
-      </w:r>
-      <w:r>
-        <w:t>p</w:t>
-      </w:r>
-      <w:r>
-        <w:t xml:space="preserve"> for clause in all_clause</w:t>
-      </w:r>
-      <w:r>
-        <w:t>_objects</w:t>
-      </w:r>
-      <w:r>
-        <w:t xml:space="preserve"> %}</w:t>
+        <w:rPr/>
+        <w:t>{%p for clause in all_clause_objects %}</w:t>
       </w:r>
     </w:p>
     <w:p>
       <w:pPr>
         <w:pStyle w:val="Heading2"/>
-      </w:pPr>
-      <w:bookmarkStart w:id="4" w:name="_Toc90128590"/>
-      <w:bookmarkStart w:id="5" w:name="_Toc90128866"/>
-      <w:r>
-        <w:t>{{ clause</w:t>
-      </w:r>
-      <w:r>
-        <w:t>.name</w:t>
-      </w:r>
-      <w:r>
-        <w:t xml:space="preserve"> }}</w:t>
+        <w:rPr/>
+      </w:pPr>
+      <w:bookmarkStart w:id="4" w:name="_Toc90128866"/>
+      <w:bookmarkStart w:id="5" w:name="_Toc90128590"/>
+      <w:r>
+        <w:rPr/>
+        <w:t>{{ clause.name }}</w:t>
       </w:r>
       <w:bookmarkEnd w:id="4"/>
       <w:bookmarkEnd w:id="5"/>
     </w:p>
     <w:p>
-      <w:r>
+      <w:pPr>
+        <w:pStyle w:val="Normal"/>
+        <w:rPr/>
+      </w:pPr>
+      <w:r>
+        <w:rPr/>
         <w:t>Body of document</w:t>
       </w:r>
     </w:p>
     <w:p>
-      <w:r>
+      <w:pPr>
+        <w:pStyle w:val="Normal"/>
+        <w:rPr/>
+      </w:pPr>
+      <w:r>
+        <w:rPr/>
         <w:t>{%p for c_file in clause.files %}</w:t>
       </w:r>
     </w:p>
     <w:p>
-      <w:r>
-        <w:t>{{</w:t>
-      </w:r>
-      <w:r>
-        <w:t>p</w:t>
-      </w:r>
-      <w:r>
-        <w:t xml:space="preserve"> </w:t>
-      </w:r>
-      <w:r>
-        <w:t>mammoth.convert_to_markdown</w:t>
-      </w:r>
-      <w:r>
-        <w:t>(c_file</w:t>
-      </w:r>
-      <w:r>
-        <w:t>.path()</w:t>
-      </w:r>
-      <w:r>
-        <w:t>)</w:t>
-      </w:r>
-      <w:r>
-        <w:t>.value</w:t>
-      </w:r>
-      <w:r>
-        <w:t xml:space="preserve"> </w:t>
-      </w:r>
-      <w:r>
-        <w:t xml:space="preserve">| </w:t>
-      </w:r>
-      <w:r>
-        <w:t xml:space="preserve">striptags | </w:t>
-      </w:r>
-      <w:r>
-        <w:t>markdown</w:t>
-      </w:r>
-      <w:r>
-        <w:t xml:space="preserve"> }}</w:t>
-      </w:r>
-    </w:p>
-    <w:p>
-      <w:r>
+      <w:pPr>
+        <w:pStyle w:val="Normal"/>
+        <w:rPr/>
+      </w:pPr>
+      <w:r>
+        <w:rPr/>
+        <w:t>{{p mammoth.convert_to_markdown(c_file.path()).value | striptags | markdown }}</w:t>
+      </w:r>
+    </w:p>
+    <w:p>
+      <w:pPr>
+        <w:pStyle w:val="Normal"/>
+        <w:rPr/>
+      </w:pPr>
+      <w:r>
+        <w:rPr/>
         <w:t>{%p endfor %}</w:t>
       </w:r>
     </w:p>
     <w:p>
       <w:pPr>
+        <w:pStyle w:val="Normal"/>
         <w:rPr>
           <w:sz w:val="54"/>
           <w:szCs w:val="54"/>
         </w:rPr>
       </w:pPr>
-      <w:r>
-        <w:t>{%</w:t>
-      </w:r>
-      <w:r>
-        <w:t>p</w:t>
-      </w:r>
-      <w:r>
-        <w:t xml:space="preserve"> endfor %}</w:t>
-      </w:r>
-      <w:bookmarkEnd w:id="3"/>
+      <w:bookmarkStart w:id="6" w:name="MainText"/>
+      <w:r>
+        <w:rPr/>
+        <w:t>{%p endfor %}</w:t>
+      </w:r>
+      <w:bookmarkEnd w:id="6"/>
+    </w:p>
+    <w:p>
+      <w:pPr>
+        <w:pStyle w:val="Normal"/>
+        <w:rPr>
+          <w:sz w:val="54"/>
+          <w:szCs w:val="54"/>
+        </w:rPr>
+      </w:pPr>
+      <w:r>
+        <w:rPr/>
+      </w:r>
+    </w:p>
+    <w:p>
+      <w:pPr>
+        <w:pStyle w:val="Normal"/>
+        <w:spacing w:before="0" w:after="240"/>
+        <w:rPr>
+          <w:sz w:val="54"/>
+          <w:szCs w:val="54"/>
+        </w:rPr>
+      </w:pPr>
+      <w:r>
+        <w:rPr/>
+        <w:t xml:space="preserve">Retrieved at {{ format_datetime(current_datetime()) }} </w:t>
+      </w:r>
     </w:p>
     <w:sectPr>
+      <w:headerReference w:type="default" r:id="rId7"/>
+      <w:footerReference w:type="default" r:id="rId8"/>
+      <w:type w:val="nextPage"/>
       <w:pgSz w:w="11906" w:h="16838"/>
-      <w:pgMar w:top="1275" w:right="1440" w:bottom="1440" w:left="1440" w:header="720" w:footer="0" w:gutter="0"/>
-      <w:cols w:space="720"/>
-      <w:formProt w:val="0"/>
-      <w:docGrid w:linePitch="100" w:charSpace="8192"/>
+      <w:pgMar w:left="1440" w:right="1440" w:header="720" w:top="1275" w:footer="0" w:bottom="1440" w:gutter="0"/>
+      <w:pgNumType w:fmt="decimal"/>
+      <w:formProt w:val="false"/>
+      <w:textDirection w:val="lrTb"/>
+      <w:docGrid w:type="default" w:linePitch="100" w:charSpace="16384"/>
     </w:sectPr>
   </w:body>
 </w:document>
 </file>
 
-<file path=word/endnotes.xml><?xml version="1.0" encoding="utf-8"?>
-<w:endnotes xmlns:wpc="http://schemas.microsoft.com/office/word/2010/wordprocessingCanvas" xmlns:cx="http://schemas.microsoft.com/office/drawing/2014/chartex" xmlns:cx1="http://schemas.microsoft.com/office/drawing/2015/9/8/chartex" xmlns:cx2="http://schemas.microsoft.com/office/drawing/2015/10/21/chartex" xmlns:cx3="http://schemas.microsoft.com/office/drawing/2016/5/9/chartex" xmlns:cx4="http://schemas.microsoft.com/office/drawing/2016/5/10/chartex" xmlns:cx5="http://schemas.microsoft.com/office/drawing/2016/5/11/chartex" xmlns:cx6="http://schemas.microsoft.com/office/drawing/2016/5/12/chartex" xmlns:cx7="http://schemas.microsoft.com/office/drawing/2016/5/13/chartex" xmlns:cx8="http://schemas.microsoft.com/office/drawing/2016/5/14/chartex" xmlns:mc="http://schemas.openxmlformats.org/markup-compatibility/2006" xmlns:aink="http://schemas.microsoft.com/office/drawing/2016/ink" xmlns:am3d="http://schemas.microsoft.com/office/drawing/2017/model3d" xmlns:o="urn:schemas-microsoft-com:office:office" xmlns:r="http://schemas.openxmlformats.org/officeDocument/2006/relationships" xmlns:m="http://schemas.openxmlformats.org/officeDocument/2006/math" xmlns:v="urn:schemas-microsoft-com:vml" xmlns:wp14="http://schemas.microsoft.com/office/word/2010/wordprocessingDrawing" xmlns:wp="http://schemas.openxmlformats.org/drawingml/2006/wordprocessingDrawing" xmlns:w10="urn:schemas-microsoft-com:office:word" xmlns:w="http://schemas.openxmlformats.org/wordprocessingml/2006/main" xmlns:w14="http://schemas.microsoft.com/office/word/2010/wordml" xmlns:w15="http://schemas.microsoft.com/office/word/2012/wordml" xmlns:w16cex="http://schemas.microsoft.com/office/word/2018/wordml/cex" xmlns:w16cid="http://schemas.microsoft.com/office/word/2016/wordml/cid" xmlns:w16="http://schemas.microsoft.com/office/word/2018/wordml" xmlns:w16sdtdh="http://schemas.microsoft.com/office/word/2020/wordml/sdtdatahash" xmlns:w16se="http://schemas.microsoft.com/office/word/2015/wordml/symex" xmlns:wpg="http://schemas.microsoft.com/office/word/2010/wordprocessingGroup" xmlns:wpi="http://schemas.microsoft.com/office/word/2010/wordprocessingInk" xmlns:wne="http://schemas.microsoft.com/office/word/2006/wordml" xmlns:wps="http://schemas.microsoft.com/office/word/2010/wordprocessingShape" mc:Ignorable="w14 w15 w16se w16cid w16 w16cex w16sdtdh wp14">
-  <w:endnote w:type="separator" w:id="-1">
-    <w:p>
-      <w:pPr>
-        <w:spacing w:after="0"/>
-      </w:pPr>
-      <w:r>
-        <w:separator/>
-      </w:r>
-    </w:p>
-  </w:endnote>
-  <w:endnote w:type="continuationSeparator" w:id="0">
-    <w:p>
-      <w:pPr>
-        <w:spacing w:after="0"/>
-      </w:pPr>
-      <w:r>
-        <w:continuationSeparator/>
-      </w:r>
-    </w:p>
-  </w:endnote>
-</w:endnotes>
-</file>
-
 <file path=word/footer1.xml><?xml version="1.0" encoding="utf-8"?>
-<w:ftr xmlns:wpc="http://schemas.microsoft.com/office/word/2010/wordprocessingCanvas" xmlns:cx="http://schemas.microsoft.com/office/drawing/2014/chartex" xmlns:cx1="http://schemas.microsoft.com/office/drawing/2015/9/8/chartex" xmlns:cx2="http://schemas.microsoft.com/office/drawing/2015/10/21/chartex" xmlns:cx3="http://schemas.microsoft.com/office/drawing/2016/5/9/chartex" xmlns:cx4="http://schemas.microsoft.com/office/drawing/2016/5/10/chartex" xmlns:cx5="http://schemas.microsoft.com/office/drawing/2016/5/11/chartex" xmlns:cx6="http://schemas.microsoft.com/office/drawing/2016/5/12/chartex" xmlns:cx7="http://schemas.microsoft.com/office/drawing/2016/5/13/chartex" xmlns:cx8="http://schemas.microsoft.com/office/drawing/2016/5/14/chartex" xmlns:mc="http://schemas.openxmlformats.org/markup-compatibility/2006" xmlns:aink="http://schemas.microsoft.com/office/drawing/2016/ink" xmlns:am3d="http://schemas.microsoft.com/office/drawing/2017/model3d" xmlns:o="urn:schemas-microsoft-com:office:office" xmlns:r="http://schemas.openxmlformats.org/officeDocument/2006/relationships" xmlns:m="http://schemas.openxmlformats.org/officeDocument/2006/math" xmlns:v="urn:schemas-microsoft-com:vml" xmlns:wp14="http://schemas.microsoft.com/office/word/2010/wordprocessingDrawing" xmlns:wp="http://schemas.openxmlformats.org/drawingml/2006/wordprocessingDrawing" xmlns:w10="urn:schemas-microsoft-com:office:word" xmlns:w="http://schemas.openxmlformats.org/wordprocessingml/2006/main" xmlns:w14="http://schemas.microsoft.com/office/word/2010/wordml" xmlns:w15="http://schemas.microsoft.com/office/word/2012/wordml" xmlns:w16cex="http://schemas.microsoft.com/office/word/2018/wordml/cex" xmlns:w16cid="http://schemas.microsoft.com/office/word/2016/wordml/cid" xmlns:w16="http://schemas.microsoft.com/office/word/2018/wordml" xmlns:w16sdtdh="http://schemas.microsoft.com/office/word/2020/wordml/sdtdatahash" xmlns:w16se="http://schemas.microsoft.com/office/word/2015/wordml/symex" xmlns:wpg="http://schemas.microsoft.com/office/word/2010/wordprocessingGroup" xmlns:wpi="http://schemas.microsoft.com/office/word/2010/wordprocessingInk" xmlns:wne="http://schemas.microsoft.com/office/word/2006/wordml" xmlns:wps="http://schemas.microsoft.com/office/word/2010/wordprocessingShape" mc:Ignorable="w14 w15 w16se w16cid w16 w16cex w16sdtdh wp14">
+<w:ftr xmlns:o="urn:schemas-microsoft-com:office:office" xmlns:r="http://schemas.openxmlformats.org/officeDocument/2006/relationships" xmlns:v="urn:schemas-microsoft-com:vml" xmlns:w="http://schemas.openxmlformats.org/wordprocessingml/2006/main" xmlns:w10="urn:schemas-microsoft-com:office:word" xmlns:wp="http://schemas.openxmlformats.org/drawingml/2006/wordprocessingDrawing" xmlns:wps="http://schemas.microsoft.com/office/word/2010/wordprocessingShape" xmlns:wpg="http://schemas.microsoft.com/office/word/2010/wordprocessingGroup" xmlns:mc="http://schemas.openxmlformats.org/markup-compatibility/2006" xmlns:wp14="http://schemas.microsoft.com/office/word/2010/wordprocessingDrawing" xmlns:w14="http://schemas.microsoft.com/office/word/2010/wordml" mc:Ignorable="w14 wp14">
   <w:p>
     <w:pPr>
-      <w:pStyle w:val="LO-normal"/>
-    </w:pPr>
+      <w:pStyle w:val="LOnormal"/>
+      <w:widowControl/>
+      <w:suppressAutoHyphens w:val="true"/>
+      <w:bidi w:val="0"/>
+      <w:spacing w:before="0" w:after="240"/>
+      <w:jc w:val="both"/>
+      <w:rPr/>
+    </w:pPr>
+    <w:r>
+      <w:rPr/>
+    </w:r>
   </w:p>
 </w:ftr>
 </file>
 
 <file path=word/footer2.xml><?xml version="1.0" encoding="utf-8"?>
-<w:ftr xmlns:wpc="http://schemas.microsoft.com/office/word/2010/wordprocessingCanvas" xmlns:cx="http://schemas.microsoft.com/office/drawing/2014/chartex" xmlns:cx1="http://schemas.microsoft.com/office/drawing/2015/9/8/chartex" xmlns:cx2="http://schemas.microsoft.com/office/drawing/2015/10/21/chartex" xmlns:cx3="http://schemas.microsoft.com/office/drawing/2016/5/9/chartex" xmlns:cx4="http://schemas.microsoft.com/office/drawing/2016/5/10/chartex" xmlns:cx5="http://schemas.microsoft.com/office/drawing/2016/5/11/chartex" xmlns:cx6="http://schemas.microsoft.com/office/drawing/2016/5/12/chartex" xmlns:cx7="http://schemas.microsoft.com/office/drawing/2016/5/13/chartex" xmlns:cx8="http://schemas.microsoft.com/office/drawing/2016/5/14/chartex" xmlns:mc="http://schemas.openxmlformats.org/markup-compatibility/2006" xmlns:aink="http://schemas.microsoft.com/office/drawing/2016/ink" xmlns:am3d="http://schemas.microsoft.com/office/drawing/2017/model3d" xmlns:o="urn:schemas-microsoft-com:office:office" xmlns:r="http://schemas.openxmlformats.org/officeDocument/2006/relationships" xmlns:m="http://schemas.openxmlformats.org/officeDocument/2006/math" xmlns:v="urn:schemas-microsoft-com:vml" xmlns:wp14="http://schemas.microsoft.com/office/word/2010/wordprocessingDrawing" xmlns:wp="http://schemas.openxmlformats.org/drawingml/2006/wordprocessingDrawing" xmlns:w10="urn:schemas-microsoft-com:office:word" xmlns:w="http://schemas.openxmlformats.org/wordprocessingml/2006/main" xmlns:w14="http://schemas.microsoft.com/office/word/2010/wordml" xmlns:w15="http://schemas.microsoft.com/office/word/2012/wordml" xmlns:w16cex="http://schemas.microsoft.com/office/word/2018/wordml/cex" xmlns:w16cid="http://schemas.microsoft.com/office/word/2016/wordml/cid" xmlns:w16="http://schemas.microsoft.com/office/word/2018/wordml" xmlns:w16sdtdh="http://schemas.microsoft.com/office/word/2020/wordml/sdtdatahash" xmlns:w16se="http://schemas.microsoft.com/office/word/2015/wordml/symex" xmlns:wpg="http://schemas.microsoft.com/office/word/2010/wordprocessingGroup" xmlns:wpi="http://schemas.microsoft.com/office/word/2010/wordprocessingInk" xmlns:wne="http://schemas.microsoft.com/office/word/2006/wordml" xmlns:wps="http://schemas.microsoft.com/office/word/2010/wordprocessingShape" mc:Ignorable="w14 w15 w16se w16cid w16 w16cex w16sdtdh wp14">
+<w:ftr xmlns:o="urn:schemas-microsoft-com:office:office" xmlns:r="http://schemas.openxmlformats.org/officeDocument/2006/relationships" xmlns:v="urn:schemas-microsoft-com:vml" xmlns:w="http://schemas.openxmlformats.org/wordprocessingml/2006/main" xmlns:w10="urn:schemas-microsoft-com:office:word" xmlns:wp="http://schemas.openxmlformats.org/drawingml/2006/wordprocessingDrawing" xmlns:wps="http://schemas.microsoft.com/office/word/2010/wordprocessingShape" xmlns:wpg="http://schemas.microsoft.com/office/word/2010/wordprocessingGroup" xmlns:mc="http://schemas.openxmlformats.org/markup-compatibility/2006" xmlns:wp14="http://schemas.microsoft.com/office/word/2010/wordprocessingDrawing" xmlns:w14="http://schemas.microsoft.com/office/word/2010/wordml" mc:Ignorable="w14 wp14">
   <w:p>
     <w:pPr>
-      <w:pStyle w:val="LO-normal"/>
-    </w:pPr>
+      <w:pStyle w:val="LOnormal"/>
+      <w:widowControl/>
+      <w:suppressAutoHyphens w:val="true"/>
+      <w:bidi w:val="0"/>
+      <w:spacing w:before="0" w:after="240"/>
+      <w:jc w:val="both"/>
+      <w:rPr/>
+    </w:pPr>
+    <w:r>
+      <w:rPr/>
+    </w:r>
   </w:p>
 </w:ftr>
 </file>
 
-<file path=word/footnotes.xml><?xml version="1.0" encoding="utf-8"?>
-<w:footnotes xmlns:wpc="http://schemas.microsoft.com/office/word/2010/wordprocessingCanvas" xmlns:cx="http://schemas.microsoft.com/office/drawing/2014/chartex" xmlns:cx1="http://schemas.microsoft.com/office/drawing/2015/9/8/chartex" xmlns:cx2="http://schemas.microsoft.com/office/drawing/2015/10/21/chartex" xmlns:cx3="http://schemas.microsoft.com/office/drawing/2016/5/9/chartex" xmlns:cx4="http://schemas.microsoft.com/office/drawing/2016/5/10/chartex" xmlns:cx5="http://schemas.microsoft.com/office/drawing/2016/5/11/chartex" xmlns:cx6="http://schemas.microsoft.com/office/drawing/2016/5/12/chartex" xmlns:cx7="http://schemas.microsoft.com/office/drawing/2016/5/13/chartex" xmlns:cx8="http://schemas.microsoft.com/office/drawing/2016/5/14/chartex" xmlns:mc="http://schemas.openxmlformats.org/markup-compatibility/2006" xmlns:aink="http://schemas.microsoft.com/office/drawing/2016/ink" xmlns:am3d="http://schemas.microsoft.com/office/drawing/2017/model3d" xmlns:o="urn:schemas-microsoft-com:office:office" xmlns:r="http://schemas.openxmlformats.org/officeDocument/2006/relationships" xmlns:m="http://schemas.openxmlformats.org/officeDocument/2006/math" xmlns:v="urn:schemas-microsoft-com:vml" xmlns:wp14="http://schemas.microsoft.com/office/word/2010/wordprocessingDrawing" xmlns:wp="http://schemas.openxmlformats.org/drawingml/2006/wordprocessingDrawing" xmlns:w10="urn:schemas-microsoft-com:office:word" xmlns:w="http://schemas.openxmlformats.org/wordprocessingml/2006/main" xmlns:w14="http://schemas.microsoft.com/office/word/2010/wordml" xmlns:w15="http://schemas.microsoft.com/office/word/2012/wordml" xmlns:w16cex="http://schemas.microsoft.com/office/word/2018/wordml/cex" xmlns:w16cid="http://schemas.microsoft.com/office/word/2016/wordml/cid" xmlns:w16="http://schemas.microsoft.com/office/word/2018/wordml" xmlns:w16sdtdh="http://schemas.microsoft.com/office/word/2020/wordml/sdtdatahash" xmlns:w16se="http://schemas.microsoft.com/office/word/2015/wordml/symex" xmlns:wpg="http://schemas.microsoft.com/office/word/2010/wordprocessingGroup" xmlns:wpi="http://schemas.microsoft.com/office/word/2010/wordprocessingInk" xmlns:wne="http://schemas.microsoft.com/office/word/2006/wordml" xmlns:wps="http://schemas.microsoft.com/office/word/2010/wordprocessingShape" mc:Ignorable="w14 w15 w16se w16cid w16 w16cex w16sdtdh wp14">
-  <w:footnote w:type="separator" w:id="-1">
-    <w:p>
-      <w:pPr>
-        <w:spacing w:after="0"/>
-      </w:pPr>
-      <w:r>
-        <w:separator/>
-      </w:r>
-    </w:p>
-  </w:footnote>
-  <w:footnote w:type="continuationSeparator" w:id="0">
-    <w:p>
-      <w:pPr>
-        <w:spacing w:after="0"/>
-      </w:pPr>
-      <w:r>
-        <w:continuationSeparator/>
-      </w:r>
-    </w:p>
-  </w:footnote>
-</w:footnotes>
+<file path=word/footer3.xml><?xml version="1.0" encoding="utf-8"?>
+<w:ftr xmlns:o="urn:schemas-microsoft-com:office:office" xmlns:r="http://schemas.openxmlformats.org/officeDocument/2006/relationships" xmlns:v="urn:schemas-microsoft-com:vml" xmlns:w="http://schemas.openxmlformats.org/wordprocessingml/2006/main" xmlns:w10="urn:schemas-microsoft-com:office:word" xmlns:wp="http://schemas.openxmlformats.org/drawingml/2006/wordprocessingDrawing" xmlns:wps="http://schemas.microsoft.com/office/word/2010/wordprocessingShape" xmlns:wpg="http://schemas.microsoft.com/office/word/2010/wordprocessingGroup" xmlns:mc="http://schemas.openxmlformats.org/markup-compatibility/2006" xmlns:wp14="http://schemas.microsoft.com/office/word/2010/wordprocessingDrawing" xmlns:w14="http://schemas.microsoft.com/office/word/2010/wordml" mc:Ignorable="w14 wp14">
+  <w:p>
+    <w:pPr>
+      <w:pStyle w:val="LOnormal"/>
+      <w:widowControl/>
+      <w:suppressAutoHyphens w:val="true"/>
+      <w:bidi w:val="0"/>
+      <w:spacing w:before="0" w:after="240"/>
+      <w:jc w:val="both"/>
+      <w:rPr/>
+    </w:pPr>
+    <w:r>
+      <w:rPr/>
+    </w:r>
+  </w:p>
+</w:ftr>
 </file>
 
 <file path=word/header1.xml><?xml version="1.0" encoding="utf-8"?>
-<w:hdr xmlns:wpc="http://schemas.microsoft.com/office/word/2010/wordprocessingCanvas" xmlns:cx="http://schemas.microsoft.com/office/drawing/2014/chartex" xmlns:cx1="http://schemas.microsoft.com/office/drawing/2015/9/8/chartex" xmlns:cx2="http://schemas.microsoft.com/office/drawing/2015/10/21/chartex" xmlns:cx3="http://schemas.microsoft.com/office/drawing/2016/5/9/chartex" xmlns:cx4="http://schemas.microsoft.com/office/drawing/2016/5/10/chartex" xmlns:cx5="http://schemas.microsoft.com/office/drawing/2016/5/11/chartex" xmlns:cx6="http://schemas.microsoft.com/office/drawing/2016/5/12/chartex" xmlns:cx7="http://schemas.microsoft.com/office/drawing/2016/5/13/chartex" xmlns:cx8="http://schemas.microsoft.com/office/drawing/2016/5/14/chartex" xmlns:mc="http://schemas.openxmlformats.org/markup-compatibility/2006" xmlns:aink="http://schemas.microsoft.com/office/drawing/2016/ink" xmlns:am3d="http://schemas.microsoft.com/office/drawing/2017/model3d" xmlns:o="urn:schemas-microsoft-com:office:office" xmlns:r="http://schemas.openxmlformats.org/officeDocument/2006/relationships" xmlns:m="http://schemas.openxmlformats.org/officeDocument/2006/math" xmlns:v="urn:schemas-microsoft-com:vml" xmlns:wp14="http://schemas.microsoft.com/office/word/2010/wordprocessingDrawing" xmlns:wp="http://schemas.openxmlformats.org/drawingml/2006/wordprocessingDrawing" xmlns:w10="urn:schemas-microsoft-com:office:word" xmlns:w="http://schemas.openxmlformats.org/wordprocessingml/2006/main" xmlns:w14="http://schemas.microsoft.com/office/word/2010/wordml" xmlns:w15="http://schemas.microsoft.com/office/word/2012/wordml" xmlns:w16cex="http://schemas.microsoft.com/office/word/2018/wordml/cex" xmlns:w16cid="http://schemas.microsoft.com/office/word/2016/wordml/cid" xmlns:w16="http://schemas.microsoft.com/office/word/2018/wordml" xmlns:w16sdtdh="http://schemas.microsoft.com/office/word/2020/wordml/sdtdatahash" xmlns:w16se="http://schemas.microsoft.com/office/word/2015/wordml/symex" xmlns:wpg="http://schemas.microsoft.com/office/word/2010/wordprocessingGroup" xmlns:wpi="http://schemas.microsoft.com/office/word/2010/wordprocessingInk" xmlns:wne="http://schemas.microsoft.com/office/word/2006/wordml" xmlns:wps="http://schemas.microsoft.com/office/word/2010/wordprocessingShape" mc:Ignorable="w14 w15 w16se w16cid w16 w16cex w16sdtdh wp14">
+<w:hdr xmlns:o="urn:schemas-microsoft-com:office:office" xmlns:r="http://schemas.openxmlformats.org/officeDocument/2006/relationships" xmlns:v="urn:schemas-microsoft-com:vml" xmlns:w="http://schemas.openxmlformats.org/wordprocessingml/2006/main" xmlns:w10="urn:schemas-microsoft-com:office:word" xmlns:wp="http://schemas.openxmlformats.org/drawingml/2006/wordprocessingDrawing" xmlns:wps="http://schemas.microsoft.com/office/word/2010/wordprocessingShape" xmlns:wpg="http://schemas.microsoft.com/office/word/2010/wordprocessingGroup" xmlns:mc="http://schemas.openxmlformats.org/markup-compatibility/2006" xmlns:wp14="http://schemas.microsoft.com/office/word/2010/wordprocessingDrawing" xmlns:w14="http://schemas.microsoft.com/office/word/2010/wordml" mc:Ignorable="w14 wp14">
   <w:p>
     <w:pPr>
-      <w:pStyle w:val="LO-normal"/>
+      <w:pStyle w:val="LOnormal"/>
+      <w:widowControl/>
+      <w:suppressAutoHyphens w:val="true"/>
+      <w:bidi w:val="0"/>
+      <w:spacing w:before="0" w:after="240"/>
+      <w:jc w:val="both"/>
+      <w:rPr/>
     </w:pPr>
     <w:r>
-      <w:rPr>
-        <w:noProof/>
-      </w:rPr>
+      <w:rPr/>
       <w:drawing>
-        <wp:anchor distT="0" distB="0" distL="0" distR="0" simplePos="0" relativeHeight="2" behindDoc="1" locked="0" layoutInCell="1" allowOverlap="1" wp14:anchorId="1E24AC9A" wp14:editId="7FFE43A4">
+        <wp:anchor behindDoc="1" distT="0" distB="0" distL="0" distR="0" simplePos="0" locked="0" layoutInCell="1" allowOverlap="1" relativeHeight="2">
           <wp:simplePos x="0" y="0"/>
           <wp:positionH relativeFrom="page">
             <wp:posOffset>-1495425</wp:posOffset>
@@ -528,7 +530,7 @@
           <wp:extent cx="7560310" cy="10687050"/>
           <wp:effectExtent l="0" t="0" r="0" b="0"/>
           <wp:wrapNone/>
-          <wp:docPr id="4" name="image4.png"/>
+          <wp:docPr id="2" name="image4.png" descr=""/>
           <wp:cNvGraphicFramePr>
             <a:graphicFrameLocks xmlns:a="http://schemas.openxmlformats.org/drawingml/2006/main" noChangeAspect="1"/>
           </wp:cNvGraphicFramePr>
@@ -536,14 +538,14 @@
             <a:graphicData uri="http://schemas.openxmlformats.org/drawingml/2006/picture">
               <pic:pic xmlns:pic="http://schemas.openxmlformats.org/drawingml/2006/picture">
                 <pic:nvPicPr>
-                  <pic:cNvPr id="2" name="image4.png"/>
+                  <pic:cNvPr id="2" name="image4.png" descr=""/>
                   <pic:cNvPicPr>
                     <a:picLocks noChangeAspect="1" noChangeArrowheads="1"/>
                   </pic:cNvPicPr>
                 </pic:nvPicPr>
                 <pic:blipFill>
                   <a:blip r:embed="rId1"/>
-                  <a:srcRect l="5607" r="5607"/>
+                  <a:srcRect l="5607" t="0" r="5607" b="0"/>
                   <a:stretch>
                     <a:fillRect/>
                   </a:stretch>
@@ -568,314 +570,69 @@
 </file>
 
 <file path=word/header2.xml><?xml version="1.0" encoding="utf-8"?>
-<w:hdr xmlns:wpc="http://schemas.microsoft.com/office/word/2010/wordprocessingCanvas" xmlns:cx="http://schemas.microsoft.com/office/drawing/2014/chartex" xmlns:cx1="http://schemas.microsoft.com/office/drawing/2015/9/8/chartex" xmlns:cx2="http://schemas.microsoft.com/office/drawing/2015/10/21/chartex" xmlns:cx3="http://schemas.microsoft.com/office/drawing/2016/5/9/chartex" xmlns:cx4="http://schemas.microsoft.com/office/drawing/2016/5/10/chartex" xmlns:cx5="http://schemas.microsoft.com/office/drawing/2016/5/11/chartex" xmlns:cx6="http://schemas.microsoft.com/office/drawing/2016/5/12/chartex" xmlns:cx7="http://schemas.microsoft.com/office/drawing/2016/5/13/chartex" xmlns:cx8="http://schemas.microsoft.com/office/drawing/2016/5/14/chartex" xmlns:mc="http://schemas.openxmlformats.org/markup-compatibility/2006" xmlns:aink="http://schemas.microsoft.com/office/drawing/2016/ink" xmlns:am3d="http://schemas.microsoft.com/office/drawing/2017/model3d" xmlns:o="urn:schemas-microsoft-com:office:office" xmlns:r="http://schemas.openxmlformats.org/officeDocument/2006/relationships" xmlns:m="http://schemas.openxmlformats.org/officeDocument/2006/math" xmlns:v="urn:schemas-microsoft-com:vml" xmlns:wp14="http://schemas.microsoft.com/office/word/2010/wordprocessingDrawing" xmlns:wp="http://schemas.openxmlformats.org/drawingml/2006/wordprocessingDrawing" xmlns:w10="urn:schemas-microsoft-com:office:word" xmlns:w="http://schemas.openxmlformats.org/wordprocessingml/2006/main" xmlns:w14="http://schemas.microsoft.com/office/word/2010/wordml" xmlns:w15="http://schemas.microsoft.com/office/word/2012/wordml" xmlns:w16cex="http://schemas.microsoft.com/office/word/2018/wordml/cex" xmlns:w16cid="http://schemas.microsoft.com/office/word/2016/wordml/cid" xmlns:w16="http://schemas.microsoft.com/office/word/2018/wordml" xmlns:w16sdtdh="http://schemas.microsoft.com/office/word/2020/wordml/sdtdatahash" xmlns:w16se="http://schemas.microsoft.com/office/word/2015/wordml/symex" xmlns:wpg="http://schemas.microsoft.com/office/word/2010/wordprocessingGroup" xmlns:wpi="http://schemas.microsoft.com/office/word/2010/wordprocessingInk" xmlns:wne="http://schemas.microsoft.com/office/word/2006/wordml" xmlns:wps="http://schemas.microsoft.com/office/word/2010/wordprocessingShape" mc:Ignorable="w14 w15 w16se w16cid w16 w16cex w16sdtdh wp14">
+<w:hdr xmlns:o="urn:schemas-microsoft-com:office:office" xmlns:r="http://schemas.openxmlformats.org/officeDocument/2006/relationships" xmlns:v="urn:schemas-microsoft-com:vml" xmlns:w="http://schemas.openxmlformats.org/wordprocessingml/2006/main" xmlns:w10="urn:schemas-microsoft-com:office:word" xmlns:wp="http://schemas.openxmlformats.org/drawingml/2006/wordprocessingDrawing" xmlns:wps="http://schemas.microsoft.com/office/word/2010/wordprocessingShape" xmlns:wpg="http://schemas.microsoft.com/office/word/2010/wordprocessingGroup" xmlns:mc="http://schemas.openxmlformats.org/markup-compatibility/2006" xmlns:wp14="http://schemas.microsoft.com/office/word/2010/wordprocessingDrawing" xmlns:w14="http://schemas.microsoft.com/office/word/2010/wordml" mc:Ignorable="w14 wp14">
   <w:p>
     <w:pPr>
-      <w:pStyle w:val="LO-normal"/>
-    </w:pPr>
+      <w:pStyle w:val="LOnormal"/>
+      <w:widowControl/>
+      <w:suppressAutoHyphens w:val="true"/>
+      <w:bidi w:val="0"/>
+      <w:spacing w:before="0" w:after="240"/>
+      <w:jc w:val="both"/>
+      <w:rPr/>
+    </w:pPr>
+    <w:r>
+      <w:rPr/>
+    </w:r>
   </w:p>
 </w:hdr>
 </file>
 
-<file path=word/numbering.xml><?xml version="1.0" encoding="utf-8"?>
-<w:numbering xmlns:wpc="http://schemas.microsoft.com/office/word/2010/wordprocessingCanvas" xmlns:cx="http://schemas.microsoft.com/office/drawing/2014/chartex" xmlns:cx1="http://schemas.microsoft.com/office/drawing/2015/9/8/chartex" xmlns:cx2="http://schemas.microsoft.com/office/drawing/2015/10/21/chartex" xmlns:cx3="http://schemas.microsoft.com/office/drawing/2016/5/9/chartex" xmlns:cx4="http://schemas.microsoft.com/office/drawing/2016/5/10/chartex" xmlns:cx5="http://schemas.microsoft.com/office/drawing/2016/5/11/chartex" xmlns:cx6="http://schemas.microsoft.com/office/drawing/2016/5/12/chartex" xmlns:cx7="http://schemas.microsoft.com/office/drawing/2016/5/13/chartex" xmlns:cx8="http://schemas.microsoft.com/office/drawing/2016/5/14/chartex" xmlns:mc="http://schemas.openxmlformats.org/markup-compatibility/2006" xmlns:aink="http://schemas.microsoft.com/office/drawing/2016/ink" xmlns:am3d="http://schemas.microsoft.com/office/drawing/2017/model3d" xmlns:o="urn:schemas-microsoft-com:office:office" xmlns:r="http://schemas.openxmlformats.org/officeDocument/2006/relationships" xmlns:m="http://schemas.openxmlformats.org/officeDocument/2006/math" xmlns:v="urn:schemas-microsoft-com:vml" xmlns:wp14="http://schemas.microsoft.com/office/word/2010/wordprocessingDrawing" xmlns:wp="http://schemas.openxmlformats.org/drawingml/2006/wordprocessingDrawing" xmlns:w10="urn:schemas-microsoft-com:office:word" xmlns:w="http://schemas.openxmlformats.org/wordprocessingml/2006/main" xmlns:w14="http://schemas.microsoft.com/office/word/2010/wordml" xmlns:w15="http://schemas.microsoft.com/office/word/2012/wordml" xmlns:w16cex="http://schemas.microsoft.com/office/word/2018/wordml/cex" xmlns:w16cid="http://schemas.microsoft.com/office/word/2016/wordml/cid" xmlns:w16="http://schemas.microsoft.com/office/word/2018/wordml" xmlns:w16sdtdh="http://schemas.microsoft.com/office/word/2020/wordml/sdtdatahash" xmlns:w16se="http://schemas.microsoft.com/office/word/2015/wordml/symex" xmlns:wpg="http://schemas.microsoft.com/office/word/2010/wordprocessingGroup" xmlns:wpi="http://schemas.microsoft.com/office/word/2010/wordprocessingInk" xmlns:wne="http://schemas.microsoft.com/office/word/2006/wordml" xmlns:wps="http://schemas.microsoft.com/office/word/2010/wordprocessingShape" mc:Ignorable="w14 w15 w16se w16cid w16 w16cex w16sdtdh wp14">
-  <w:abstractNum w:abstractNumId="0" w15:restartNumberingAfterBreak="0">
-    <w:nsid w:val="377A08D8"/>
-    <w:multiLevelType w:val="multilevel"/>
-    <w:tmpl w:val="DBE4542C"/>
-    <w:lvl w:ilvl="0">
-      <w:start w:val="1"/>
-      <w:numFmt w:val="bullet"/>
-      <w:lvlText w:val=""/>
-      <w:lvlJc w:val="left"/>
-      <w:pPr>
-        <w:tabs>
-          <w:tab w:val="num" w:pos="720"/>
-        </w:tabs>
-        <w:ind w:left="720" w:hanging="360"/>
-      </w:pPr>
-      <w:rPr>
-        <w:rFonts w:ascii="Symbol" w:hAnsi="Symbol" w:cs="Symbol" w:hint="default"/>
-      </w:rPr>
-    </w:lvl>
-    <w:lvl w:ilvl="1">
-      <w:start w:val="1"/>
-      <w:numFmt w:val="bullet"/>
-      <w:lvlText w:val="◦"/>
-      <w:lvlJc w:val="left"/>
-      <w:pPr>
-        <w:tabs>
-          <w:tab w:val="num" w:pos="1080"/>
-        </w:tabs>
-        <w:ind w:left="1080" w:hanging="360"/>
-      </w:pPr>
-      <w:rPr>
-        <w:rFonts w:ascii="OpenSymbol" w:hAnsi="OpenSymbol" w:cs="OpenSymbol" w:hint="default"/>
-      </w:rPr>
-    </w:lvl>
-    <w:lvl w:ilvl="2">
-      <w:start w:val="1"/>
-      <w:numFmt w:val="bullet"/>
-      <w:lvlText w:val="▪"/>
-      <w:lvlJc w:val="left"/>
-      <w:pPr>
-        <w:tabs>
-          <w:tab w:val="num" w:pos="1440"/>
-        </w:tabs>
-        <w:ind w:left="1440" w:hanging="360"/>
-      </w:pPr>
-      <w:rPr>
-        <w:rFonts w:ascii="OpenSymbol" w:hAnsi="OpenSymbol" w:cs="OpenSymbol" w:hint="default"/>
-      </w:rPr>
-    </w:lvl>
-    <w:lvl w:ilvl="3">
-      <w:start w:val="1"/>
-      <w:numFmt w:val="bullet"/>
-      <w:lvlText w:val=""/>
-      <w:lvlJc w:val="left"/>
-      <w:pPr>
-        <w:tabs>
-          <w:tab w:val="num" w:pos="1800"/>
-        </w:tabs>
-        <w:ind w:left="1800" w:hanging="360"/>
-      </w:pPr>
-      <w:rPr>
-        <w:rFonts w:ascii="Symbol" w:hAnsi="Symbol" w:cs="Symbol" w:hint="default"/>
-      </w:rPr>
-    </w:lvl>
-    <w:lvl w:ilvl="4">
-      <w:start w:val="1"/>
-      <w:numFmt w:val="bullet"/>
-      <w:lvlText w:val="◦"/>
-      <w:lvlJc w:val="left"/>
-      <w:pPr>
-        <w:tabs>
-          <w:tab w:val="num" w:pos="2160"/>
-        </w:tabs>
-        <w:ind w:left="2160" w:hanging="360"/>
-      </w:pPr>
-      <w:rPr>
-        <w:rFonts w:ascii="OpenSymbol" w:hAnsi="OpenSymbol" w:cs="OpenSymbol" w:hint="default"/>
-      </w:rPr>
-    </w:lvl>
-    <w:lvl w:ilvl="5">
-      <w:start w:val="1"/>
-      <w:numFmt w:val="bullet"/>
-      <w:lvlText w:val="▪"/>
-      <w:lvlJc w:val="left"/>
-      <w:pPr>
-        <w:tabs>
-          <w:tab w:val="num" w:pos="2520"/>
-        </w:tabs>
-        <w:ind w:left="2520" w:hanging="360"/>
-      </w:pPr>
-      <w:rPr>
-        <w:rFonts w:ascii="OpenSymbol" w:hAnsi="OpenSymbol" w:cs="OpenSymbol" w:hint="default"/>
-      </w:rPr>
-    </w:lvl>
-    <w:lvl w:ilvl="6">
-      <w:start w:val="1"/>
-      <w:numFmt w:val="bullet"/>
-      <w:lvlText w:val=""/>
-      <w:lvlJc w:val="left"/>
-      <w:pPr>
-        <w:tabs>
-          <w:tab w:val="num" w:pos="2880"/>
-        </w:tabs>
-        <w:ind w:left="2880" w:hanging="360"/>
-      </w:pPr>
-      <w:rPr>
-        <w:rFonts w:ascii="Symbol" w:hAnsi="Symbol" w:cs="Symbol" w:hint="default"/>
-      </w:rPr>
-    </w:lvl>
-    <w:lvl w:ilvl="7">
-      <w:start w:val="1"/>
-      <w:numFmt w:val="bullet"/>
-      <w:lvlText w:val="◦"/>
-      <w:lvlJc w:val="left"/>
-      <w:pPr>
-        <w:tabs>
-          <w:tab w:val="num" w:pos="3240"/>
-        </w:tabs>
-        <w:ind w:left="3240" w:hanging="360"/>
-      </w:pPr>
-      <w:rPr>
-        <w:rFonts w:ascii="OpenSymbol" w:hAnsi="OpenSymbol" w:cs="OpenSymbol" w:hint="default"/>
-      </w:rPr>
-    </w:lvl>
-    <w:lvl w:ilvl="8">
-      <w:start w:val="1"/>
-      <w:numFmt w:val="bullet"/>
-      <w:lvlText w:val="▪"/>
-      <w:lvlJc w:val="left"/>
-      <w:pPr>
-        <w:tabs>
-          <w:tab w:val="num" w:pos="3600"/>
-        </w:tabs>
-        <w:ind w:left="3600" w:hanging="360"/>
-      </w:pPr>
-      <w:rPr>
-        <w:rFonts w:ascii="OpenSymbol" w:hAnsi="OpenSymbol" w:cs="OpenSymbol" w:hint="default"/>
-      </w:rPr>
-    </w:lvl>
-  </w:abstractNum>
-  <w:abstractNum w:abstractNumId="1" w15:restartNumberingAfterBreak="0">
-    <w:nsid w:val="3FBD7AC0"/>
-    <w:multiLevelType w:val="multilevel"/>
-    <w:tmpl w:val="FA529D20"/>
-    <w:lvl w:ilvl="0">
-      <w:start w:val="1"/>
-      <w:numFmt w:val="none"/>
-      <w:suff w:val="nothing"/>
-      <w:lvlText w:val=""/>
-      <w:lvlJc w:val="left"/>
-      <w:pPr>
-        <w:tabs>
-          <w:tab w:val="num" w:pos="0"/>
-        </w:tabs>
-        <w:ind w:left="0" w:firstLine="0"/>
-      </w:pPr>
-    </w:lvl>
-    <w:lvl w:ilvl="1">
-      <w:start w:val="1"/>
-      <w:numFmt w:val="none"/>
-      <w:suff w:val="nothing"/>
-      <w:lvlText w:val=""/>
-      <w:lvlJc w:val="left"/>
-      <w:pPr>
-        <w:tabs>
-          <w:tab w:val="num" w:pos="0"/>
-        </w:tabs>
-        <w:ind w:left="0" w:firstLine="0"/>
-      </w:pPr>
-    </w:lvl>
-    <w:lvl w:ilvl="2">
-      <w:start w:val="1"/>
-      <w:numFmt w:val="none"/>
-      <w:suff w:val="nothing"/>
-      <w:lvlText w:val=""/>
-      <w:lvlJc w:val="left"/>
-      <w:pPr>
-        <w:tabs>
-          <w:tab w:val="num" w:pos="0"/>
-        </w:tabs>
-        <w:ind w:left="0" w:firstLine="0"/>
-      </w:pPr>
-    </w:lvl>
-    <w:lvl w:ilvl="3">
-      <w:start w:val="1"/>
-      <w:numFmt w:val="none"/>
-      <w:suff w:val="nothing"/>
-      <w:lvlText w:val=""/>
-      <w:lvlJc w:val="left"/>
-      <w:pPr>
-        <w:tabs>
-          <w:tab w:val="num" w:pos="0"/>
-        </w:tabs>
-        <w:ind w:left="0" w:firstLine="0"/>
-      </w:pPr>
-    </w:lvl>
-    <w:lvl w:ilvl="4">
-      <w:start w:val="1"/>
-      <w:numFmt w:val="none"/>
-      <w:suff w:val="nothing"/>
-      <w:lvlText w:val=""/>
-      <w:lvlJc w:val="left"/>
-      <w:pPr>
-        <w:tabs>
-          <w:tab w:val="num" w:pos="0"/>
-        </w:tabs>
-        <w:ind w:left="0" w:firstLine="0"/>
-      </w:pPr>
-    </w:lvl>
-    <w:lvl w:ilvl="5">
-      <w:start w:val="1"/>
-      <w:numFmt w:val="none"/>
-      <w:suff w:val="nothing"/>
-      <w:lvlText w:val=""/>
-      <w:lvlJc w:val="left"/>
-      <w:pPr>
-        <w:tabs>
-          <w:tab w:val="num" w:pos="0"/>
-        </w:tabs>
-        <w:ind w:left="0" w:firstLine="0"/>
-      </w:pPr>
-    </w:lvl>
-    <w:lvl w:ilvl="6">
-      <w:start w:val="1"/>
-      <w:numFmt w:val="none"/>
-      <w:suff w:val="nothing"/>
-      <w:lvlText w:val=""/>
-      <w:lvlJc w:val="left"/>
-      <w:pPr>
-        <w:tabs>
-          <w:tab w:val="num" w:pos="0"/>
-        </w:tabs>
-        <w:ind w:left="0" w:firstLine="0"/>
-      </w:pPr>
-    </w:lvl>
-    <w:lvl w:ilvl="7">
-      <w:start w:val="1"/>
-      <w:numFmt w:val="none"/>
-      <w:suff w:val="nothing"/>
-      <w:lvlText w:val=""/>
-      <w:lvlJc w:val="left"/>
-      <w:pPr>
-        <w:tabs>
-          <w:tab w:val="num" w:pos="0"/>
-        </w:tabs>
-        <w:ind w:left="0" w:firstLine="0"/>
-      </w:pPr>
-    </w:lvl>
-    <w:lvl w:ilvl="8">
-      <w:start w:val="1"/>
-      <w:numFmt w:val="none"/>
-      <w:suff w:val="nothing"/>
-      <w:lvlText w:val=""/>
-      <w:lvlJc w:val="left"/>
-      <w:pPr>
-        <w:tabs>
-          <w:tab w:val="num" w:pos="0"/>
-        </w:tabs>
-        <w:ind w:left="0" w:firstLine="0"/>
-      </w:pPr>
-    </w:lvl>
-  </w:abstractNum>
-  <w:num w:numId="1">
-    <w:abstractNumId w:val="0"/>
-  </w:num>
-  <w:num w:numId="2">
-    <w:abstractNumId w:val="1"/>
-  </w:num>
-</w:numbering>
+<file path=word/header3.xml><?xml version="1.0" encoding="utf-8"?>
+<w:hdr xmlns:o="urn:schemas-microsoft-com:office:office" xmlns:r="http://schemas.openxmlformats.org/officeDocument/2006/relationships" xmlns:v="urn:schemas-microsoft-com:vml" xmlns:w="http://schemas.openxmlformats.org/wordprocessingml/2006/main" xmlns:w10="urn:schemas-microsoft-com:office:word" xmlns:wp="http://schemas.openxmlformats.org/drawingml/2006/wordprocessingDrawing" xmlns:wps="http://schemas.microsoft.com/office/word/2010/wordprocessingShape" xmlns:wpg="http://schemas.microsoft.com/office/word/2010/wordprocessingGroup" xmlns:mc="http://schemas.openxmlformats.org/markup-compatibility/2006" xmlns:wp14="http://schemas.microsoft.com/office/word/2010/wordprocessingDrawing" xmlns:w14="http://schemas.microsoft.com/office/word/2010/wordml" mc:Ignorable="w14 wp14">
+  <w:p>
+    <w:pPr>
+      <w:pStyle w:val="LOnormal"/>
+      <w:widowControl/>
+      <w:suppressAutoHyphens w:val="true"/>
+      <w:bidi w:val="0"/>
+      <w:spacing w:before="0" w:after="240"/>
+      <w:jc w:val="both"/>
+      <w:rPr/>
+    </w:pPr>
+    <w:r>
+      <w:rPr/>
+    </w:r>
+  </w:p>
+</w:hdr>
 </file>
 
 <file path=word/styles.xml><?xml version="1.0" encoding="utf-8"?>
-<w:styles xmlns:mc="http://schemas.openxmlformats.org/markup-compatibility/2006" xmlns:r="http://schemas.openxmlformats.org/officeDocument/2006/relationships" xmlns:w="http://schemas.openxmlformats.org/wordprocessingml/2006/main" xmlns:w14="http://schemas.microsoft.com/office/word/2010/wordml" xmlns:w15="http://schemas.microsoft.com/office/word/2012/wordml" xmlns:w16cex="http://schemas.microsoft.com/office/word/2018/wordml/cex" xmlns:w16cid="http://schemas.microsoft.com/office/word/2016/wordml/cid" xmlns:w16="http://schemas.microsoft.com/office/word/2018/wordml" xmlns:w16sdtdh="http://schemas.microsoft.com/office/word/2020/wordml/sdtdatahash" xmlns:w16se="http://schemas.microsoft.com/office/word/2015/wordml/symex" mc:Ignorable="w14 w15 w16se w16cid w16 w16cex w16sdtdh">
+<w:styles xmlns:w="http://schemas.openxmlformats.org/wordprocessingml/2006/main" xmlns:w14="http://schemas.microsoft.com/office/word/2010/wordml" xmlns:mc="http://schemas.openxmlformats.org/markup-compatibility/2006" mc:Ignorable="w14">
   <w:docDefaults>
     <w:rPrDefault>
       <w:rPr>
-        <w:rFonts w:ascii="Source Sans Pro Light" w:eastAsia="Source Sans Pro Light" w:hAnsi="Source Sans Pro Light" w:cs="Source Sans Pro Light"/>
+        <w:rFonts w:ascii="Source Sans Pro Light" w:hAnsi="Source Sans Pro Light" w:eastAsia="Source Sans Pro Light" w:cs="Source Sans Pro Light"/>
         <w:lang w:val="en-US" w:eastAsia="zh-CN" w:bidi="hi-IN"/>
       </w:rPr>
     </w:rPrDefault>
     <w:pPrDefault>
       <w:pPr>
-        <w:suppressAutoHyphens/>
+        <w:suppressAutoHyphens w:val="true"/>
       </w:pPr>
     </w:pPrDefault>
   </w:docDefaults>
   <w:latentStyles w:defLockedState="0" w:defUIPriority="99" w:defSemiHidden="0" w:defUnhideWhenUsed="0" w:defQFormat="0" w:count="376">
     <w:lsdException w:name="Normal" w:uiPriority="0" w:qFormat="1"/>
     <w:lsdException w:name="heading 1" w:uiPriority="9" w:qFormat="1"/>
-    <w:lsdException w:name="heading 2" w:semiHidden="1" w:uiPriority="9" w:unhideWhenUsed="1" w:qFormat="1"/>
-    <w:lsdException w:name="heading 3" w:semiHidden="1" w:uiPriority="9" w:unhideWhenUsed="1" w:qFormat="1"/>
-    <w:lsdException w:name="heading 4" w:semiHidden="1" w:uiPriority="9" w:unhideWhenUsed="1" w:qFormat="1"/>
-    <w:lsdException w:name="heading 5" w:semiHidden="1" w:uiPriority="9" w:unhideWhenUsed="1" w:qFormat="1"/>
-    <w:lsdException w:name="heading 6" w:semiHidden="1" w:uiPriority="9" w:unhideWhenUsed="1" w:qFormat="1"/>
-    <w:lsdException w:name="heading 7" w:semiHidden="1" w:uiPriority="9" w:unhideWhenUsed="1" w:qFormat="1"/>
-    <w:lsdException w:name="heading 8" w:semiHidden="1" w:uiPriority="9" w:unhideWhenUsed="1" w:qFormat="1"/>
-    <w:lsdException w:name="heading 9" w:semiHidden="1" w:uiPriority="9" w:unhideWhenUsed="1" w:qFormat="1"/>
+    <w:lsdException w:name="heading 2" w:uiPriority="9" w:semiHidden="1" w:unhideWhenUsed="1" w:qFormat="1"/>
+    <w:lsdException w:name="heading 3" w:uiPriority="9" w:semiHidden="1" w:unhideWhenUsed="1" w:qFormat="1"/>
+    <w:lsdException w:name="heading 4" w:uiPriority="9" w:semiHidden="1" w:unhideWhenUsed="1" w:qFormat="1"/>
+    <w:lsdException w:name="heading 5" w:uiPriority="9" w:semiHidden="1" w:unhideWhenUsed="1" w:qFormat="1"/>
+    <w:lsdException w:name="heading 6" w:uiPriority="9" w:semiHidden="1" w:unhideWhenUsed="1" w:qFormat="1"/>
+    <w:lsdException w:name="heading 7" w:uiPriority="9" w:semiHidden="1" w:unhideWhenUsed="1" w:qFormat="1"/>
+    <w:lsdException w:name="heading 8" w:uiPriority="9" w:semiHidden="1" w:unhideWhenUsed="1" w:qFormat="1"/>
+    <w:lsdException w:name="heading 9" w:uiPriority="9" w:semiHidden="1" w:unhideWhenUsed="1" w:qFormat="1"/>
     <w:lsdException w:name="index 1" w:semiHidden="1" w:unhideWhenUsed="1"/>
     <w:lsdException w:name="index 2" w:semiHidden="1" w:unhideWhenUsed="1"/>
     <w:lsdException w:name="index 3" w:semiHidden="1" w:unhideWhenUsed="1"/>
@@ -885,22 +642,22 @@
     <w:lsdException w:name="index 7" w:semiHidden="1" w:unhideWhenUsed="1"/>
     <w:lsdException w:name="index 8" w:semiHidden="1" w:unhideWhenUsed="1"/>
     <w:lsdException w:name="index 9" w:semiHidden="1" w:unhideWhenUsed="1"/>
-    <w:lsdException w:name="toc 1" w:semiHidden="1" w:uiPriority="39" w:unhideWhenUsed="1"/>
-    <w:lsdException w:name="toc 2" w:semiHidden="1" w:uiPriority="39" w:unhideWhenUsed="1"/>
-    <w:lsdException w:name="toc 3" w:semiHidden="1" w:uiPriority="39" w:unhideWhenUsed="1"/>
-    <w:lsdException w:name="toc 4" w:semiHidden="1" w:uiPriority="39" w:unhideWhenUsed="1"/>
-    <w:lsdException w:name="toc 5" w:semiHidden="1" w:uiPriority="39" w:unhideWhenUsed="1"/>
-    <w:lsdException w:name="toc 6" w:semiHidden="1" w:uiPriority="39" w:unhideWhenUsed="1"/>
-    <w:lsdException w:name="toc 7" w:semiHidden="1" w:uiPriority="39" w:unhideWhenUsed="1"/>
-    <w:lsdException w:name="toc 8" w:semiHidden="1" w:uiPriority="39" w:unhideWhenUsed="1"/>
-    <w:lsdException w:name="toc 9" w:semiHidden="1" w:uiPriority="39" w:unhideWhenUsed="1"/>
+    <w:lsdException w:name="toc 1" w:uiPriority="39" w:semiHidden="1" w:unhideWhenUsed="1"/>
+    <w:lsdException w:name="toc 2" w:uiPriority="39" w:semiHidden="1" w:unhideWhenUsed="1"/>
+    <w:lsdException w:name="toc 3" w:uiPriority="39" w:semiHidden="1" w:unhideWhenUsed="1"/>
+    <w:lsdException w:name="toc 4" w:uiPriority="39" w:semiHidden="1" w:unhideWhenUsed="1"/>
+    <w:lsdException w:name="toc 5" w:uiPriority="39" w:semiHidden="1" w:unhideWhenUsed="1"/>
+    <w:lsdException w:name="toc 6" w:uiPriority="39" w:semiHidden="1" w:unhideWhenUsed="1"/>
+    <w:lsdException w:name="toc 7" w:uiPriority="39" w:semiHidden="1" w:unhideWhenUsed="1"/>
+    <w:lsdException w:name="toc 8" w:uiPriority="39" w:semiHidden="1" w:unhideWhenUsed="1"/>
+    <w:lsdException w:name="toc 9" w:uiPriority="39" w:semiHidden="1" w:unhideWhenUsed="1"/>
     <w:lsdException w:name="Normal Indent" w:semiHidden="1" w:unhideWhenUsed="1"/>
     <w:lsdException w:name="footnote text" w:semiHidden="1" w:unhideWhenUsed="1"/>
     <w:lsdException w:name="annotation text" w:semiHidden="1" w:unhideWhenUsed="1"/>
     <w:lsdException w:name="header" w:semiHidden="1" w:unhideWhenUsed="1"/>
     <w:lsdException w:name="footer" w:semiHidden="1" w:unhideWhenUsed="1"/>
     <w:lsdException w:name="index heading" w:semiHidden="1" w:unhideWhenUsed="1"/>
-    <w:lsdException w:name="caption" w:semiHidden="1" w:uiPriority="35" w:unhideWhenUsed="1" w:qFormat="1"/>
+    <w:lsdException w:name="caption" w:uiPriority="35" w:semiHidden="1" w:unhideWhenUsed="1" w:qFormat="1"/>
     <w:lsdException w:name="table of figures" w:semiHidden="1" w:unhideWhenUsed="1"/>
     <w:lsdException w:name="envelope address" w:semiHidden="1" w:unhideWhenUsed="1"/>
     <w:lsdException w:name="envelope return" w:semiHidden="1" w:unhideWhenUsed="1"/>
@@ -931,7 +688,7 @@
     <w:lsdException w:name="Title" w:uiPriority="10" w:qFormat="1"/>
     <w:lsdException w:name="Closing" w:semiHidden="1" w:unhideWhenUsed="1"/>
     <w:lsdException w:name="Signature" w:semiHidden="1" w:unhideWhenUsed="1"/>
-    <w:lsdException w:name="Default Paragraph Font" w:semiHidden="1" w:uiPriority="1" w:unhideWhenUsed="1"/>
+    <w:lsdException w:name="Default Paragraph Font" w:uiPriority="1" w:semiHidden="1" w:unhideWhenUsed="1"/>
     <w:lsdException w:name="Body Text" w:semiHidden="1" w:unhideWhenUsed="1"/>
     <w:lsdException w:name="Body Text Indent" w:semiHidden="1" w:unhideWhenUsed="1"/>
     <w:lsdException w:name="List Continue" w:semiHidden="1" w:unhideWhenUsed="1"/>
@@ -1131,8 +888,8 @@
     <w:lsdException w:name="Subtle Reference" w:uiPriority="31" w:qFormat="1"/>
     <w:lsdException w:name="Intense Reference" w:uiPriority="32" w:qFormat="1"/>
     <w:lsdException w:name="Book Title" w:uiPriority="33" w:qFormat="1"/>
-    <w:lsdException w:name="Bibliography" w:semiHidden="1" w:uiPriority="37" w:unhideWhenUsed="1"/>
-    <w:lsdException w:name="TOC Heading" w:semiHidden="1" w:uiPriority="39" w:unhideWhenUsed="1" w:qFormat="1"/>
+    <w:lsdException w:name="Bibliography" w:uiPriority="37" w:semiHidden="1" w:unhideWhenUsed="1"/>
+    <w:lsdException w:name="TOC Heading" w:uiPriority="39" w:semiHidden="1" w:unhideWhenUsed="1" w:qFormat="1"/>
     <w:lsdException w:name="Plain Table 1" w:uiPriority="41"/>
     <w:lsdException w:name="Plain Table 2" w:uiPriority="42"/>
     <w:lsdException w:name="Plain Table 3" w:uiPriority="43"/>
@@ -1243,61 +1000,72 @@
     <w:lsdException w:name="Unresolved Mention" w:semiHidden="1" w:unhideWhenUsed="1"/>
     <w:lsdException w:name="Smart Link" w:semiHidden="1" w:unhideWhenUsed="1"/>
   </w:latentStyles>
-  <w:style w:type="paragraph" w:default="1" w:styleId="Normal">
+  <w:style w:type="paragraph" w:styleId="Normal" w:default="1">
     <w:name w:val="Normal"/>
     <w:qFormat/>
     <w:pPr>
-      <w:spacing w:after="240"/>
+      <w:widowControl/>
+      <w:suppressAutoHyphens w:val="true"/>
+      <w:bidi w:val="0"/>
+      <w:spacing w:before="0" w:after="240"/>
       <w:jc w:val="both"/>
     </w:pPr>
+    <w:rPr>
+      <w:rFonts w:ascii="Source Sans Pro Light" w:hAnsi="Source Sans Pro Light" w:eastAsia="Source Sans Pro Light" w:cs="Source Sans Pro Light"/>
+      <w:color w:val="auto"/>
+      <w:kern w:val="0"/>
+      <w:sz w:val="20"/>
+      <w:szCs w:val="20"/>
+      <w:lang w:val="en-US" w:eastAsia="zh-CN" w:bidi="hi-IN"/>
+    </w:rPr>
   </w:style>
   <w:style w:type="paragraph" w:styleId="Heading1">
-    <w:name w:val="heading 1"/>
-    <w:basedOn w:val="LO-normal"/>
-    <w:next w:val="LO-normal"/>
+    <w:name w:val="Heading 1"/>
+    <w:basedOn w:val="LOnormal"/>
+    <w:next w:val="LOnormal"/>
     <w:uiPriority w:val="9"/>
     <w:qFormat/>
     <w:pPr>
-      <w:keepNext/>
+      <w:keepNext w:val="true"/>
       <w:keepLines/>
       <w:outlineLvl w:val="0"/>
     </w:pPr>
     <w:rPr>
-      <w:rFonts w:ascii="Source Sans Pro" w:eastAsia="Source Sans Pro" w:hAnsi="Source Sans Pro" w:cs="Source Sans Pro"/>
+      <w:rFonts w:ascii="Source Sans Pro" w:hAnsi="Source Sans Pro" w:eastAsia="Source Sans Pro" w:cs="Source Sans Pro"/>
       <w:b/>
       <w:sz w:val="54"/>
       <w:szCs w:val="54"/>
     </w:rPr>
   </w:style>
   <w:style w:type="paragraph" w:styleId="Heading2">
-    <w:name w:val="heading 2"/>
-    <w:basedOn w:val="LO-normal"/>
-    <w:next w:val="LO-normal"/>
+    <w:name w:val="Heading 2"/>
+    <w:basedOn w:val="LOnormal"/>
+    <w:next w:val="LOnormal"/>
     <w:uiPriority w:val="9"/>
     <w:unhideWhenUsed/>
     <w:qFormat/>
     <w:pPr>
-      <w:keepNext/>
+      <w:keepNext w:val="true"/>
       <w:keepLines/>
       <w:outlineLvl w:val="1"/>
     </w:pPr>
     <w:rPr>
-      <w:rFonts w:ascii="Source Sans Pro" w:eastAsia="Source Sans Pro" w:hAnsi="Source Sans Pro" w:cs="Source Sans Pro"/>
+      <w:rFonts w:ascii="Source Sans Pro" w:hAnsi="Source Sans Pro" w:eastAsia="Source Sans Pro" w:cs="Source Sans Pro"/>
       <w:b/>
       <w:sz w:val="22"/>
       <w:szCs w:val="22"/>
     </w:rPr>
   </w:style>
   <w:style w:type="paragraph" w:styleId="Heading3">
-    <w:name w:val="heading 3"/>
-    <w:basedOn w:val="LO-normal"/>
-    <w:next w:val="LO-normal"/>
+    <w:name w:val="Heading 3"/>
+    <w:basedOn w:val="LOnormal"/>
+    <w:next w:val="LOnormal"/>
     <w:uiPriority w:val="9"/>
     <w:semiHidden/>
     <w:unhideWhenUsed/>
     <w:qFormat/>
     <w:pPr>
-      <w:keepNext/>
+      <w:keepNext w:val="true"/>
       <w:keepLines/>
       <w:spacing w:before="320" w:after="80"/>
       <w:outlineLvl w:val="2"/>
@@ -1309,15 +1077,15 @@
     </w:rPr>
   </w:style>
   <w:style w:type="paragraph" w:styleId="Heading4">
-    <w:name w:val="heading 4"/>
-    <w:basedOn w:val="LO-normal"/>
-    <w:next w:val="LO-normal"/>
+    <w:name w:val="Heading 4"/>
+    <w:basedOn w:val="LOnormal"/>
+    <w:next w:val="LOnormal"/>
     <w:uiPriority w:val="9"/>
     <w:semiHidden/>
     <w:unhideWhenUsed/>
     <w:qFormat/>
     <w:pPr>
-      <w:keepNext/>
+      <w:keepNext w:val="true"/>
       <w:keepLines/>
       <w:spacing w:before="280" w:after="80"/>
       <w:outlineLvl w:val="3"/>
@@ -1329,15 +1097,15 @@
     </w:rPr>
   </w:style>
   <w:style w:type="paragraph" w:styleId="Heading5">
-    <w:name w:val="heading 5"/>
-    <w:basedOn w:val="LO-normal"/>
-    <w:next w:val="LO-normal"/>
+    <w:name w:val="Heading 5"/>
+    <w:basedOn w:val="LOnormal"/>
+    <w:next w:val="LOnormal"/>
     <w:uiPriority w:val="9"/>
     <w:semiHidden/>
     <w:unhideWhenUsed/>
     <w:qFormat/>
     <w:pPr>
-      <w:keepNext/>
+      <w:keepNext w:val="true"/>
       <w:keepLines/>
       <w:spacing w:before="240" w:after="80"/>
       <w:outlineLvl w:val="4"/>
@@ -1349,15 +1117,15 @@
     </w:rPr>
   </w:style>
   <w:style w:type="paragraph" w:styleId="Heading6">
-    <w:name w:val="heading 6"/>
-    <w:basedOn w:val="LO-normal"/>
-    <w:next w:val="LO-normal"/>
+    <w:name w:val="Heading 6"/>
+    <w:basedOn w:val="LOnormal"/>
+    <w:next w:val="LOnormal"/>
     <w:uiPriority w:val="9"/>
     <w:semiHidden/>
     <w:unhideWhenUsed/>
     <w:qFormat/>
     <w:pPr>
-      <w:keepNext/>
+      <w:keepNext w:val="true"/>
       <w:keepLines/>
       <w:spacing w:before="240" w:after="80"/>
       <w:outlineLvl w:val="5"/>
@@ -1369,11 +1137,263 @@
       <w:szCs w:val="22"/>
     </w:rPr>
   </w:style>
-  <w:style w:type="character" w:default="1" w:styleId="DefaultParagraphFont">
+  <w:style w:type="character" w:styleId="DefaultParagraphFont" w:default="1">
     <w:name w:val="Default Paragraph Font"/>
     <w:uiPriority w:val="1"/>
     <w:semiHidden/>
     <w:unhideWhenUsed/>
+    <w:qFormat/>
+    <w:rPr/>
+  </w:style>
+  <w:style w:type="character" w:styleId="FootnoteCharacters" w:customStyle="1">
+    <w:name w:val="Footnote Characters"/>
+    <w:qFormat/>
+    <w:rPr/>
+  </w:style>
+  <w:style w:type="character" w:styleId="FootnoteAnchor" w:customStyle="1">
+    <w:name w:val="Footnote Anchor"/>
+    <w:rPr>
+      <w:vertAlign w:val="superscript"/>
+    </w:rPr>
+  </w:style>
+  <w:style w:type="character" w:styleId="Bullets" w:customStyle="1">
+    <w:name w:val="Bullets"/>
+    <w:qFormat/>
+    <w:rPr>
+      <w:rFonts w:ascii="OpenSymbol" w:hAnsi="OpenSymbol" w:eastAsia="OpenSymbol" w:cs="OpenSymbol"/>
+    </w:rPr>
+  </w:style>
+  <w:style w:type="character" w:styleId="InternetLink">
+    <w:name w:val="Hyperlink"/>
+    <w:basedOn w:val="DefaultParagraphFont"/>
+    <w:uiPriority w:val="99"/>
+    <w:unhideWhenUsed/>
+    <w:rsid w:val="00027143"/>
+    <w:rPr>
+      <w:color w:val="0000FF" w:themeColor="hyperlink"/>
+      <w:u w:val="single"/>
+    </w:rPr>
+  </w:style>
+  <w:style w:type="character" w:styleId="IndexLink">
+    <w:name w:val="Index Link"/>
+    <w:qFormat/>
+    <w:rPr/>
+  </w:style>
+  <w:style w:type="paragraph" w:styleId="Heading" w:customStyle="1">
+    <w:name w:val="Heading"/>
+    <w:basedOn w:val="Normal"/>
+    <w:next w:val="TextBody"/>
+    <w:qFormat/>
+    <w:pPr>
+      <w:keepNext w:val="true"/>
+      <w:spacing w:before="240" w:after="120"/>
+    </w:pPr>
+    <w:rPr>
+      <w:rFonts w:ascii="Liberation Sans" w:hAnsi="Liberation Sans" w:eastAsia="Noto Sans CJK SC" w:cs="Lohit Devanagari"/>
+      <w:sz w:val="28"/>
+      <w:szCs w:val="28"/>
+    </w:rPr>
+  </w:style>
+  <w:style w:type="paragraph" w:styleId="TextBody">
+    <w:name w:val="Body Text"/>
+    <w:basedOn w:val="Normal"/>
+    <w:pPr>
+      <w:spacing w:lineRule="auto" w:line="276" w:before="0" w:after="140"/>
+    </w:pPr>
+    <w:rPr/>
+  </w:style>
+  <w:style w:type="paragraph" w:styleId="List">
+    <w:name w:val="List"/>
+    <w:basedOn w:val="TextBody"/>
+    <w:pPr/>
+    <w:rPr>
+      <w:rFonts w:cs="Lohit Devanagari"/>
+    </w:rPr>
+  </w:style>
+  <w:style w:type="paragraph" w:styleId="Caption">
+    <w:name w:val="Caption"/>
+    <w:basedOn w:val="Normal"/>
+    <w:qFormat/>
+    <w:pPr>
+      <w:suppressLineNumbers/>
+      <w:spacing w:before="120" w:after="120"/>
+    </w:pPr>
+    <w:rPr>
+      <w:rFonts w:cs="Lohit Devanagari"/>
+      <w:i/>
+      <w:iCs/>
+      <w:sz w:val="24"/>
+      <w:szCs w:val="24"/>
+    </w:rPr>
+  </w:style>
+  <w:style w:type="paragraph" w:styleId="Index" w:customStyle="1">
+    <w:name w:val="Index"/>
+    <w:basedOn w:val="Normal"/>
+    <w:qFormat/>
+    <w:pPr>
+      <w:suppressLineNumbers/>
+    </w:pPr>
+    <w:rPr>
+      <w:rFonts w:cs="Lohit Devanagari"/>
+    </w:rPr>
+  </w:style>
+  <w:style w:type="paragraph" w:styleId="Caption1">
+    <w:name w:val="caption"/>
+    <w:basedOn w:val="Normal"/>
+    <w:qFormat/>
+    <w:pPr>
+      <w:suppressLineNumbers/>
+      <w:spacing w:before="120" w:after="120"/>
+    </w:pPr>
+    <w:rPr>
+      <w:rFonts w:cs="Lohit Devanagari"/>
+      <w:i/>
+      <w:iCs/>
+      <w:sz w:val="24"/>
+      <w:szCs w:val="24"/>
+    </w:rPr>
+  </w:style>
+  <w:style w:type="paragraph" w:styleId="LOnormal" w:customStyle="1">
+    <w:name w:val="LO-normal"/>
+    <w:qFormat/>
+    <w:pPr>
+      <w:widowControl/>
+      <w:suppressAutoHyphens w:val="true"/>
+      <w:bidi w:val="0"/>
+      <w:spacing w:before="0" w:after="240"/>
+      <w:jc w:val="both"/>
+    </w:pPr>
+    <w:rPr>
+      <w:rFonts w:ascii="Source Sans Pro Light" w:hAnsi="Source Sans Pro Light" w:eastAsia="Source Sans Pro Light" w:cs="Source Sans Pro Light"/>
+      <w:color w:val="auto"/>
+      <w:kern w:val="0"/>
+      <w:sz w:val="20"/>
+      <w:szCs w:val="20"/>
+      <w:lang w:val="en-US" w:eastAsia="zh-CN" w:bidi="hi-IN"/>
+    </w:rPr>
+  </w:style>
+  <w:style w:type="paragraph" w:styleId="Title">
+    <w:name w:val="Title"/>
+    <w:basedOn w:val="LOnormal"/>
+    <w:next w:val="LOnormal"/>
+    <w:uiPriority w:val="10"/>
+    <w:qFormat/>
+    <w:pPr>
+      <w:keepNext w:val="true"/>
+      <w:keepLines/>
+    </w:pPr>
+    <w:rPr>
+      <w:rFonts w:ascii="Source Sans Pro" w:hAnsi="Source Sans Pro" w:eastAsia="Source Sans Pro" w:cs="Source Sans Pro"/>
+      <w:b/>
+      <w:color w:val="FFFFFF"/>
+      <w:sz w:val="120"/>
+      <w:szCs w:val="120"/>
+    </w:rPr>
+  </w:style>
+  <w:style w:type="paragraph" w:styleId="Subtitle">
+    <w:name w:val="Subtitle"/>
+    <w:basedOn w:val="LOnormal"/>
+    <w:next w:val="LOnormal"/>
+    <w:uiPriority w:val="11"/>
+    <w:qFormat/>
+    <w:pPr>
+      <w:keepNext w:val="true"/>
+      <w:keepLines/>
+      <w:spacing w:before="0" w:after="320"/>
+    </w:pPr>
+    <w:rPr>
+      <w:rFonts w:ascii="Arial" w:hAnsi="Arial" w:eastAsia="Arial" w:cs="Arial"/>
+      <w:color w:val="666666"/>
+      <w:sz w:val="30"/>
+      <w:szCs w:val="30"/>
+    </w:rPr>
+  </w:style>
+  <w:style w:type="paragraph" w:styleId="HeaderandFooter" w:customStyle="1">
+    <w:name w:val="Header and Footer"/>
+    <w:basedOn w:val="Normal"/>
+    <w:qFormat/>
+    <w:pPr/>
+    <w:rPr/>
+  </w:style>
+  <w:style w:type="paragraph" w:styleId="Header">
+    <w:name w:val="Header"/>
+    <w:basedOn w:val="HeaderandFooter"/>
+    <w:pPr/>
+    <w:rPr/>
+  </w:style>
+  <w:style w:type="paragraph" w:styleId="Footer">
+    <w:name w:val="Footer"/>
+    <w:basedOn w:val="HeaderandFooter"/>
+    <w:pPr/>
+    <w:rPr/>
+  </w:style>
+  <w:style w:type="paragraph" w:styleId="Footnote">
+    <w:name w:val="Footnote Text"/>
+    <w:basedOn w:val="Normal"/>
+    <w:pPr/>
+    <w:rPr/>
+  </w:style>
+  <w:style w:type="paragraph" w:styleId="TOCHeading">
+    <w:name w:val="TOC Heading"/>
+    <w:basedOn w:val="Heading1"/>
+    <w:next w:val="Normal"/>
+    <w:uiPriority w:val="39"/>
+    <w:unhideWhenUsed/>
+    <w:qFormat/>
+    <w:rsid w:val="00027143"/>
+    <w:pPr>
+      <w:suppressAutoHyphens w:val="false"/>
+      <w:spacing w:lineRule="auto" w:line="259" w:before="240" w:after="0"/>
+      <w:jc w:val="left"/>
+    </w:pPr>
+    <w:rPr>
+      <w:rFonts w:ascii="Calibri" w:hAnsi="Calibri" w:eastAsia="" w:cs="" w:asciiTheme="majorHAnsi" w:cstheme="majorBidi" w:eastAsiaTheme="majorEastAsia" w:hAnsiTheme="majorHAnsi"/>
+      <w:b w:val="false"/>
+      <w:color w:val="365F91" w:themeColor="accent1" w:themeShade="bf"/>
+      <w:sz w:val="32"/>
+      <w:szCs w:val="32"/>
+      <w:lang w:eastAsia="en-US" w:bidi="ar-SA"/>
+    </w:rPr>
+  </w:style>
+  <w:style w:type="paragraph" w:styleId="Contents1">
+    <w:name w:val="TOC 1"/>
+    <w:basedOn w:val="Normal"/>
+    <w:next w:val="Normal"/>
+    <w:autoRedefine/>
+    <w:uiPriority w:val="39"/>
+    <w:unhideWhenUsed/>
+    <w:rsid w:val="00027143"/>
+    <w:pPr>
+      <w:spacing w:before="0" w:after="100"/>
+    </w:pPr>
+    <w:rPr>
+      <w:rFonts w:cs="Mangal"/>
+      <w:szCs w:val="18"/>
+    </w:rPr>
+  </w:style>
+  <w:style w:type="paragraph" w:styleId="Contents2">
+    <w:name w:val="TOC 2"/>
+    <w:basedOn w:val="Normal"/>
+    <w:next w:val="Normal"/>
+    <w:autoRedefine/>
+    <w:uiPriority w:val="39"/>
+    <w:unhideWhenUsed/>
+    <w:rsid w:val="00905087"/>
+    <w:pPr>
+      <w:spacing w:before="0" w:after="100"/>
+      <w:ind w:left="200" w:hanging="0"/>
+    </w:pPr>
+    <w:rPr>
+      <w:rFonts w:cs="Mangal"/>
+      <w:szCs w:val="18"/>
+    </w:rPr>
+  </w:style>
+  <w:style w:type="numbering" w:styleId="NoList" w:default="1">
+    <w:name w:val="No List"/>
+    <w:uiPriority w:val="99"/>
+    <w:semiHidden/>
+    <w:unhideWhenUsed/>
+    <w:qFormat/>
   </w:style>
   <w:style w:type="table" w:default="1" w:styleId="TableNormal">
     <w:name w:val="Normal Table"/>
@@ -1389,213 +1409,6 @@
         <w:right w:w="108" w:type="dxa"/>
       </w:tblCellMar>
     </w:tblPr>
-  </w:style>
-  <w:style w:type="numbering" w:default="1" w:styleId="NoList">
-    <w:name w:val="No List"/>
-    <w:uiPriority w:val="99"/>
-    <w:semiHidden/>
-    <w:unhideWhenUsed/>
-  </w:style>
-  <w:style w:type="character" w:customStyle="1" w:styleId="FootnoteCharacters">
-    <w:name w:val="Footnote Characters"/>
-    <w:qFormat/>
-  </w:style>
-  <w:style w:type="character" w:customStyle="1" w:styleId="FootnoteAnchor">
-    <w:name w:val="Footnote Anchor"/>
-    <w:rPr>
-      <w:vertAlign w:val="superscript"/>
-    </w:rPr>
-  </w:style>
-  <w:style w:type="character" w:customStyle="1" w:styleId="Bullets">
-    <w:name w:val="Bullets"/>
-    <w:qFormat/>
-    <w:rPr>
-      <w:rFonts w:ascii="OpenSymbol" w:eastAsia="OpenSymbol" w:hAnsi="OpenSymbol" w:cs="OpenSymbol"/>
-    </w:rPr>
-  </w:style>
-  <w:style w:type="paragraph" w:customStyle="1" w:styleId="Heading">
-    <w:name w:val="Heading"/>
-    <w:basedOn w:val="Normal"/>
-    <w:next w:val="BodyText"/>
-    <w:qFormat/>
-    <w:pPr>
-      <w:keepNext/>
-      <w:spacing w:before="240" w:after="120"/>
-    </w:pPr>
-    <w:rPr>
-      <w:rFonts w:ascii="Liberation Sans" w:eastAsia="Noto Sans CJK SC" w:hAnsi="Liberation Sans" w:cs="Lohit Devanagari"/>
-      <w:sz w:val="28"/>
-      <w:szCs w:val="28"/>
-    </w:rPr>
-  </w:style>
-  <w:style w:type="paragraph" w:styleId="BodyText">
-    <w:name w:val="Body Text"/>
-    <w:basedOn w:val="Normal"/>
-    <w:pPr>
-      <w:spacing w:after="140" w:line="276" w:lineRule="auto"/>
-    </w:pPr>
-  </w:style>
-  <w:style w:type="paragraph" w:styleId="List">
-    <w:name w:val="List"/>
-    <w:basedOn w:val="BodyText"/>
-    <w:rPr>
-      <w:rFonts w:cs="Lohit Devanagari"/>
-    </w:rPr>
-  </w:style>
-  <w:style w:type="paragraph" w:styleId="Caption">
-    <w:name w:val="caption"/>
-    <w:basedOn w:val="Normal"/>
-    <w:qFormat/>
-    <w:pPr>
-      <w:suppressLineNumbers/>
-      <w:spacing w:before="120" w:after="120"/>
-    </w:pPr>
-    <w:rPr>
-      <w:rFonts w:cs="Lohit Devanagari"/>
-      <w:i/>
-      <w:iCs/>
-      <w:sz w:val="24"/>
-      <w:szCs w:val="24"/>
-    </w:rPr>
-  </w:style>
-  <w:style w:type="paragraph" w:customStyle="1" w:styleId="Index">
-    <w:name w:val="Index"/>
-    <w:basedOn w:val="Normal"/>
-    <w:qFormat/>
-    <w:pPr>
-      <w:suppressLineNumbers/>
-    </w:pPr>
-    <w:rPr>
-      <w:rFonts w:cs="Lohit Devanagari"/>
-    </w:rPr>
-  </w:style>
-  <w:style w:type="paragraph" w:customStyle="1" w:styleId="LO-normal">
-    <w:name w:val="LO-normal"/>
-    <w:qFormat/>
-    <w:pPr>
-      <w:spacing w:after="240"/>
-      <w:jc w:val="both"/>
-    </w:pPr>
-  </w:style>
-  <w:style w:type="paragraph" w:styleId="Title">
-    <w:name w:val="Title"/>
-    <w:basedOn w:val="LO-normal"/>
-    <w:next w:val="LO-normal"/>
-    <w:uiPriority w:val="10"/>
-    <w:qFormat/>
-    <w:pPr>
-      <w:keepNext/>
-      <w:keepLines/>
-    </w:pPr>
-    <w:rPr>
-      <w:rFonts w:ascii="Source Sans Pro" w:eastAsia="Source Sans Pro" w:hAnsi="Source Sans Pro" w:cs="Source Sans Pro"/>
-      <w:b/>
-      <w:color w:val="FFFFFF"/>
-      <w:sz w:val="120"/>
-      <w:szCs w:val="120"/>
-    </w:rPr>
-  </w:style>
-  <w:style w:type="paragraph" w:styleId="Subtitle">
-    <w:name w:val="Subtitle"/>
-    <w:basedOn w:val="LO-normal"/>
-    <w:next w:val="LO-normal"/>
-    <w:uiPriority w:val="11"/>
-    <w:qFormat/>
-    <w:pPr>
-      <w:keepNext/>
-      <w:keepLines/>
-      <w:spacing w:after="320"/>
-    </w:pPr>
-    <w:rPr>
-      <w:rFonts w:ascii="Arial" w:eastAsia="Arial" w:hAnsi="Arial" w:cs="Arial"/>
-      <w:color w:val="666666"/>
-      <w:sz w:val="30"/>
-      <w:szCs w:val="30"/>
-    </w:rPr>
-  </w:style>
-  <w:style w:type="paragraph" w:customStyle="1" w:styleId="HeaderandFooter">
-    <w:name w:val="Header and Footer"/>
-    <w:basedOn w:val="Normal"/>
-    <w:qFormat/>
-  </w:style>
-  <w:style w:type="paragraph" w:styleId="Header">
-    <w:name w:val="header"/>
-    <w:basedOn w:val="HeaderandFooter"/>
-  </w:style>
-  <w:style w:type="paragraph" w:styleId="Footer">
-    <w:name w:val="footer"/>
-    <w:basedOn w:val="HeaderandFooter"/>
-  </w:style>
-  <w:style w:type="paragraph" w:styleId="FootnoteText">
-    <w:name w:val="footnote text"/>
-    <w:basedOn w:val="Normal"/>
-  </w:style>
-  <w:style w:type="paragraph" w:styleId="TOCHeading">
-    <w:name w:val="TOC Heading"/>
-    <w:basedOn w:val="Heading1"/>
-    <w:next w:val="Normal"/>
-    <w:uiPriority w:val="39"/>
-    <w:unhideWhenUsed/>
-    <w:qFormat/>
-    <w:rsid w:val="00027143"/>
-    <w:pPr>
-      <w:suppressAutoHyphens w:val="0"/>
-      <w:spacing w:before="240" w:after="0" w:line="259" w:lineRule="auto"/>
-      <w:jc w:val="left"/>
-      <w:outlineLvl w:val="9"/>
-    </w:pPr>
-    <w:rPr>
-      <w:rFonts w:asciiTheme="majorHAnsi" w:eastAsiaTheme="majorEastAsia" w:hAnsiTheme="majorHAnsi" w:cstheme="majorBidi"/>
-      <w:b w:val="0"/>
-      <w:color w:val="365F91" w:themeColor="accent1" w:themeShade="BF"/>
-      <w:sz w:val="32"/>
-      <w:szCs w:val="32"/>
-      <w:lang w:eastAsia="en-US" w:bidi="ar-SA"/>
-    </w:rPr>
-  </w:style>
-  <w:style w:type="paragraph" w:styleId="TOC1">
-    <w:name w:val="toc 1"/>
-    <w:basedOn w:val="Normal"/>
-    <w:next w:val="Normal"/>
-    <w:autoRedefine/>
-    <w:uiPriority w:val="39"/>
-    <w:unhideWhenUsed/>
-    <w:rsid w:val="00027143"/>
-    <w:pPr>
-      <w:spacing w:after="100"/>
-    </w:pPr>
-    <w:rPr>
-      <w:rFonts w:cs="Mangal"/>
-      <w:szCs w:val="18"/>
-    </w:rPr>
-  </w:style>
-  <w:style w:type="character" w:styleId="Hyperlink">
-    <w:name w:val="Hyperlink"/>
-    <w:basedOn w:val="DefaultParagraphFont"/>
-    <w:uiPriority w:val="99"/>
-    <w:unhideWhenUsed/>
-    <w:rsid w:val="00027143"/>
-    <w:rPr>
-      <w:color w:val="0000FF" w:themeColor="hyperlink"/>
-      <w:u w:val="single"/>
-    </w:rPr>
-  </w:style>
-  <w:style w:type="paragraph" w:styleId="TOC2">
-    <w:name w:val="toc 2"/>
-    <w:basedOn w:val="Normal"/>
-    <w:next w:val="Normal"/>
-    <w:autoRedefine/>
-    <w:uiPriority w:val="39"/>
-    <w:unhideWhenUsed/>
-    <w:rsid w:val="00905087"/>
-    <w:pPr>
-      <w:spacing w:after="100"/>
-      <w:ind w:left="200"/>
-    </w:pPr>
-    <w:rPr>
-      <w:rFonts w:cs="Mangal"/>
-      <w:szCs w:val="18"/>
-    </w:rPr>
   </w:style>
 </w:styles>
 </file>

</xml_diff>

<commit_message>
Misc fixes and improvements
* Partial #3: downloading and displaying the actual docx from GDrive
* Adds explanatory text (Fixes #19) to the first screen (help links), and more info on the last screen
* Fixes #21: adds last modified date per clause
</commit_message>
<xml_diff>
--- a/docassemble/tclpgoogledocsmerger/data/templates/ClausesTemplate.docx
+++ b/docassemble/tclpgoogledocsmerger/data/templates/ClausesTemplate.docx
@@ -77,13 +77,13 @@
       </w:pPr>
       <w:r>
         <w:rPr/>
-        <w:t>Clau</w:t>
+        <w:t>Cl</w:t>
       </w:r>
       <w:bookmarkStart w:id="1" w:name="_2cxwo03z1nom"/>
       <w:bookmarkEnd w:id="1"/>
       <w:r>
         <w:rPr/>
-        <w:t>ses</w:t>
+        <w:t>auses</w:t>
       </w:r>
     </w:p>
     <w:p>
@@ -232,26 +232,54 @@
           </w:r>
           <w:r>
             <w:rPr>
-              <w:webHidden/>
-              <w:rStyle w:val="IndexLink"/>
+              <w:vanish w:val="false"/>
             </w:rPr>
             <w:instrText> TOC \z \o "1-3" \u \h</w:instrText>
           </w:r>
           <w:r>
             <w:rPr>
-              <w:webHidden/>
-              <w:rStyle w:val="IndexLink"/>
+              <w:vanish w:val="false"/>
             </w:rPr>
             <w:fldChar w:fldCharType="separate"/>
           </w:r>
+          <w:r>
+            <w:rPr>
+              <w:vanish w:val="false"/>
+            </w:rPr>
+            <w:t>{%p for clause in all_clause_objects %}</w:t>
+          </w:r>
+        </w:p>
+        <w:p>
+          <w:pPr>
+            <w:pStyle w:val="Contents2"/>
+            <w:tabs>
+              <w:tab w:val="clear" w:pos="720"/>
+              <w:tab w:val="right" w:pos="9016" w:leader="dot"/>
+            </w:tabs>
+            <w:rPr>
+              <w:rFonts w:ascii="Cambria" w:hAnsi="Cambria" w:eastAsia="" w:cs="" w:asciiTheme="minorHAnsi" w:cstheme="minorBidi" w:eastAsiaTheme="minorEastAsia" w:hAnsiTheme="minorHAnsi"/>
+              <w:sz w:val="22"/>
+              <w:szCs w:val="22"/>
+              <w:lang w:eastAsia="en-US" w:bidi="ar-SA"/>
+            </w:rPr>
+          </w:pPr>
           <w:hyperlink w:anchor="_Toc90128866">
             <w:r>
               <w:rPr>
                 <w:webHidden/>
                 <w:rStyle w:val="IndexLink"/>
+                <w:vanish w:val="false"/>
               </w:rPr>
-              <w:t>{{ clause.name }}</w:t>
+              <w:t>{{</w:t>
             </w:r>
+          </w:hyperlink>
+          <w:r>
+            <w:rPr>
+              <w:vanish w:val="false"/>
+            </w:rPr>
+            <w:t xml:space="preserve"> clause.name</w:t>
+          </w:r>
+          <w:hyperlink w:anchor="_Toc90128866">
             <w:r>
               <w:rPr>
                 <w:webHidden/>
@@ -272,9 +300,11 @@
             </w:r>
             <w:r>
               <w:rPr>
+                <w:webHidden/>
                 <w:rStyle w:val="IndexLink"/>
                 <w:vanish w:val="false"/>
               </w:rPr>
+              <w:t xml:space="preserve"> }}</w:t>
               <w:tab/>
               <w:t>3</w:t>
             </w:r>
@@ -293,6 +323,11 @@
           </w:pPr>
           <w:r>
             <w:rPr/>
+            <w:t xml:space="preserve">   </w:t>
+          </w:r>
+          <w:r>
+            <w:rPr/>
+            <w:t>{%p endfor %}</w:t>
           </w:r>
           <w:r>
             <w:rPr/>
@@ -331,7 +366,6 @@
           <w:szCs w:val="54"/>
         </w:rPr>
       </w:pPr>
-      <w:bookmarkStart w:id="3" w:name="MainText"/>
       <w:r>
         <w:rPr/>
         <w:t>{%p for clause in all_clause_objects %}</w:t>
@@ -342,14 +376,34 @@
         <w:pStyle w:val="Heading2"/>
         <w:rPr/>
       </w:pPr>
-      <w:bookmarkStart w:id="4" w:name="_Toc90128866"/>
-      <w:bookmarkStart w:id="5" w:name="_Toc90128590"/>
+      <w:bookmarkStart w:id="3" w:name="_Toc90128866"/>
+      <w:bookmarkStart w:id="4" w:name="_Toc90128590"/>
       <w:r>
         <w:rPr/>
         <w:t>{{ clause.name }}</w:t>
       </w:r>
+      <w:bookmarkEnd w:id="3"/>
       <w:bookmarkEnd w:id="4"/>
-      <w:bookmarkEnd w:id="5"/>
+    </w:p>
+    <w:p>
+      <w:pPr>
+        <w:pStyle w:val="LOnormal"/>
+        <w:rPr/>
+      </w:pPr>
+      <w:r>
+        <w:rPr/>
+        <w:t>Last modified at {{ format_datetime(clause.modified_time) }}.</w:t>
+      </w:r>
+    </w:p>
+    <w:p>
+      <w:pPr>
+        <w:pStyle w:val="LOnormal"/>
+        <w:rPr/>
+      </w:pPr>
+      <w:r>
+        <w:rPr/>
+        <w:t>Online resource at {{r clause.docx_link | inline_markdown }}</w:t>
+      </w:r>
     </w:p>
     <w:p>
       <w:pPr>
@@ -358,7 +412,7 @@
       </w:pPr>
       <w:r>
         <w:rPr/>
-        <w:t>Body of document</w:t>
+        <w:t>Body of document below:</w:t>
       </w:r>
     </w:p>
     <w:p>
@@ -368,6 +422,16 @@
       </w:pPr>
       <w:r>
         <w:rPr/>
+        <w:t>_____________________________________________________</w:t>
+      </w:r>
+    </w:p>
+    <w:p>
+      <w:pPr>
+        <w:pStyle w:val="Normal"/>
+        <w:rPr/>
+      </w:pPr>
+      <w:r>
+        <w:rPr/>
         <w:t>{%p for c_file in clause.files %}</w:t>
       </w:r>
     </w:p>
@@ -378,7 +442,25 @@
       </w:pPr>
       <w:r>
         <w:rPr/>
-        <w:t>{{p mammoth.convert_to_markdown(c_file.path()).value | striptags | markdown }}</w:t>
+        <w:t>{#  {p mammoth.convert_to_markdown(c_file.path()).value | striptags | markdown } #}</w:t>
+      </w:r>
+    </w:p>
+    <w:p>
+      <w:pPr>
+        <w:pStyle w:val="Normal"/>
+        <w:rPr/>
+      </w:pPr>
+      <w:r>
+        <w:rPr/>
+        <w:t>{{</w:t>
+      </w:r>
+      <w:r>
+        <w:rPr/>
+        <w:t>p</w:t>
+      </w:r>
+      <w:r>
+        <w:rPr/>
+        <w:t xml:space="preserve"> include_docx_template(c_file) }}</w:t>
       </w:r>
     </w:p>
     <w:p>
@@ -399,12 +481,12 @@
           <w:szCs w:val="54"/>
         </w:rPr>
       </w:pPr>
-      <w:bookmarkStart w:id="6" w:name="MainText"/>
+      <w:bookmarkStart w:id="5" w:name="MainText"/>
       <w:r>
         <w:rPr/>
         <w:t>{%p endfor %}</w:t>
       </w:r>
-      <w:bookmarkEnd w:id="6"/>
+      <w:bookmarkEnd w:id="5"/>
     </w:p>
     <w:p>
       <w:pPr>
@@ -415,7 +497,10 @@
         </w:rPr>
       </w:pPr>
       <w:r>
-        <w:rPr/>
+        <w:rPr>
+          <w:sz w:val="54"/>
+          <w:szCs w:val="54"/>
+        </w:rPr>
       </w:r>
     </w:p>
     <w:p>
@@ -429,7 +514,7 @@
       </w:pPr>
       <w:r>
         <w:rPr/>
-        <w:t xml:space="preserve">Retrieved at {{ format_datetime(current_datetime()) }} </w:t>
+        <w:t xml:space="preserve">Retrieved and assembled at {{ format_datetime(current_datetime()) }} </w:t>
       </w:r>
     </w:p>
     <w:sectPr>

</xml_diff>

<commit_message>
Removed time part of modified+assembled datetimes
Fixes #22.
</commit_message>
<xml_diff>
--- a/docassemble/tclpgoogledocsmerger/data/templates/ClausesTemplate.docx
+++ b/docassemble/tclpgoogledocsmerger/data/templates/ClausesTemplate.docx
@@ -77,13 +77,13 @@
       </w:pPr>
       <w:r>
         <w:rPr/>
-        <w:t>Cl</w:t>
+        <w:t>C</w:t>
       </w:r>
       <w:bookmarkStart w:id="1" w:name="_2cxwo03z1nom"/>
       <w:bookmarkEnd w:id="1"/>
       <w:r>
         <w:rPr/>
-        <w:t>auses</w:t>
+        <w:t>lauses</w:t>
       </w:r>
     </w:p>
     <w:p>
@@ -376,8 +376,8 @@
         <w:pStyle w:val="Heading2"/>
         <w:rPr/>
       </w:pPr>
-      <w:bookmarkStart w:id="3" w:name="_Toc90128866"/>
-      <w:bookmarkStart w:id="4" w:name="_Toc90128590"/>
+      <w:bookmarkStart w:id="3" w:name="_Toc90128590"/>
+      <w:bookmarkStart w:id="4" w:name="_Toc90128866"/>
       <w:r>
         <w:rPr/>
         <w:t>{{ clause.name }}</w:t>
@@ -392,7 +392,7 @@
       </w:pPr>
       <w:r>
         <w:rPr/>
-        <w:t>Last modified at {{ format_datetime(clause.modified_time) }}.</w:t>
+        <w:t>Last modified at {{ format_date(clause.modified_time) }}.</w:t>
       </w:r>
     </w:p>
     <w:p>
@@ -452,15 +452,7 @@
       </w:pPr>
       <w:r>
         <w:rPr/>
-        <w:t>{{</w:t>
-      </w:r>
-      <w:r>
-        <w:rPr/>
-        <w:t>p</w:t>
-      </w:r>
-      <w:r>
-        <w:rPr/>
-        <w:t xml:space="preserve"> include_docx_template(c_file) }}</w:t>
+        <w:t>{{p include_docx_template(c_file) }}</w:t>
       </w:r>
     </w:p>
     <w:p>
@@ -514,7 +506,15 @@
       </w:pPr>
       <w:r>
         <w:rPr/>
-        <w:t xml:space="preserve">Retrieved and assembled at {{ format_datetime(current_datetime()) }} </w:t>
+        <w:t>Retrieved and assembled at {{ format_date(</w:t>
+      </w:r>
+      <w:r>
+        <w:rPr/>
+        <w:t>today</w:t>
+      </w:r>
+      <w:r>
+        <w:rPr/>
+        <w:t xml:space="preserve">()) }} </w:t>
       </w:r>
     </w:p>
     <w:sectPr>

</xml_diff>

<commit_message>
More progress, but still not working?
</commit_message>
<xml_diff>
--- a/docassemble/tclpgoogledocsmerger/data/templates/ClausesTemplate.docx
+++ b/docassemble/tclpgoogledocsmerger/data/templates/ClausesTemplate.docx
@@ -56,8 +56,10 @@
           </wp:inline>
         </w:drawing>
       </w:r>
-      <w:bookmarkStart w:id="0" w:name="_6p9e43leqsip"/>
+      <w:bookmarkStart w:id="0" w:name="_2cxwo03z1nom"/>
+      <w:bookmarkStart w:id="1" w:name="_6p9e43leqsip"/>
       <w:bookmarkEnd w:id="0"/>
+      <w:bookmarkEnd w:id="1"/>
     </w:p>
     <w:p>
       <w:pPr>
@@ -77,13 +79,7 @@
       </w:pPr>
       <w:r>
         <w:rPr/>
-        <w:t>C</w:t>
-      </w:r>
-      <w:bookmarkStart w:id="1" w:name="_2cxwo03z1nom"/>
-      <w:bookmarkEnd w:id="1"/>
-      <w:r>
-        <w:rPr/>
-        <w:t>lauses</w:t>
+        <w:t>Clauses</w:t>
       </w:r>
     </w:p>
     <w:p>
@@ -432,37 +428,23 @@
       </w:pPr>
       <w:r>
         <w:rPr/>
-        <w:t>{%p for c_file in clause.files %}</w:t>
-      </w:r>
-    </w:p>
-    <w:p>
-      <w:pPr>
-        <w:pStyle w:val="Normal"/>
-        <w:rPr/>
-      </w:pPr>
-      <w:r>
-        <w:rPr/>
-        <w:t>{#  {p mammoth.convert_to_markdown(c_file.path()).value | striptags | markdown } #}</w:t>
-      </w:r>
-    </w:p>
-    <w:p>
-      <w:pPr>
-        <w:pStyle w:val="Normal"/>
-        <w:rPr/>
-      </w:pPr>
-      <w:r>
-        <w:rPr/>
-        <w:t>{{p include_docx_template(c_file) }}</w:t>
-      </w:r>
-    </w:p>
-    <w:p>
-      <w:pPr>
-        <w:pStyle w:val="Normal"/>
-        <w:rPr/>
-      </w:pPr>
-      <w:r>
-        <w:rPr/>
-        <w:t>{%p endfor %}</w:t>
+        <w:t>{{p include_docx_template(c</w:t>
+      </w:r>
+      <w:r>
+        <w:rPr/>
+        <w:t>lause.</w:t>
+      </w:r>
+      <w:r>
+        <w:rPr/>
+        <w:t>file, _use_jinja2=</w:t>
+      </w:r>
+      <w:r>
+        <w:rPr/>
+        <w:t>True</w:t>
+      </w:r>
+      <w:r>
+        <w:rPr/>
+        <w:t>) }}</w:t>
       </w:r>
     </w:p>
     <w:p>
@@ -506,15 +488,7 @@
       </w:pPr>
       <w:r>
         <w:rPr/>
-        <w:t>Retrieved and assembled at {{ format_date(</w:t>
-      </w:r>
-      <w:r>
-        <w:rPr/>
-        <w:t>today</w:t>
-      </w:r>
-      <w:r>
-        <w:rPr/>
-        <w:t xml:space="preserve">()) }} </w:t>
+        <w:t xml:space="preserve">Retrieved and assembled at {{ format_date(today()) }} </w:t>
       </w:r>
     </w:p>
     <w:sectPr>

</xml_diff>

<commit_message>
Redis and working well, + raw python-docx-template
</commit_message>
<xml_diff>
--- a/docassemble/tclpgoogledocsmerger/data/templates/ClausesTemplate.docx
+++ b/docassemble/tclpgoogledocsmerger/data/templates/ClausesTemplate.docx
@@ -337,137 +337,6 @@
         <w:pStyle w:val="LOnormal"/>
         <w:rPr>
           <w:rFonts w:ascii="Source Sans Pro" w:hAnsi="Source Sans Pro" w:eastAsia="Source Sans Pro" w:cs="Source Sans Pro"/>
-        </w:rPr>
-      </w:pPr>
-      <w:r>
-        <w:rPr>
-          <w:rFonts w:eastAsia="Source Sans Pro" w:cs="Source Sans Pro" w:ascii="Source Sans Pro" w:hAnsi="Source Sans Pro"/>
-        </w:rPr>
-      </w:r>
-    </w:p>
-    <w:p>
-      <w:pPr>
-        <w:pStyle w:val="Normal"/>
-        <w:rPr/>
-      </w:pPr>
-      <w:r>
-        <w:rPr/>
-      </w:r>
-    </w:p>
-    <w:p>
-      <w:pPr>
-        <w:pStyle w:val="Normal"/>
-        <w:rPr>
-          <w:sz w:val="54"/>
-          <w:szCs w:val="54"/>
-        </w:rPr>
-      </w:pPr>
-      <w:r>
-        <w:rPr/>
-        <w:t>{%p for clause in all_clause_objects %}</w:t>
-      </w:r>
-    </w:p>
-    <w:p>
-      <w:pPr>
-        <w:pStyle w:val="Heading2"/>
-        <w:rPr/>
-      </w:pPr>
-      <w:bookmarkStart w:id="3" w:name="_Toc90128590"/>
-      <w:bookmarkStart w:id="4" w:name="_Toc90128866"/>
-      <w:r>
-        <w:rPr/>
-        <w:t>{{ clause.name }}</w:t>
-      </w:r>
-      <w:bookmarkEnd w:id="3"/>
-      <w:bookmarkEnd w:id="4"/>
-    </w:p>
-    <w:p>
-      <w:pPr>
-        <w:pStyle w:val="LOnormal"/>
-        <w:rPr/>
-      </w:pPr>
-      <w:r>
-        <w:rPr/>
-        <w:t>Last modified at {{ format_date(clause.modified_time) }}.</w:t>
-      </w:r>
-    </w:p>
-    <w:p>
-      <w:pPr>
-        <w:pStyle w:val="LOnormal"/>
-        <w:rPr/>
-      </w:pPr>
-      <w:r>
-        <w:rPr/>
-        <w:t>Online resource at {{r clause.docx_link | inline_markdown }}</w:t>
-      </w:r>
-    </w:p>
-    <w:p>
-      <w:pPr>
-        <w:pStyle w:val="Normal"/>
-        <w:rPr/>
-      </w:pPr>
-      <w:r>
-        <w:rPr/>
-        <w:t>Body of document below:</w:t>
-      </w:r>
-    </w:p>
-    <w:p>
-      <w:pPr>
-        <w:pStyle w:val="Normal"/>
-        <w:rPr/>
-      </w:pPr>
-      <w:r>
-        <w:rPr/>
-        <w:t>_____________________________________________________</w:t>
-      </w:r>
-    </w:p>
-    <w:p>
-      <w:pPr>
-        <w:pStyle w:val="Normal"/>
-        <w:rPr/>
-      </w:pPr>
-      <w:r>
-        <w:rPr/>
-        <w:t>{{p include_docx_template(c</w:t>
-      </w:r>
-      <w:r>
-        <w:rPr/>
-        <w:t>lause.</w:t>
-      </w:r>
-      <w:r>
-        <w:rPr/>
-        <w:t>file, _use_jinja2=</w:t>
-      </w:r>
-      <w:r>
-        <w:rPr/>
-        <w:t>True</w:t>
-      </w:r>
-      <w:r>
-        <w:rPr/>
-        <w:t>) }}</w:t>
-      </w:r>
-    </w:p>
-    <w:p>
-      <w:pPr>
-        <w:pStyle w:val="Normal"/>
-        <w:rPr>
-          <w:sz w:val="54"/>
-          <w:szCs w:val="54"/>
-        </w:rPr>
-      </w:pPr>
-      <w:bookmarkStart w:id="5" w:name="MainText"/>
-      <w:r>
-        <w:rPr/>
-        <w:t>{%p endfor %}</w:t>
-      </w:r>
-      <w:bookmarkEnd w:id="5"/>
-    </w:p>
-    <w:p>
-      <w:pPr>
-        <w:pStyle w:val="Normal"/>
-        <w:rPr>
-          <w:sz w:val="54"/>
-          <w:szCs w:val="54"/>
         </w:rPr>
       </w:pPr>
       <w:r>

</xml_diff>